<commit_message>
changed resume, css, index
</commit_message>
<xml_diff>
--- a/resume.docx
+++ b/resume.docx
@@ -5,11 +5,19 @@
     <w:p>
       <w:pPr>
         <w:spacing w:line="240" w:lineRule="auto"/>
-        <w:ind w:left="2880" w:firstLine="720"/>
-        <w:rPr>
-          <w:rFonts w:ascii="Times New Roman" w:hAnsi="Times New Roman" w:cs="Times New Roman"/>
-        </w:rPr>
-      </w:pPr>
+        <w:ind w:left="2880"/>
+        <w:rPr>
+          <w:rFonts w:ascii="Times New Roman" w:hAnsi="Times New Roman" w:cs="Times New Roman"/>
+          <w:u w:val="single"/>
+        </w:rPr>
+      </w:pPr>
+      <w:r>
+        <w:rPr>
+          <w:rFonts w:ascii="Times New Roman" w:hAnsi="Times New Roman" w:cs="Times New Roman"/>
+          <w:b/>
+        </w:rPr>
+        <w:t xml:space="preserve">       </w:t>
+      </w:r>
       <w:r>
         <w:rPr>
           <w:rFonts w:ascii="Times New Roman" w:hAnsi="Times New Roman" w:cs="Times New Roman"/>
@@ -21,11 +29,19 @@
         <w:rPr>
           <w:rFonts w:ascii="Times New Roman" w:hAnsi="Times New Roman" w:cs="Times New Roman"/>
         </w:rPr>
-        <w:t xml:space="preserve"> billh</w:t>
-      </w:r>
-      <w:r>
-        <w:rPr>
-          <w:rFonts w:ascii="Times New Roman" w:hAnsi="Times New Roman" w:cs="Times New Roman"/>
+        <w:t xml:space="preserve"> </w:t>
+      </w:r>
+      <w:r>
+        <w:rPr>
+          <w:rFonts w:ascii="Times New Roman" w:hAnsi="Times New Roman" w:cs="Times New Roman"/>
+          <w:u w:val="single"/>
+        </w:rPr>
+        <w:t>billh</w:t>
+      </w:r>
+      <w:r>
+        <w:rPr>
+          <w:rFonts w:ascii="Times New Roman" w:hAnsi="Times New Roman" w:cs="Times New Roman"/>
+          <w:u w:val="single"/>
         </w:rPr>
         <w:t>oang79@gmail.com</w:t>
       </w:r>
@@ -35,6 +51,7 @@
         <w:spacing w:line="240" w:lineRule="auto"/>
         <w:rPr>
           <w:rFonts w:ascii="Times New Roman" w:hAnsi="Times New Roman" w:cs="Times New Roman"/>
+          <w:u w:val="single"/>
         </w:rPr>
       </w:pPr>
       <w:r>
@@ -48,7 +65,20 @@
         <w:rPr>
           <w:rFonts w:ascii="Times New Roman" w:hAnsi="Times New Roman" w:cs="Times New Roman"/>
         </w:rPr>
-        <w:t xml:space="preserve"> devbybill.com   </w:t>
+        <w:t xml:space="preserve"> </w:t>
+      </w:r>
+      <w:r>
+        <w:rPr>
+          <w:rFonts w:ascii="Times New Roman" w:hAnsi="Times New Roman" w:cs="Times New Roman"/>
+          <w:u w:val="single"/>
+        </w:rPr>
+        <w:t>devbybill.com</w:t>
+      </w:r>
+      <w:r>
+        <w:rPr>
+          <w:rFonts w:ascii="Times New Roman" w:hAnsi="Times New Roman" w:cs="Times New Roman"/>
+        </w:rPr>
+        <w:t xml:space="preserve">   </w:t>
       </w:r>
       <w:r>
         <w:rPr>
@@ -75,27 +105,32 @@
         <w:tab/>
         <w:t xml:space="preserve">            </w:t>
       </w:r>
-      <w:proofErr w:type="spellStart"/>
-      <w:r>
-        <w:rPr>
-          <w:rFonts w:ascii="Times New Roman" w:hAnsi="Times New Roman" w:cs="Times New Roman"/>
-          <w:b/>
-        </w:rPr>
-        <w:t>Github</w:t>
-      </w:r>
-      <w:proofErr w:type="spellEnd"/>
-      <w:r>
-        <w:rPr>
-          <w:rFonts w:ascii="Times New Roman" w:hAnsi="Times New Roman" w:cs="Times New Roman"/>
-          <w:b/>
-        </w:rPr>
-        <w:t>:</w:t>
-      </w:r>
-      <w:r>
-        <w:rPr>
-          <w:rFonts w:ascii="Times New Roman" w:hAnsi="Times New Roman" w:cs="Times New Roman"/>
-        </w:rPr>
-        <w:t xml:space="preserve"> https://github.com/BillHoang79</w:t>
+      <w:r>
+        <w:rPr>
+          <w:rFonts w:ascii="Times New Roman" w:hAnsi="Times New Roman" w:cs="Times New Roman"/>
+          <w:b/>
+        </w:rPr>
+        <w:t>Github:</w:t>
+      </w:r>
+      <w:r>
+        <w:rPr>
+          <w:rFonts w:ascii="Times New Roman" w:hAnsi="Times New Roman" w:cs="Times New Roman"/>
+        </w:rPr>
+        <w:t xml:space="preserve"> </w:t>
+      </w:r>
+      <w:r>
+        <w:rPr>
+          <w:rFonts w:ascii="Times New Roman" w:hAnsi="Times New Roman" w:cs="Times New Roman"/>
+          <w:u w:val="single"/>
+        </w:rPr>
+        <w:t>http</w:t>
+      </w:r>
+      <w:r>
+        <w:rPr>
+          <w:rFonts w:ascii="Times New Roman" w:hAnsi="Times New Roman" w:cs="Times New Roman"/>
+          <w:u w:val="single"/>
+        </w:rPr>
+        <w:t>://github.com/BillHoang79</w:t>
       </w:r>
     </w:p>
     <w:p>
@@ -116,7 +151,20 @@
         <w:rPr>
           <w:rFonts w:ascii="Times New Roman" w:hAnsi="Times New Roman" w:cs="Times New Roman"/>
         </w:rPr>
-        <w:t xml:space="preserve"> www.linkedin.com/in/billhoang79  </w:t>
+        <w:t xml:space="preserve"> </w:t>
+      </w:r>
+      <w:r>
+        <w:rPr>
+          <w:rFonts w:ascii="Times New Roman" w:hAnsi="Times New Roman" w:cs="Times New Roman"/>
+          <w:u w:val="single"/>
+        </w:rPr>
+        <w:t>www.linkedin.com/in/billhoang79</w:t>
+      </w:r>
+      <w:r>
+        <w:rPr>
+          <w:rFonts w:ascii="Times New Roman" w:hAnsi="Times New Roman" w:cs="Times New Roman"/>
+        </w:rPr>
+        <w:t xml:space="preserve">  </w:t>
       </w:r>
       <w:r>
         <w:rPr>
@@ -131,33 +179,32 @@
         <w:tab/>
         <w:t xml:space="preserve">            </w:t>
       </w:r>
-      <w:proofErr w:type="spellStart"/>
-      <w:r>
-        <w:rPr>
-          <w:rFonts w:ascii="Times New Roman" w:hAnsi="Times New Roman" w:cs="Times New Roman"/>
-          <w:b/>
-        </w:rPr>
-        <w:t>Codepen</w:t>
-      </w:r>
-      <w:proofErr w:type="spellEnd"/>
-      <w:r>
-        <w:rPr>
-          <w:rFonts w:ascii="Times New Roman" w:hAnsi="Times New Roman" w:cs="Times New Roman"/>
-          <w:b/>
-        </w:rPr>
-        <w:t>:</w:t>
-      </w:r>
-      <w:r>
-        <w:rPr>
-          <w:rFonts w:ascii="Times New Roman" w:hAnsi="Times New Roman" w:cs="Times New Roman"/>
-        </w:rPr>
-        <w:t xml:space="preserve"> http://codepen.io/billhoang79/</w:t>
-      </w:r>
+      <w:r>
+        <w:rPr>
+          <w:rFonts w:ascii="Times New Roman" w:hAnsi="Times New Roman" w:cs="Times New Roman"/>
+          <w:b/>
+        </w:rPr>
+        <w:t>Codepen:</w:t>
+      </w:r>
+      <w:r>
+        <w:rPr>
+          <w:rFonts w:ascii="Times New Roman" w:hAnsi="Times New Roman" w:cs="Times New Roman"/>
+        </w:rPr>
+        <w:t xml:space="preserve"> </w:t>
+      </w:r>
+      <w:hyperlink r:id="rId9" w:history="1">
+        <w:r>
+          <w:rPr>
+            <w:rStyle w:val="Hyperlink"/>
+            <w:rFonts w:ascii="Times New Roman" w:hAnsi="Times New Roman" w:cs="Times New Roman"/>
+          </w:rPr>
+          <w:t>http://codepen.io/billhoang79/</w:t>
+        </w:r>
+      </w:hyperlink>
     </w:p>
     <w:p>
       <w:pPr>
         <w:spacing w:line="240" w:lineRule="auto"/>
-        <w:jc w:val="center"/>
         <w:rPr>
           <w:rFonts w:ascii="Times New Roman" w:hAnsi="Times New Roman" w:cs="Times New Roman"/>
         </w:rPr>
@@ -166,52 +213,123 @@
     <w:p>
       <w:pPr>
         <w:spacing w:line="240" w:lineRule="auto"/>
-        <w:jc w:val="center"/>
-        <w:rPr>
-          <w:rFonts w:ascii="Times New Roman" w:hAnsi="Times New Roman" w:cs="Times New Roman"/>
-        </w:rPr>
-      </w:pPr>
+        <w:rPr>
+          <w:rFonts w:ascii="Times New Roman" w:hAnsi="Times New Roman" w:cs="Times New Roman"/>
+          <w:b/>
+          <w:i/>
+          <w:sz w:val="36"/>
+          <w:szCs w:val="36"/>
+          <w:u w:val="single"/>
+        </w:rPr>
+      </w:pPr>
+      <w:r>
+        <w:rPr>
+          <w:rFonts w:ascii="Times New Roman" w:hAnsi="Times New Roman" w:cs="Times New Roman"/>
+          <w:b/>
+          <w:i/>
+          <w:sz w:val="36"/>
+          <w:szCs w:val="36"/>
+          <w:u w:val="single"/>
+        </w:rPr>
+        <w:t>Skills</w:t>
+      </w:r>
     </w:p>
     <w:p>
       <w:pPr>
-        <w:spacing w:line="240" w:lineRule="auto"/>
-        <w:rPr>
-          <w:rFonts w:ascii="Times New Roman" w:hAnsi="Times New Roman" w:cs="Times New Roman"/>
-          <w:b/>
-          <w:sz w:val="32"/>
-          <w:szCs w:val="32"/>
-          <w:u w:val="single"/>
-        </w:rPr>
-      </w:pPr>
-      <w:r>
-        <w:rPr>
-          <w:rFonts w:ascii="Times New Roman" w:hAnsi="Times New Roman" w:cs="Times New Roman"/>
-          <w:b/>
-          <w:sz w:val="32"/>
-          <w:szCs w:val="32"/>
-          <w:u w:val="single"/>
-        </w:rPr>
-        <w:t>Skills</w:t>
+        <w:spacing w:line="360" w:lineRule="auto"/>
+        <w:ind w:firstLine="720"/>
+        <w:contextualSpacing/>
+        <w:rPr>
+          <w:rFonts w:ascii="Times New Roman" w:hAnsi="Times New Roman" w:cs="Times New Roman"/>
+          <w:b/>
+          <w:sz w:val="32"/>
+          <w:szCs w:val="32"/>
+        </w:rPr>
+      </w:pPr>
+      <w:r>
+        <w:rPr>
+          <w:rFonts w:ascii="Times New Roman" w:hAnsi="Times New Roman" w:cs="Times New Roman"/>
+          <w:b/>
+          <w:sz w:val="32"/>
+          <w:szCs w:val="32"/>
+        </w:rPr>
+        <w:t xml:space="preserve">AJAX  </w:t>
+      </w:r>
+      <w:r>
+        <w:rPr>
+          <w:rFonts w:ascii="Times New Roman" w:hAnsi="Times New Roman" w:cs="Times New Roman"/>
+          <w:b/>
+          <w:sz w:val="32"/>
+          <w:szCs w:val="32"/>
+        </w:rPr>
+        <w:t xml:space="preserve">         </w:t>
+      </w:r>
+      <w:r>
+        <w:rPr>
+          <w:rFonts w:ascii="Times New Roman" w:hAnsi="Times New Roman" w:cs="Times New Roman"/>
+          <w:b/>
+          <w:sz w:val="32"/>
+          <w:szCs w:val="32"/>
+        </w:rPr>
+        <w:t xml:space="preserve">AngularJS </w:t>
+      </w:r>
+      <w:r>
+        <w:rPr>
+          <w:rFonts w:ascii="Times New Roman" w:hAnsi="Times New Roman" w:cs="Times New Roman"/>
+          <w:b/>
+          <w:sz w:val="32"/>
+          <w:szCs w:val="32"/>
+        </w:rPr>
+        <w:t xml:space="preserve">     </w:t>
+      </w:r>
+      <w:r>
+        <w:rPr>
+          <w:rFonts w:ascii="Times New Roman" w:hAnsi="Times New Roman" w:cs="Times New Roman"/>
+          <w:b/>
+          <w:sz w:val="32"/>
+          <w:szCs w:val="32"/>
+        </w:rPr>
+        <w:t xml:space="preserve">API’s            </w:t>
+      </w:r>
+      <w:r>
+        <w:rPr>
+          <w:rFonts w:ascii="Times New Roman" w:hAnsi="Times New Roman" w:cs="Times New Roman"/>
+          <w:b/>
+          <w:sz w:val="32"/>
+          <w:szCs w:val="32"/>
+        </w:rPr>
+        <w:t xml:space="preserve">     </w:t>
+      </w:r>
+      <w:r>
+        <w:rPr>
+          <w:rFonts w:ascii="Times New Roman" w:hAnsi="Times New Roman" w:cs="Times New Roman"/>
+          <w:b/>
+          <w:sz w:val="32"/>
+          <w:szCs w:val="32"/>
+        </w:rPr>
+        <w:t xml:space="preserve">Bootstrap </w:t>
       </w:r>
     </w:p>
     <w:p>
       <w:pPr>
-        <w:spacing w:line="240" w:lineRule="auto"/>
-        <w:rPr>
-          <w:rFonts w:ascii="Times New Roman" w:hAnsi="Times New Roman" w:cs="Times New Roman"/>
-          <w:b/>
-          <w:sz w:val="32"/>
-          <w:szCs w:val="32"/>
-        </w:rPr>
-      </w:pPr>
-      <w:r>
-        <w:rPr>
-          <w:rFonts w:ascii="Times New Roman" w:hAnsi="Times New Roman" w:cs="Times New Roman"/>
-          <w:b/>
-          <w:sz w:val="32"/>
-          <w:szCs w:val="32"/>
-        </w:rPr>
-        <w:t>HTML</w:t>
+        <w:spacing w:line="360" w:lineRule="auto"/>
+        <w:ind w:left="720"/>
+        <w:contextualSpacing/>
+        <w:rPr>
+          <w:rFonts w:ascii="Times New Roman" w:hAnsi="Times New Roman" w:cs="Times New Roman"/>
+          <w:b/>
+          <w:sz w:val="32"/>
+          <w:szCs w:val="32"/>
+        </w:rPr>
+      </w:pPr>
+      <w:r>
+        <w:rPr>
+          <w:rFonts w:ascii="Times New Roman" w:hAnsi="Times New Roman" w:cs="Times New Roman"/>
+          <w:b/>
+          <w:sz w:val="32"/>
+          <w:szCs w:val="32"/>
+        </w:rPr>
+        <w:t>CSS              Git</w:t>
       </w:r>
       <w:r>
         <w:rPr>
@@ -229,16 +347,16 @@
           <w:sz w:val="32"/>
           <w:szCs w:val="32"/>
         </w:rPr>
-        <w:t xml:space="preserve">        </w:t>
-      </w:r>
-      <w:r>
-        <w:rPr>
-          <w:rFonts w:ascii="Times New Roman" w:hAnsi="Times New Roman" w:cs="Times New Roman"/>
-          <w:b/>
-          <w:sz w:val="32"/>
-          <w:szCs w:val="32"/>
-        </w:rPr>
-        <w:t>CSS</w:t>
+        <w:t xml:space="preserve">                   </w:t>
+      </w:r>
+      <w:r>
+        <w:rPr>
+          <w:rFonts w:ascii="Times New Roman" w:hAnsi="Times New Roman" w:cs="Times New Roman"/>
+          <w:b/>
+          <w:sz w:val="32"/>
+          <w:szCs w:val="32"/>
+        </w:rPr>
+        <w:t>Github               HTML</w:t>
       </w:r>
       <w:r>
         <w:rPr>
@@ -265,154 +383,133 @@
           <w:sz w:val="32"/>
           <w:szCs w:val="32"/>
         </w:rPr>
-        <w:t>JavaScript</w:t>
-      </w:r>
-      <w:r>
-        <w:rPr>
-          <w:rFonts w:ascii="Times New Roman" w:hAnsi="Times New Roman" w:cs="Times New Roman"/>
-          <w:b/>
-          <w:sz w:val="32"/>
-          <w:szCs w:val="32"/>
-        </w:rPr>
-        <w:tab/>
-      </w:r>
-      <w:r>
-        <w:rPr>
-          <w:rFonts w:ascii="Times New Roman" w:hAnsi="Times New Roman" w:cs="Times New Roman"/>
-          <w:b/>
-          <w:sz w:val="32"/>
-          <w:szCs w:val="32"/>
-        </w:rPr>
-        <w:t xml:space="preserve">            </w:t>
-      </w:r>
-      <w:proofErr w:type="spellStart"/>
-      <w:r>
-        <w:rPr>
-          <w:rFonts w:ascii="Times New Roman" w:hAnsi="Times New Roman" w:cs="Times New Roman"/>
-          <w:b/>
-          <w:sz w:val="32"/>
-          <w:szCs w:val="32"/>
-        </w:rPr>
-        <w:t>jQuery</w:t>
-      </w:r>
-      <w:proofErr w:type="spellEnd"/>
+        <w:t>JavaScrip</w:t>
+      </w:r>
+      <w:r>
+        <w:rPr>
+          <w:rFonts w:ascii="Times New Roman" w:hAnsi="Times New Roman" w:cs="Times New Roman"/>
+          <w:b/>
+          <w:sz w:val="32"/>
+          <w:szCs w:val="32"/>
+        </w:rPr>
+        <w:t xml:space="preserve">t   </w:t>
+      </w:r>
+      <w:bookmarkStart w:id="0" w:name="_GoBack"/>
+      <w:bookmarkEnd w:id="0"/>
+      <w:r>
+        <w:rPr>
+          <w:rFonts w:ascii="Times New Roman" w:hAnsi="Times New Roman" w:cs="Times New Roman"/>
+          <w:b/>
+          <w:sz w:val="32"/>
+          <w:szCs w:val="32"/>
+        </w:rPr>
+        <w:t>Jq</w:t>
+      </w:r>
+      <w:r>
+        <w:rPr>
+          <w:rFonts w:ascii="Times New Roman" w:hAnsi="Times New Roman" w:cs="Times New Roman"/>
+          <w:b/>
+          <w:sz w:val="32"/>
+          <w:szCs w:val="32"/>
+        </w:rPr>
+        <w:t>uery</w:t>
+      </w:r>
+      <w:r>
+        <w:rPr>
+          <w:rFonts w:ascii="Times New Roman" w:hAnsi="Times New Roman" w:cs="Times New Roman"/>
+          <w:b/>
+          <w:sz w:val="32"/>
+          <w:szCs w:val="32"/>
+        </w:rPr>
+        <w:t xml:space="preserve"> </w:t>
+      </w:r>
+      <w:r>
+        <w:rPr>
+          <w:rFonts w:ascii="Times New Roman" w:hAnsi="Times New Roman" w:cs="Times New Roman"/>
+          <w:b/>
+          <w:sz w:val="32"/>
+          <w:szCs w:val="32"/>
+        </w:rPr>
+        <w:t xml:space="preserve">           </w:t>
+      </w:r>
+      <w:r>
+        <w:rPr>
+          <w:rFonts w:ascii="Times New Roman" w:hAnsi="Times New Roman" w:cs="Times New Roman"/>
+          <w:b/>
+          <w:sz w:val="32"/>
+          <w:szCs w:val="32"/>
+        </w:rPr>
+        <w:t xml:space="preserve">JSON </w:t>
+      </w:r>
+      <w:r>
+        <w:rPr>
+          <w:rFonts w:ascii="Times New Roman" w:hAnsi="Times New Roman" w:cs="Times New Roman"/>
+          <w:b/>
+          <w:sz w:val="32"/>
+          <w:szCs w:val="32"/>
+        </w:rPr>
+        <w:t xml:space="preserve">  </w:t>
+      </w:r>
+      <w:r>
+        <w:rPr>
+          <w:rFonts w:ascii="Times New Roman" w:hAnsi="Times New Roman" w:cs="Times New Roman"/>
+          <w:b/>
+          <w:sz w:val="32"/>
+          <w:szCs w:val="32"/>
+        </w:rPr>
+        <w:t xml:space="preserve">               </w:t>
+      </w:r>
+      <w:r>
+        <w:rPr>
+          <w:rFonts w:ascii="Times New Roman" w:hAnsi="Times New Roman" w:cs="Times New Roman"/>
+          <w:b/>
+          <w:sz w:val="32"/>
+          <w:szCs w:val="32"/>
+        </w:rPr>
+        <w:t>Responsive Design</w:t>
+      </w:r>
     </w:p>
     <w:p>
       <w:pPr>
-        <w:spacing w:line="240" w:lineRule="auto"/>
-        <w:rPr>
-          <w:rFonts w:ascii="Times New Roman" w:hAnsi="Times New Roman" w:cs="Times New Roman"/>
-          <w:b/>
-          <w:sz w:val="32"/>
-          <w:szCs w:val="32"/>
-        </w:rPr>
-      </w:pPr>
-      <w:proofErr w:type="spellStart"/>
-      <w:r>
-        <w:rPr>
-          <w:rFonts w:ascii="Times New Roman" w:hAnsi="Times New Roman" w:cs="Times New Roman"/>
-          <w:b/>
-          <w:sz w:val="32"/>
-          <w:szCs w:val="32"/>
-        </w:rPr>
-        <w:t>AngularJS</w:t>
-      </w:r>
-      <w:proofErr w:type="spellEnd"/>
-      <w:r>
-        <w:rPr>
-          <w:rFonts w:ascii="Times New Roman" w:hAnsi="Times New Roman" w:cs="Times New Roman"/>
-          <w:b/>
-          <w:sz w:val="32"/>
-          <w:szCs w:val="32"/>
-        </w:rPr>
-        <w:t xml:space="preserve">       </w:t>
-      </w:r>
-      <w:r>
-        <w:rPr>
-          <w:rFonts w:ascii="Times New Roman" w:hAnsi="Times New Roman" w:cs="Times New Roman"/>
-          <w:b/>
-          <w:sz w:val="32"/>
-          <w:szCs w:val="32"/>
-        </w:rPr>
-        <w:t>Bootstrap</w:t>
-      </w:r>
-      <w:r>
-        <w:rPr>
-          <w:rFonts w:ascii="Times New Roman" w:hAnsi="Times New Roman" w:cs="Times New Roman"/>
-          <w:b/>
-          <w:sz w:val="32"/>
-          <w:szCs w:val="32"/>
-        </w:rPr>
-        <w:tab/>
-      </w:r>
-      <w:r>
-        <w:rPr>
-          <w:rFonts w:ascii="Times New Roman" w:hAnsi="Times New Roman" w:cs="Times New Roman"/>
-          <w:b/>
-          <w:sz w:val="32"/>
-          <w:szCs w:val="32"/>
-        </w:rPr>
-        <w:t xml:space="preserve">       </w:t>
-      </w:r>
-      <w:proofErr w:type="spellStart"/>
-      <w:r>
-        <w:rPr>
-          <w:rFonts w:ascii="Times New Roman" w:hAnsi="Times New Roman" w:cs="Times New Roman"/>
-          <w:b/>
-          <w:sz w:val="32"/>
-          <w:szCs w:val="32"/>
-        </w:rPr>
-        <w:t>Git</w:t>
-      </w:r>
-      <w:proofErr w:type="spellEnd"/>
-      <w:r>
-        <w:rPr>
-          <w:rFonts w:ascii="Times New Roman" w:hAnsi="Times New Roman" w:cs="Times New Roman"/>
-          <w:b/>
-          <w:sz w:val="32"/>
-          <w:szCs w:val="32"/>
-        </w:rPr>
-        <w:tab/>
-      </w:r>
-      <w:r>
-        <w:rPr>
-          <w:rFonts w:ascii="Times New Roman" w:hAnsi="Times New Roman" w:cs="Times New Roman"/>
-          <w:b/>
-          <w:sz w:val="32"/>
-          <w:szCs w:val="32"/>
-        </w:rPr>
-        <w:t xml:space="preserve">                     </w:t>
-      </w:r>
-      <w:proofErr w:type="spellStart"/>
-      <w:r>
-        <w:rPr>
-          <w:rFonts w:ascii="Times New Roman" w:hAnsi="Times New Roman" w:cs="Times New Roman"/>
-          <w:b/>
-          <w:sz w:val="32"/>
-          <w:szCs w:val="32"/>
-        </w:rPr>
-        <w:t>Github</w:t>
-      </w:r>
-      <w:proofErr w:type="spellEnd"/>
+        <w:spacing w:line="360" w:lineRule="auto"/>
+        <w:ind w:left="720"/>
+        <w:contextualSpacing/>
+        <w:rPr>
+          <w:rFonts w:ascii="Times New Roman" w:hAnsi="Times New Roman" w:cs="Times New Roman"/>
+          <w:b/>
+          <w:sz w:val="32"/>
+          <w:szCs w:val="32"/>
+        </w:rPr>
+      </w:pPr>
+      <w:r>
+        <w:rPr>
+          <w:rFonts w:ascii="Times New Roman" w:hAnsi="Times New Roman" w:cs="Times New Roman"/>
+          <w:b/>
+          <w:sz w:val="32"/>
+          <w:szCs w:val="32"/>
+        </w:rPr>
+        <w:t xml:space="preserve">C                  C++                 </w:t>
+      </w:r>
     </w:p>
     <w:p>
       <w:pPr>
         <w:spacing w:line="240" w:lineRule="auto"/>
-        <w:rPr>
-          <w:rFonts w:ascii="Times New Roman" w:hAnsi="Times New Roman" w:cs="Times New Roman"/>
-          <w:b/>
-          <w:sz w:val="32"/>
-          <w:szCs w:val="32"/>
-        </w:rPr>
-      </w:pPr>
-      <w:r>
-        <w:rPr>
-          <w:rFonts w:ascii="Times New Roman" w:hAnsi="Times New Roman" w:cs="Times New Roman"/>
-          <w:b/>
-          <w:sz w:val="32"/>
-          <w:szCs w:val="32"/>
-        </w:rPr>
-        <w:t>JSON</w:t>
+        <w:ind w:firstLine="720"/>
+        <w:rPr>
+          <w:rFonts w:ascii="Times New Roman" w:hAnsi="Times New Roman" w:cs="Times New Roman"/>
+          <w:b/>
+          <w:sz w:val="32"/>
+          <w:szCs w:val="32"/>
+        </w:rPr>
+      </w:pPr>
+      <w:r>
+        <w:rPr>
+          <w:rFonts w:ascii="Times New Roman" w:hAnsi="Times New Roman" w:cs="Times New Roman"/>
+          <w:b/>
+          <w:sz w:val="32"/>
+          <w:szCs w:val="32"/>
+        </w:rPr>
+        <w:t xml:space="preserve">       </w:t>
       </w:r>
       <w:r>
         <w:rPr>
@@ -430,6 +527,24 @@
           <w:sz w:val="32"/>
           <w:szCs w:val="32"/>
         </w:rPr>
+        <w:t xml:space="preserve">       </w:t>
+      </w:r>
+      <w:r>
+        <w:rPr>
+          <w:rFonts w:ascii="Times New Roman" w:hAnsi="Times New Roman" w:cs="Times New Roman"/>
+          <w:b/>
+          <w:sz w:val="32"/>
+          <w:szCs w:val="32"/>
+        </w:rPr>
+        <w:tab/>
+      </w:r>
+      <w:r>
+        <w:rPr>
+          <w:rFonts w:ascii="Times New Roman" w:hAnsi="Times New Roman" w:cs="Times New Roman"/>
+          <w:b/>
+          <w:sz w:val="32"/>
+          <w:szCs w:val="32"/>
+        </w:rPr>
         <w:t xml:space="preserve">        </w:t>
       </w:r>
       <w:r>
@@ -439,15 +554,6 @@
           <w:sz w:val="32"/>
           <w:szCs w:val="32"/>
         </w:rPr>
-        <w:t>API’s</w:t>
-      </w:r>
-      <w:r>
-        <w:rPr>
-          <w:rFonts w:ascii="Times New Roman" w:hAnsi="Times New Roman" w:cs="Times New Roman"/>
-          <w:b/>
-          <w:sz w:val="32"/>
-          <w:szCs w:val="32"/>
-        </w:rPr>
         <w:tab/>
       </w:r>
       <w:r>
@@ -466,15 +572,6 @@
           <w:sz w:val="32"/>
           <w:szCs w:val="32"/>
         </w:rPr>
-        <w:t>AJAX</w:t>
-      </w:r>
-      <w:r>
-        <w:rPr>
-          <w:rFonts w:ascii="Times New Roman" w:hAnsi="Times New Roman" w:cs="Times New Roman"/>
-          <w:b/>
-          <w:sz w:val="32"/>
-          <w:szCs w:val="32"/>
-        </w:rPr>
         <w:tab/>
       </w:r>
       <w:r>
@@ -484,16 +581,7 @@
           <w:sz w:val="32"/>
           <w:szCs w:val="32"/>
         </w:rPr>
-        <w:t xml:space="preserve">                     </w:t>
-      </w:r>
-      <w:r>
-        <w:rPr>
-          <w:rFonts w:ascii="Times New Roman" w:hAnsi="Times New Roman" w:cs="Times New Roman"/>
-          <w:b/>
-          <w:sz w:val="32"/>
-          <w:szCs w:val="32"/>
-        </w:rPr>
-        <w:t>Responsive Design</w:t>
+        <w:t xml:space="preserve">       </w:t>
       </w:r>
     </w:p>
     <w:p>
@@ -501,76 +589,134 @@
         <w:spacing w:line="240" w:lineRule="auto"/>
         <w:rPr>
           <w:rFonts w:ascii="Times New Roman" w:hAnsi="Times New Roman" w:cs="Times New Roman"/>
-        </w:rPr>
-      </w:pPr>
-      <w:r>
-        <w:rPr>
-          <w:rFonts w:ascii="Times New Roman" w:hAnsi="Times New Roman" w:cs="Times New Roman"/>
-        </w:rPr>
-        <w:tab/>
-      </w:r>
-      <w:r>
-        <w:rPr>
-          <w:rFonts w:ascii="Times New Roman" w:hAnsi="Times New Roman" w:cs="Times New Roman"/>
-        </w:rPr>
-        <w:tab/>
-      </w:r>
-      <w:r>
-        <w:rPr>
-          <w:rFonts w:ascii="Times New Roman" w:hAnsi="Times New Roman" w:cs="Times New Roman"/>
-        </w:rPr>
-        <w:tab/>
+          <w:b/>
+          <w:i/>
+          <w:sz w:val="36"/>
+          <w:szCs w:val="36"/>
+          <w:u w:val="single"/>
+        </w:rPr>
+      </w:pPr>
+      <w:r>
+        <w:rPr>
+          <w:rFonts w:ascii="Times New Roman" w:hAnsi="Times New Roman" w:cs="Times New Roman"/>
+          <w:b/>
+          <w:i/>
+          <w:sz w:val="36"/>
+          <w:szCs w:val="36"/>
+          <w:u w:val="single"/>
+        </w:rPr>
+        <w:t xml:space="preserve">Work Experience </w:t>
       </w:r>
     </w:p>
     <w:p>
       <w:pPr>
         <w:spacing w:line="240" w:lineRule="auto"/>
-        <w:rPr>
-          <w:rFonts w:ascii="Times New Roman" w:hAnsi="Times New Roman" w:cs="Times New Roman"/>
-        </w:rPr>
-      </w:pPr>
+        <w:ind w:left="720"/>
+        <w:rPr>
+          <w:rFonts w:ascii="Times New Roman" w:hAnsi="Times New Roman" w:cs="Times New Roman"/>
+        </w:rPr>
+      </w:pPr>
+      <w:r>
+        <w:rPr>
+          <w:rFonts w:ascii="Times New Roman" w:hAnsi="Times New Roman" w:cs="Times New Roman"/>
+          <w:b/>
+          <w:u w:val="single"/>
+        </w:rPr>
+        <w:t>PT Gaming</w:t>
+      </w:r>
+      <w:r>
+        <w:rPr>
+          <w:rFonts w:ascii="Times New Roman" w:hAnsi="Times New Roman" w:cs="Times New Roman"/>
+          <w:b/>
+        </w:rPr>
+        <w:t>:</w:t>
+      </w:r>
+      <w:r>
+        <w:rPr>
+          <w:rFonts w:ascii="Times New Roman" w:hAnsi="Times New Roman" w:cs="Times New Roman"/>
+        </w:rPr>
+        <w:t xml:space="preserve"> 2011-2014, Customer Service Representative</w:t>
+      </w:r>
     </w:p>
     <w:p>
       <w:pPr>
         <w:spacing w:line="240" w:lineRule="auto"/>
         <w:rPr>
           <w:rFonts w:ascii="Times New Roman" w:hAnsi="Times New Roman" w:cs="Times New Roman"/>
-          <w:b/>
-          <w:sz w:val="28"/>
-          <w:szCs w:val="28"/>
-          <w:u w:val="single"/>
-        </w:rPr>
-      </w:pPr>
-      <w:r>
-        <w:rPr>
-          <w:rFonts w:ascii="Times New Roman" w:hAnsi="Times New Roman" w:cs="Times New Roman"/>
-          <w:b/>
-          <w:sz w:val="28"/>
-          <w:szCs w:val="28"/>
-          <w:u w:val="single"/>
-        </w:rPr>
-        <w:t xml:space="preserve">Work Experience </w:t>
+        </w:rPr>
+      </w:pPr>
+      <w:r>
+        <w:rPr>
+          <w:rFonts w:ascii="Times New Roman" w:hAnsi="Times New Roman" w:cs="Times New Roman"/>
+        </w:rPr>
+        <w:t xml:space="preserve"> </w:t>
+      </w:r>
+      <w:r>
+        <w:rPr>
+          <w:rFonts w:ascii="Times New Roman" w:hAnsi="Times New Roman" w:cs="Times New Roman"/>
+        </w:rPr>
+        <w:t xml:space="preserve"> </w:t>
+      </w:r>
+      <w:r>
+        <w:rPr>
+          <w:rFonts w:ascii="Times New Roman" w:hAnsi="Times New Roman" w:cs="Times New Roman"/>
+        </w:rPr>
+        <w:tab/>
+        <w:t xml:space="preserve">   </w:t>
+      </w:r>
+      <w:r>
+        <w:rPr>
+          <w:rFonts w:ascii="Times New Roman" w:hAnsi="Times New Roman" w:cs="Times New Roman"/>
+        </w:rPr>
+        <w:t>-</w:t>
+      </w:r>
+      <w:r>
+        <w:rPr>
+          <w:rFonts w:ascii="Times New Roman" w:hAnsi="Times New Roman" w:cs="Times New Roman"/>
+        </w:rPr>
+        <w:t>multitask, math, teamwork, senior</w:t>
+      </w:r>
+      <w:r>
+        <w:rPr>
+          <w:rFonts w:ascii="Times New Roman" w:hAnsi="Times New Roman" w:cs="Times New Roman"/>
+        </w:rPr>
+        <w:t xml:space="preserve"> associate, training instructor</w:t>
+      </w:r>
+      <w:r>
+        <w:rPr>
+          <w:rFonts w:ascii="Times New Roman" w:hAnsi="Times New Roman" w:cs="Times New Roman"/>
+        </w:rPr>
+        <w:t xml:space="preserve">, computer maintenance </w:t>
       </w:r>
     </w:p>
     <w:p>
       <w:pPr>
         <w:spacing w:line="240" w:lineRule="auto"/>
-        <w:rPr>
-          <w:rFonts w:ascii="Times New Roman" w:hAnsi="Times New Roman" w:cs="Times New Roman"/>
-        </w:rPr>
-      </w:pPr>
-      <w:r>
-        <w:rPr>
-          <w:rFonts w:ascii="Times New Roman" w:hAnsi="Times New Roman" w:cs="Times New Roman"/>
-          <w:b/>
-        </w:rPr>
-        <w:t>PT Gaming:</w:t>
-      </w:r>
-      <w:r>
-        <w:rPr>
-          <w:rFonts w:ascii="Times New Roman" w:hAnsi="Times New Roman" w:cs="Times New Roman"/>
-        </w:rPr>
-        <w:t xml:space="preserve"> 2011-2014, Customer Service Representative</w:t>
+        <w:ind w:firstLine="720"/>
+        <w:rPr>
+          <w:rFonts w:ascii="Times New Roman" w:hAnsi="Times New Roman" w:cs="Times New Roman"/>
+        </w:rPr>
+      </w:pPr>
+      <w:r>
+        <w:rPr>
+          <w:rFonts w:ascii="Times New Roman" w:hAnsi="Times New Roman" w:cs="Times New Roman"/>
+          <w:b/>
+          <w:u w:val="single"/>
+        </w:rPr>
+        <w:t>iKEA Emeryville</w:t>
+      </w:r>
+      <w:r>
+        <w:rPr>
+          <w:rFonts w:ascii="Times New Roman" w:hAnsi="Times New Roman" w:cs="Times New Roman"/>
+          <w:b/>
+        </w:rPr>
+        <w:t>:</w:t>
+      </w:r>
+      <w:r>
+        <w:rPr>
+          <w:rFonts w:ascii="Times New Roman" w:hAnsi="Times New Roman" w:cs="Times New Roman"/>
+        </w:rPr>
+        <w:t xml:space="preserve"> 2009-2011, Customer Service  Representative</w:t>
       </w:r>
     </w:p>
     <w:p>
@@ -584,51 +730,62 @@
         <w:rPr>
           <w:rFonts w:ascii="Times New Roman" w:hAnsi="Times New Roman" w:cs="Times New Roman"/>
         </w:rPr>
-        <w:t xml:space="preserve">   --multitask, math, teamwork, senior</w:t>
-      </w:r>
-      <w:r>
-        <w:rPr>
-          <w:rFonts w:ascii="Times New Roman" w:hAnsi="Times New Roman" w:cs="Times New Roman"/>
-        </w:rPr>
-        <w:t xml:space="preserve"> associate, training instructor</w:t>
-      </w:r>
-      <w:r>
-        <w:rPr>
-          <w:rFonts w:ascii="Times New Roman" w:hAnsi="Times New Roman" w:cs="Times New Roman"/>
-        </w:rPr>
-        <w:t xml:space="preserve">, computer maintenance </w:t>
+        <w:t xml:space="preserve">  </w:t>
+      </w:r>
+      <w:r>
+        <w:rPr>
+          <w:rFonts w:ascii="Times New Roman" w:hAnsi="Times New Roman" w:cs="Times New Roman"/>
+        </w:rPr>
+        <w:tab/>
+        <w:t xml:space="preserve">   </w:t>
+      </w:r>
+      <w:r>
+        <w:rPr>
+          <w:rFonts w:ascii="Times New Roman" w:hAnsi="Times New Roman" w:cs="Times New Roman"/>
+        </w:rPr>
+        <w:t xml:space="preserve">-heavy lifting, sales, </w:t>
+      </w:r>
+      <w:r>
+        <w:rPr>
+          <w:rFonts w:ascii="Times New Roman" w:hAnsi="Times New Roman" w:cs="Times New Roman"/>
+        </w:rPr>
+        <w:t>process orders, radio communications</w:t>
+      </w:r>
+      <w:r>
+        <w:rPr>
+          <w:rFonts w:ascii="Times New Roman" w:hAnsi="Times New Roman" w:cs="Times New Roman"/>
+        </w:rPr>
+        <w:t xml:space="preserve">, maintenance </w:t>
       </w:r>
     </w:p>
     <w:p>
       <w:pPr>
         <w:spacing w:line="240" w:lineRule="auto"/>
-        <w:rPr>
-          <w:rFonts w:ascii="Times New Roman" w:hAnsi="Times New Roman" w:cs="Times New Roman"/>
-        </w:rPr>
-      </w:pPr>
-      <w:proofErr w:type="spellStart"/>
-      <w:proofErr w:type="gramStart"/>
-      <w:r>
-        <w:rPr>
-          <w:rFonts w:ascii="Times New Roman" w:hAnsi="Times New Roman" w:cs="Times New Roman"/>
-          <w:b/>
-        </w:rPr>
-        <w:t>iKEA</w:t>
-      </w:r>
-      <w:proofErr w:type="spellEnd"/>
-      <w:proofErr w:type="gramEnd"/>
-      <w:r>
-        <w:rPr>
-          <w:rFonts w:ascii="Times New Roman" w:hAnsi="Times New Roman" w:cs="Times New Roman"/>
-          <w:b/>
-        </w:rPr>
-        <w:t xml:space="preserve"> Emeryville:</w:t>
-      </w:r>
-      <w:r>
-        <w:rPr>
-          <w:rFonts w:ascii="Times New Roman" w:hAnsi="Times New Roman" w:cs="Times New Roman"/>
-        </w:rPr>
-        <w:t xml:space="preserve"> 2009-2011, Customer Service  Representative</w:t>
+        <w:ind w:firstLine="720"/>
+        <w:rPr>
+          <w:rFonts w:ascii="Times New Roman" w:hAnsi="Times New Roman" w:cs="Times New Roman"/>
+        </w:rPr>
+      </w:pPr>
+      <w:r>
+        <w:rPr>
+          <w:rFonts w:ascii="Times New Roman" w:hAnsi="Times New Roman" w:cs="Times New Roman"/>
+          <w:b/>
+          <w:u w:val="single"/>
+        </w:rPr>
+        <w:t>EBAYC</w:t>
+      </w:r>
+      <w:r>
+        <w:rPr>
+          <w:rFonts w:ascii="Times New Roman" w:hAnsi="Times New Roman" w:cs="Times New Roman"/>
+          <w:b/>
+        </w:rPr>
+        <w:t>:</w:t>
+      </w:r>
+      <w:r>
+        <w:rPr>
+          <w:rFonts w:ascii="Times New Roman" w:hAnsi="Times New Roman" w:cs="Times New Roman"/>
+        </w:rPr>
+        <w:t xml:space="preserve"> 2007-2008, Mentor for elementary students</w:t>
       </w:r>
     </w:p>
     <w:p>
@@ -642,13 +799,20 @@
         <w:rPr>
           <w:rFonts w:ascii="Times New Roman" w:hAnsi="Times New Roman" w:cs="Times New Roman"/>
         </w:rPr>
-        <w:t xml:space="preserve">  --heavy lifting, sales, </w:t>
-      </w:r>
-      <w:r>
-        <w:rPr>
-          <w:rFonts w:ascii="Times New Roman" w:hAnsi="Times New Roman" w:cs="Times New Roman"/>
-        </w:rPr>
-        <w:t>process orders, radio communications</w:t>
+        <w:t xml:space="preserve"> </w:t>
+      </w:r>
+      <w:r>
+        <w:rPr>
+          <w:rFonts w:ascii="Times New Roman" w:hAnsi="Times New Roman" w:cs="Times New Roman"/>
+        </w:rPr>
+        <w:tab/>
+        <w:t xml:space="preserve">   </w:t>
+      </w:r>
+      <w:r>
+        <w:rPr>
+          <w:rFonts w:ascii="Times New Roman" w:hAnsi="Times New Roman" w:cs="Times New Roman"/>
+        </w:rPr>
+        <w:t>-tutoring elementary students, physical activities, higher learning</w:t>
       </w:r>
     </w:p>
     <w:p>
@@ -658,78 +822,133 @@
           <w:rFonts w:ascii="Times New Roman" w:hAnsi="Times New Roman" w:cs="Times New Roman"/>
         </w:rPr>
       </w:pPr>
-      <w:r>
-        <w:rPr>
-          <w:rFonts w:ascii="Times New Roman" w:hAnsi="Times New Roman" w:cs="Times New Roman"/>
-          <w:b/>
-        </w:rPr>
-        <w:t>EBAYC:</w:t>
-      </w:r>
-      <w:r>
-        <w:rPr>
-          <w:rFonts w:ascii="Times New Roman" w:hAnsi="Times New Roman" w:cs="Times New Roman"/>
-        </w:rPr>
-        <w:t xml:space="preserve"> 2007-2008, Mentor for elementary students</w:t>
-      </w:r>
     </w:p>
     <w:p>
       <w:pPr>
         <w:spacing w:line="240" w:lineRule="auto"/>
         <w:rPr>
           <w:rFonts w:ascii="Times New Roman" w:hAnsi="Times New Roman" w:cs="Times New Roman"/>
-        </w:rPr>
-      </w:pPr>
-      <w:r>
-        <w:rPr>
-          <w:rFonts w:ascii="Times New Roman" w:hAnsi="Times New Roman" w:cs="Times New Roman"/>
-        </w:rPr>
-        <w:t xml:space="preserve">  --tutoring elementary students, physical activities, higher learning</w:t>
-      </w:r>
-      <w:bookmarkStart w:id="0" w:name="_GoBack"/>
-      <w:bookmarkEnd w:id="0"/>
+          <w:b/>
+          <w:i/>
+          <w:sz w:val="36"/>
+          <w:szCs w:val="36"/>
+          <w:u w:val="single"/>
+        </w:rPr>
+      </w:pPr>
+      <w:r>
+        <w:rPr>
+          <w:rFonts w:ascii="Times New Roman" w:hAnsi="Times New Roman" w:cs="Times New Roman"/>
+          <w:b/>
+          <w:i/>
+          <w:sz w:val="36"/>
+          <w:szCs w:val="36"/>
+          <w:u w:val="single"/>
+        </w:rPr>
+        <w:t>Education</w:t>
+      </w:r>
     </w:p>
     <w:p>
       <w:pPr>
         <w:spacing w:line="240" w:lineRule="auto"/>
-        <w:rPr>
-          <w:rFonts w:ascii="Times New Roman" w:hAnsi="Times New Roman" w:cs="Times New Roman"/>
-        </w:rPr>
-      </w:pPr>
+        <w:ind w:firstLine="720"/>
+        <w:rPr>
+          <w:rFonts w:ascii="Times New Roman" w:hAnsi="Times New Roman" w:cs="Times New Roman"/>
+        </w:rPr>
+      </w:pPr>
+      <w:r>
+        <w:rPr>
+          <w:rFonts w:ascii="Times New Roman" w:hAnsi="Times New Roman" w:cs="Times New Roman"/>
+          <w:b/>
+          <w:u w:val="single"/>
+        </w:rPr>
+        <w:t>Codify Academy:</w:t>
+      </w:r>
+      <w:r>
+        <w:rPr>
+          <w:rFonts w:ascii="Times New Roman" w:hAnsi="Times New Roman" w:cs="Times New Roman"/>
+        </w:rPr>
+        <w:t xml:space="preserve"> 2016-2017 certified front end developer</w:t>
+      </w:r>
     </w:p>
     <w:p>
       <w:pPr>
+        <w:pStyle w:val="ListParagraph"/>
         <w:spacing w:line="240" w:lineRule="auto"/>
-        <w:rPr>
-          <w:rFonts w:ascii="Times New Roman" w:hAnsi="Times New Roman" w:cs="Times New Roman"/>
-          <w:b/>
-          <w:sz w:val="32"/>
-          <w:szCs w:val="32"/>
-          <w:u w:val="single"/>
-        </w:rPr>
-      </w:pPr>
-      <w:r>
-        <w:rPr>
-          <w:rFonts w:ascii="Times New Roman" w:hAnsi="Times New Roman" w:cs="Times New Roman"/>
-          <w:b/>
-          <w:sz w:val="32"/>
-          <w:szCs w:val="32"/>
-          <w:u w:val="single"/>
-        </w:rPr>
-        <w:t>Education</w:t>
+        <w:ind w:left="0" w:firstLine="720"/>
+        <w:rPr>
+          <w:rFonts w:ascii="Times New Roman" w:hAnsi="Times New Roman" w:cs="Times New Roman"/>
+        </w:rPr>
+      </w:pPr>
+      <w:r>
+        <w:rPr>
+          <w:rFonts w:ascii="Times New Roman" w:hAnsi="Times New Roman" w:cs="Times New Roman"/>
+          <w:b/>
+        </w:rPr>
+        <w:t xml:space="preserve">   -</w:t>
+      </w:r>
+      <w:r>
+        <w:rPr>
+          <w:rFonts w:ascii="Times New Roman" w:hAnsi="Times New Roman" w:cs="Times New Roman"/>
+          <w:b/>
+        </w:rPr>
+        <w:t xml:space="preserve">16 week frontend developer course, peer programing, </w:t>
+      </w:r>
+      <w:r>
+        <w:rPr>
+          <w:rFonts w:ascii="Times New Roman" w:hAnsi="Times New Roman" w:cs="Times New Roman"/>
+          <w:b/>
+        </w:rPr>
+        <w:t>pseudo coding, teamwork</w:t>
+      </w:r>
+      <w:r>
+        <w:rPr>
+          <w:rFonts w:ascii="Times New Roman" w:hAnsi="Times New Roman" w:cs="Times New Roman"/>
+          <w:b/>
+        </w:rPr>
+        <w:t xml:space="preserve"> </w:t>
       </w:r>
     </w:p>
     <w:p>
       <w:pPr>
         <w:spacing w:line="240" w:lineRule="auto"/>
-        <w:rPr>
-          <w:rFonts w:ascii="Times New Roman" w:hAnsi="Times New Roman" w:cs="Times New Roman"/>
-        </w:rPr>
-      </w:pPr>
-      <w:r>
-        <w:rPr>
-          <w:rFonts w:ascii="Times New Roman" w:hAnsi="Times New Roman" w:cs="Times New Roman"/>
-        </w:rPr>
-        <w:t>Codify Academy: 2016-2017 certified front end developer</w:t>
+        <w:ind w:firstLine="720"/>
+        <w:rPr>
+          <w:rFonts w:ascii="Times New Roman" w:hAnsi="Times New Roman" w:cs="Times New Roman"/>
+        </w:rPr>
+      </w:pPr>
+      <w:r>
+        <w:rPr>
+          <w:rFonts w:ascii="Times New Roman" w:hAnsi="Times New Roman" w:cs="Times New Roman"/>
+          <w:b/>
+          <w:u w:val="single"/>
+        </w:rPr>
+        <w:t xml:space="preserve">Laney </w:t>
+      </w:r>
+      <w:r>
+        <w:rPr>
+          <w:rFonts w:ascii="Times New Roman" w:hAnsi="Times New Roman" w:cs="Times New Roman"/>
+          <w:b/>
+          <w:u w:val="single"/>
+        </w:rPr>
+        <w:t>College</w:t>
+      </w:r>
+      <w:r>
+        <w:rPr>
+          <w:rFonts w:ascii="Times New Roman" w:hAnsi="Times New Roman" w:cs="Times New Roman"/>
+        </w:rPr>
+        <w:t>: 2009- 2011</w:t>
+      </w:r>
+      <w:r>
+        <w:rPr>
+          <w:rFonts w:ascii="Times New Roman" w:hAnsi="Times New Roman" w:cs="Times New Roman"/>
+        </w:rPr>
+        <w:t>,</w:t>
+      </w:r>
+      <w:r>
+        <w:rPr>
+          <w:rFonts w:ascii="Times New Roman" w:hAnsi="Times New Roman" w:cs="Times New Roman"/>
+        </w:rPr>
+        <w:t xml:space="preserve"> G.E courses, programming languages</w:t>
       </w:r>
     </w:p>
     <w:p>
@@ -743,39 +962,73 @@
         <w:rPr>
           <w:rFonts w:ascii="Times New Roman" w:hAnsi="Times New Roman" w:cs="Times New Roman"/>
         </w:rPr>
-        <w:t xml:space="preserve">Laney College: 2009- present, took G.E, </w:t>
-      </w:r>
-      <w:proofErr w:type="gramStart"/>
-      <w:r>
-        <w:rPr>
-          <w:rFonts w:ascii="Times New Roman" w:hAnsi="Times New Roman" w:cs="Times New Roman"/>
-        </w:rPr>
-        <w:t>C(</w:t>
-      </w:r>
-      <w:proofErr w:type="gramEnd"/>
-      <w:r>
-        <w:rPr>
-          <w:rFonts w:ascii="Times New Roman" w:hAnsi="Times New Roman" w:cs="Times New Roman"/>
-        </w:rPr>
-        <w:t>2008) and C++(2009)</w:t>
+        <w:t xml:space="preserve">               </w:t>
+      </w:r>
+      <w:r>
+        <w:rPr>
+          <w:rFonts w:ascii="Times New Roman" w:hAnsi="Times New Roman" w:cs="Times New Roman"/>
+        </w:rPr>
+        <w:t xml:space="preserve"> </w:t>
+      </w:r>
+      <w:r>
+        <w:rPr>
+          <w:rFonts w:ascii="Times New Roman" w:hAnsi="Times New Roman" w:cs="Times New Roman"/>
+        </w:rPr>
+        <w:t>-took a few programming courses, mostly general education courses</w:t>
       </w:r>
     </w:p>
     <w:p>
       <w:pPr>
         <w:spacing w:line="240" w:lineRule="auto"/>
-        <w:rPr>
-          <w:rFonts w:ascii="Times New Roman" w:hAnsi="Times New Roman" w:cs="Times New Roman"/>
-        </w:rPr>
-      </w:pPr>
-      <w:r>
-        <w:rPr>
-          <w:rFonts w:ascii="Times New Roman" w:hAnsi="Times New Roman" w:cs="Times New Roman"/>
-        </w:rPr>
-        <w:t>JROTC leadership: 2004-2007, Highest Rank: Sergeant Major, at Oakland High</w:t>
+        <w:ind w:firstLine="720"/>
+        <w:rPr>
+          <w:rFonts w:ascii="Times New Roman" w:hAnsi="Times New Roman" w:cs="Times New Roman"/>
+        </w:rPr>
+      </w:pPr>
+      <w:r>
+        <w:rPr>
+          <w:rFonts w:ascii="Times New Roman" w:hAnsi="Times New Roman" w:cs="Times New Roman"/>
+          <w:b/>
+          <w:u w:val="single"/>
+        </w:rPr>
+        <w:t>JROTC leadership</w:t>
+      </w:r>
+      <w:r>
+        <w:rPr>
+          <w:rFonts w:ascii="Times New Roman" w:hAnsi="Times New Roman" w:cs="Times New Roman"/>
+        </w:rPr>
+        <w:t>: 2004-2007, Highest Rank: Sergeant Major, at Oakland High</w:t>
+      </w:r>
+    </w:p>
+    <w:p>
+      <w:pPr>
+        <w:spacing w:line="240" w:lineRule="auto"/>
+        <w:rPr>
+          <w:rFonts w:ascii="Times New Roman" w:hAnsi="Times New Roman" w:cs="Times New Roman"/>
+        </w:rPr>
+      </w:pPr>
+      <w:r>
+        <w:rPr>
+          <w:rFonts w:ascii="Times New Roman" w:hAnsi="Times New Roman" w:cs="Times New Roman"/>
+        </w:rPr>
+        <w:t xml:space="preserve"> </w:t>
+      </w:r>
+      <w:r>
+        <w:rPr>
+          <w:rFonts w:ascii="Times New Roman" w:hAnsi="Times New Roman" w:cs="Times New Roman"/>
+        </w:rPr>
+        <w:tab/>
+        <w:t xml:space="preserve">   </w:t>
+      </w:r>
+      <w:r>
+        <w:rPr>
+          <w:rFonts w:ascii="Times New Roman" w:hAnsi="Times New Roman" w:cs="Times New Roman"/>
+        </w:rPr>
+        <w:t>-leadership class in high school, learn to delegate teamwork and leadership</w:t>
       </w:r>
     </w:p>
     <w:sectPr>
-      <w:headerReference w:type="default" r:id="rId8"/>
+      <w:headerReference w:type="default" r:id="rId10"/>
       <w:pgSz w:w="12240" w:h="15840"/>
       <w:pgMar w:top="1440" w:right="1440" w:bottom="1440" w:left="1440" w:header="720" w:footer="720" w:gutter="0"/>
       <w:cols w:space="720"/>
@@ -852,6 +1105,7 @@
       <w:dataBinding w:prefixMappings="xmlns:ns0='http://schemas.openxmlformats.org/package/2006/metadata/core-properties' xmlns:ns1='http://purl.org/dc/elements/1.1/'" w:xpath="/ns0:coreProperties[1]/ns1:title[1]" w:storeItemID="{6C3C8BC8-F283-45AE-878A-BAB7291924A1}"/>
       <w:text/>
     </w:sdtPr>
+    <w:sdtEndPr/>
     <w:sdtContent>
       <w:p>
         <w:pPr>
@@ -883,6 +1137,241 @@
     </w:pPr>
   </w:p>
 </w:hdr>
+</file>
+
+<file path=word/numbering.xml><?xml version="1.0" encoding="utf-8"?>
+<w:numbering xmlns:wpc="http://schemas.microsoft.com/office/word/2010/wordprocessingCanvas" xmlns:mc="http://schemas.openxmlformats.org/markup-compatibility/2006" xmlns:o="urn:schemas-microsoft-com:office:office" xmlns:r="http://schemas.openxmlformats.org/officeDocument/2006/relationships" xmlns:m="http://schemas.openxmlformats.org/officeDocument/2006/math" xmlns:v="urn:schemas-microsoft-com:vml" xmlns:wp14="http://schemas.microsoft.com/office/word/2010/wordprocessingDrawing" xmlns:wp="http://schemas.openxmlformats.org/drawingml/2006/wordprocessingDrawing" xmlns:w10="urn:schemas-microsoft-com:office:word" xmlns:w="http://schemas.openxmlformats.org/wordprocessingml/2006/main" xmlns:w14="http://schemas.microsoft.com/office/word/2010/wordml" xmlns:wpg="http://schemas.microsoft.com/office/word/2010/wordprocessingGroup" xmlns:wpi="http://schemas.microsoft.com/office/word/2010/wordprocessingInk" xmlns:wne="http://schemas.microsoft.com/office/word/2006/wordml" xmlns:wps="http://schemas.microsoft.com/office/word/2010/wordprocessingShape" mc:Ignorable="w14 wp14">
+  <w:abstractNum w:abstractNumId="0">
+    <w:nsid w:val="1B2523F3"/>
+    <w:multiLevelType w:val="hybridMultilevel"/>
+    <w:tmpl w:val="F1E228FA"/>
+    <w:lvl w:ilvl="0" w:tplc="64E2869E">
+      <w:numFmt w:val="bullet"/>
+      <w:lvlText w:val="-"/>
+      <w:lvlJc w:val="left"/>
+      <w:pPr>
+        <w:ind w:left="420" w:hanging="360"/>
+      </w:pPr>
+      <w:rPr>
+        <w:rFonts w:ascii="Times New Roman" w:eastAsiaTheme="minorEastAsia" w:hAnsi="Times New Roman" w:cs="Times New Roman" w:hint="default"/>
+      </w:rPr>
+    </w:lvl>
+    <w:lvl w:ilvl="1" w:tplc="04090003" w:tentative="1">
+      <w:start w:val="1"/>
+      <w:numFmt w:val="bullet"/>
+      <w:lvlText w:val="o"/>
+      <w:lvlJc w:val="left"/>
+      <w:pPr>
+        <w:ind w:left="1140" w:hanging="360"/>
+      </w:pPr>
+      <w:rPr>
+        <w:rFonts w:ascii="Courier New" w:hAnsi="Courier New" w:cs="Courier New" w:hint="default"/>
+      </w:rPr>
+    </w:lvl>
+    <w:lvl w:ilvl="2" w:tplc="04090005" w:tentative="1">
+      <w:start w:val="1"/>
+      <w:numFmt w:val="bullet"/>
+      <w:lvlText w:val=""/>
+      <w:lvlJc w:val="left"/>
+      <w:pPr>
+        <w:ind w:left="1860" w:hanging="360"/>
+      </w:pPr>
+      <w:rPr>
+        <w:rFonts w:ascii="Wingdings" w:hAnsi="Wingdings" w:hint="default"/>
+      </w:rPr>
+    </w:lvl>
+    <w:lvl w:ilvl="3" w:tplc="04090001" w:tentative="1">
+      <w:start w:val="1"/>
+      <w:numFmt w:val="bullet"/>
+      <w:lvlText w:val=""/>
+      <w:lvlJc w:val="left"/>
+      <w:pPr>
+        <w:ind w:left="2580" w:hanging="360"/>
+      </w:pPr>
+      <w:rPr>
+        <w:rFonts w:ascii="Symbol" w:hAnsi="Symbol" w:hint="default"/>
+      </w:rPr>
+    </w:lvl>
+    <w:lvl w:ilvl="4" w:tplc="04090003" w:tentative="1">
+      <w:start w:val="1"/>
+      <w:numFmt w:val="bullet"/>
+      <w:lvlText w:val="o"/>
+      <w:lvlJc w:val="left"/>
+      <w:pPr>
+        <w:ind w:left="3300" w:hanging="360"/>
+      </w:pPr>
+      <w:rPr>
+        <w:rFonts w:ascii="Courier New" w:hAnsi="Courier New" w:cs="Courier New" w:hint="default"/>
+      </w:rPr>
+    </w:lvl>
+    <w:lvl w:ilvl="5" w:tplc="04090005" w:tentative="1">
+      <w:start w:val="1"/>
+      <w:numFmt w:val="bullet"/>
+      <w:lvlText w:val=""/>
+      <w:lvlJc w:val="left"/>
+      <w:pPr>
+        <w:ind w:left="4020" w:hanging="360"/>
+      </w:pPr>
+      <w:rPr>
+        <w:rFonts w:ascii="Wingdings" w:hAnsi="Wingdings" w:hint="default"/>
+      </w:rPr>
+    </w:lvl>
+    <w:lvl w:ilvl="6" w:tplc="04090001" w:tentative="1">
+      <w:start w:val="1"/>
+      <w:numFmt w:val="bullet"/>
+      <w:lvlText w:val=""/>
+      <w:lvlJc w:val="left"/>
+      <w:pPr>
+        <w:ind w:left="4740" w:hanging="360"/>
+      </w:pPr>
+      <w:rPr>
+        <w:rFonts w:ascii="Symbol" w:hAnsi="Symbol" w:hint="default"/>
+      </w:rPr>
+    </w:lvl>
+    <w:lvl w:ilvl="7" w:tplc="04090003" w:tentative="1">
+      <w:start w:val="1"/>
+      <w:numFmt w:val="bullet"/>
+      <w:lvlText w:val="o"/>
+      <w:lvlJc w:val="left"/>
+      <w:pPr>
+        <w:ind w:left="5460" w:hanging="360"/>
+      </w:pPr>
+      <w:rPr>
+        <w:rFonts w:ascii="Courier New" w:hAnsi="Courier New" w:cs="Courier New" w:hint="default"/>
+      </w:rPr>
+    </w:lvl>
+    <w:lvl w:ilvl="8" w:tplc="04090005" w:tentative="1">
+      <w:start w:val="1"/>
+      <w:numFmt w:val="bullet"/>
+      <w:lvlText w:val=""/>
+      <w:lvlJc w:val="left"/>
+      <w:pPr>
+        <w:ind w:left="6180" w:hanging="360"/>
+      </w:pPr>
+      <w:rPr>
+        <w:rFonts w:ascii="Wingdings" w:hAnsi="Wingdings" w:hint="default"/>
+      </w:rPr>
+    </w:lvl>
+  </w:abstractNum>
+  <w:abstractNum w:abstractNumId="1">
+    <w:nsid w:val="3FE860DC"/>
+    <w:multiLevelType w:val="hybridMultilevel"/>
+    <w:tmpl w:val="3C94628C"/>
+    <w:lvl w:ilvl="0" w:tplc="734A498E">
+      <w:numFmt w:val="bullet"/>
+      <w:lvlText w:val="-"/>
+      <w:lvlJc w:val="left"/>
+      <w:pPr>
+        <w:ind w:left="525" w:hanging="360"/>
+      </w:pPr>
+      <w:rPr>
+        <w:rFonts w:ascii="Times New Roman" w:eastAsiaTheme="minorEastAsia" w:hAnsi="Times New Roman" w:cs="Times New Roman" w:hint="default"/>
+      </w:rPr>
+    </w:lvl>
+    <w:lvl w:ilvl="1" w:tplc="04090003" w:tentative="1">
+      <w:start w:val="1"/>
+      <w:numFmt w:val="bullet"/>
+      <w:lvlText w:val="o"/>
+      <w:lvlJc w:val="left"/>
+      <w:pPr>
+        <w:ind w:left="1245" w:hanging="360"/>
+      </w:pPr>
+      <w:rPr>
+        <w:rFonts w:ascii="Courier New" w:hAnsi="Courier New" w:cs="Courier New" w:hint="default"/>
+      </w:rPr>
+    </w:lvl>
+    <w:lvl w:ilvl="2" w:tplc="04090005" w:tentative="1">
+      <w:start w:val="1"/>
+      <w:numFmt w:val="bullet"/>
+      <w:lvlText w:val=""/>
+      <w:lvlJc w:val="left"/>
+      <w:pPr>
+        <w:ind w:left="1965" w:hanging="360"/>
+      </w:pPr>
+      <w:rPr>
+        <w:rFonts w:ascii="Wingdings" w:hAnsi="Wingdings" w:hint="default"/>
+      </w:rPr>
+    </w:lvl>
+    <w:lvl w:ilvl="3" w:tplc="04090001" w:tentative="1">
+      <w:start w:val="1"/>
+      <w:numFmt w:val="bullet"/>
+      <w:lvlText w:val=""/>
+      <w:lvlJc w:val="left"/>
+      <w:pPr>
+        <w:ind w:left="2685" w:hanging="360"/>
+      </w:pPr>
+      <w:rPr>
+        <w:rFonts w:ascii="Symbol" w:hAnsi="Symbol" w:hint="default"/>
+      </w:rPr>
+    </w:lvl>
+    <w:lvl w:ilvl="4" w:tplc="04090003" w:tentative="1">
+      <w:start w:val="1"/>
+      <w:numFmt w:val="bullet"/>
+      <w:lvlText w:val="o"/>
+      <w:lvlJc w:val="left"/>
+      <w:pPr>
+        <w:ind w:left="3405" w:hanging="360"/>
+      </w:pPr>
+      <w:rPr>
+        <w:rFonts w:ascii="Courier New" w:hAnsi="Courier New" w:cs="Courier New" w:hint="default"/>
+      </w:rPr>
+    </w:lvl>
+    <w:lvl w:ilvl="5" w:tplc="04090005" w:tentative="1">
+      <w:start w:val="1"/>
+      <w:numFmt w:val="bullet"/>
+      <w:lvlText w:val=""/>
+      <w:lvlJc w:val="left"/>
+      <w:pPr>
+        <w:ind w:left="4125" w:hanging="360"/>
+      </w:pPr>
+      <w:rPr>
+        <w:rFonts w:ascii="Wingdings" w:hAnsi="Wingdings" w:hint="default"/>
+      </w:rPr>
+    </w:lvl>
+    <w:lvl w:ilvl="6" w:tplc="04090001" w:tentative="1">
+      <w:start w:val="1"/>
+      <w:numFmt w:val="bullet"/>
+      <w:lvlText w:val=""/>
+      <w:lvlJc w:val="left"/>
+      <w:pPr>
+        <w:ind w:left="4845" w:hanging="360"/>
+      </w:pPr>
+      <w:rPr>
+        <w:rFonts w:ascii="Symbol" w:hAnsi="Symbol" w:hint="default"/>
+      </w:rPr>
+    </w:lvl>
+    <w:lvl w:ilvl="7" w:tplc="04090003" w:tentative="1">
+      <w:start w:val="1"/>
+      <w:numFmt w:val="bullet"/>
+      <w:lvlText w:val="o"/>
+      <w:lvlJc w:val="left"/>
+      <w:pPr>
+        <w:ind w:left="5565" w:hanging="360"/>
+      </w:pPr>
+      <w:rPr>
+        <w:rFonts w:ascii="Courier New" w:hAnsi="Courier New" w:cs="Courier New" w:hint="default"/>
+      </w:rPr>
+    </w:lvl>
+    <w:lvl w:ilvl="8" w:tplc="04090005" w:tentative="1">
+      <w:start w:val="1"/>
+      <w:numFmt w:val="bullet"/>
+      <w:lvlText w:val=""/>
+      <w:lvlJc w:val="left"/>
+      <w:pPr>
+        <w:ind w:left="6285" w:hanging="360"/>
+      </w:pPr>
+      <w:rPr>
+        <w:rFonts w:ascii="Wingdings" w:hAnsi="Wingdings" w:hint="default"/>
+      </w:rPr>
+    </w:lvl>
+  </w:abstractNum>
+  <w:num w:numId="1">
+    <w:abstractNumId w:val="1"/>
+  </w:num>
+  <w:num w:numId="2">
+    <w:abstractNumId w:val="0"/>
+  </w:num>
+</w:numbering>
 </file>
 
 <file path=word/styles.xml><?xml version="1.0" encoding="utf-8"?>
@@ -1146,6 +1635,28 @@
       <w:szCs w:val="16"/>
     </w:rPr>
   </w:style>
+  <w:style w:type="character" w:styleId="Hyperlink">
+    <w:name w:val="Hyperlink"/>
+    <w:basedOn w:val="DefaultParagraphFont"/>
+    <w:uiPriority w:val="99"/>
+    <w:unhideWhenUsed/>
+    <w:rsid w:val="000A66AA"/>
+    <w:rPr>
+      <w:color w:val="0000FF" w:themeColor="hyperlink"/>
+      <w:u w:val="single"/>
+    </w:rPr>
+  </w:style>
+  <w:style w:type="paragraph" w:styleId="ListParagraph">
+    <w:name w:val="List Paragraph"/>
+    <w:basedOn w:val="Normal"/>
+    <w:uiPriority w:val="34"/>
+    <w:qFormat/>
+    <w:rsid w:val="00714270"/>
+    <w:pPr>
+      <w:ind w:left="720"/>
+      <w:contextualSpacing/>
+    </w:pPr>
+  </w:style>
 </w:styles>
 </file>
 
@@ -1410,6 +1921,28 @@
       <w:szCs w:val="16"/>
     </w:rPr>
   </w:style>
+  <w:style w:type="character" w:styleId="Hyperlink">
+    <w:name w:val="Hyperlink"/>
+    <w:basedOn w:val="DefaultParagraphFont"/>
+    <w:uiPriority w:val="99"/>
+    <w:unhideWhenUsed/>
+    <w:rsid w:val="000A66AA"/>
+    <w:rPr>
+      <w:color w:val="0000FF" w:themeColor="hyperlink"/>
+      <w:u w:val="single"/>
+    </w:rPr>
+  </w:style>
+  <w:style w:type="paragraph" w:styleId="ListParagraph">
+    <w:name w:val="List Paragraph"/>
+    <w:basedOn w:val="Normal"/>
+    <w:uiPriority w:val="34"/>
+    <w:qFormat/>
+    <w:rsid w:val="00714270"/>
+    <w:pPr>
+      <w:ind w:left="720"/>
+      <w:contextualSpacing/>
+    </w:pPr>
+  </w:style>
 </w:styles>
 </file>
 
@@ -1453,12 +1986,12 @@
 
 <file path=word/glossary/fontTable.xml><?xml version="1.0" encoding="utf-8"?>
 <w:fonts xmlns:mc="http://schemas.openxmlformats.org/markup-compatibility/2006" xmlns:r="http://schemas.openxmlformats.org/officeDocument/2006/relationships" xmlns:w="http://schemas.openxmlformats.org/wordprocessingml/2006/main" xmlns:w14="http://schemas.microsoft.com/office/word/2010/wordml" mc:Ignorable="w14">
-  <w:font w:name="Calibri">
-    <w:panose1 w:val="020F0502020204030204"/>
+  <w:font w:name="Times New Roman">
+    <w:panose1 w:val="02020603050405020304"/>
     <w:charset w:val="00"/>
-    <w:family w:val="swiss"/>
+    <w:family w:val="roman"/>
     <w:pitch w:val="variable"/>
-    <w:sig w:usb0="E10002FF" w:usb1="4000ACFF" w:usb2="00000009" w:usb3="00000000" w:csb0="0000019F" w:csb1="00000000"/>
+    <w:sig w:usb0="E0002AFF" w:usb1="C0007841" w:usb2="00000009" w:usb3="00000000" w:csb0="000001FF" w:csb1="00000000"/>
   </w:font>
   <w:font w:name="MS Mincho">
     <w:altName w:val="ＭＳ 明朝"/>
@@ -1468,19 +2001,41 @@
     <w:pitch w:val="fixed"/>
     <w:sig w:usb0="E00002FF" w:usb1="6AC7FDFB" w:usb2="00000012" w:usb3="00000000" w:csb0="0002009F" w:csb1="00000000"/>
   </w:font>
-  <w:font w:name="Times New Roman">
-    <w:panose1 w:val="02020603050405020304"/>
+  <w:font w:name="Courier New">
+    <w:panose1 w:val="02070309020205020404"/>
     <w:charset w:val="00"/>
+    <w:family w:val="modern"/>
+    <w:pitch w:val="fixed"/>
+    <w:sig w:usb0="E0002AFF" w:usb1="C0007843" w:usb2="00000009" w:usb3="00000000" w:csb0="000001FF" w:csb1="00000000"/>
+  </w:font>
+  <w:font w:name="Wingdings">
+    <w:panose1 w:val="05000000000000000000"/>
+    <w:charset w:val="02"/>
+    <w:family w:val="auto"/>
+    <w:pitch w:val="variable"/>
+    <w:sig w:usb0="00000000" w:usb1="10000000" w:usb2="00000000" w:usb3="00000000" w:csb0="80000000" w:csb1="00000000"/>
+  </w:font>
+  <w:font w:name="Symbol">
+    <w:panose1 w:val="05050102010706020507"/>
+    <w:charset w:val="02"/>
     <w:family w:val="roman"/>
     <w:pitch w:val="variable"/>
-    <w:sig w:usb0="E0002AFF" w:usb1="C0007841" w:usb2="00000009" w:usb3="00000000" w:csb0="000001FF" w:csb1="00000000"/>
+    <w:sig w:usb0="00000000" w:usb1="10000000" w:usb2="00000000" w:usb3="00000000" w:csb0="80000000" w:csb1="00000000"/>
+  </w:font>
+  <w:font w:name="Calibri">
+    <w:panose1 w:val="020F0502020204030204"/>
+    <w:charset w:val="00"/>
+    <w:family w:val="swiss"/>
+    <w:pitch w:val="variable"/>
+    <w:sig w:usb0="E10002FF" w:usb1="4000ACFF" w:usb2="00000009" w:usb3="00000000" w:csb0="0000019F" w:csb1="00000000"/>
   </w:font>
   <w:font w:name="Tahoma">
     <w:panose1 w:val="020B0604030504040204"/>
     <w:charset w:val="00"/>
     <w:family w:val="swiss"/>
+    <w:notTrueType/>
     <w:pitch w:val="variable"/>
-    <w:sig w:usb0="E1002EFF" w:usb1="C000605B" w:usb2="00000029" w:usb3="00000000" w:csb0="000101FF" w:csb1="00000000"/>
+    <w:sig w:usb0="00000003" w:usb1="00000000" w:usb2="00000000" w:usb3="00000000" w:csb0="00000001" w:csb1="00000000"/>
   </w:font>
   <w:font w:name="MS Gothic">
     <w:altName w:val="ＭＳ ゴシック"/>
@@ -1514,8 +2069,11 @@
   </w:compat>
   <w:rsids>
     <w:rsidRoot w:val="004F3833"/>
+    <w:rsid w:val="001C2F2F"/>
+    <w:rsid w:val="004E4C4D"/>
     <w:rsid w:val="004F3833"/>
     <w:rsid w:val="00600F73"/>
+    <w:rsid w:val="00B617DA"/>
   </w:rsids>
   <m:mathPr>
     <m:mathFont m:val="Cambria Math"/>
@@ -2294,7 +2852,7 @@
 </file>
 
 <file path=customXml/itemProps1.xml><?xml version="1.0" encoding="utf-8"?>
-<ds:datastoreItem xmlns:ds="http://schemas.openxmlformats.org/officeDocument/2006/customXml" ds:itemID="{D16666D8-008B-4B3E-9E7F-4ECE3256ED29}">
+<ds:datastoreItem xmlns:ds="http://schemas.openxmlformats.org/officeDocument/2006/customXml" ds:itemID="{8CFC5516-A336-4FEF-ADB7-52060823EE36}">
   <ds:schemaRefs>
     <ds:schemaRef ds:uri="http://schemas.openxmlformats.org/officeDocument/2006/bibliography"/>
   </ds:schemaRefs>

</xml_diff>

<commit_message>
infomation was updated to current
</commit_message>
<xml_diff>
--- a/resume.docx
+++ b/resume.docx
@@ -105,12 +105,21 @@
         <w:tab/>
         <w:t xml:space="preserve">            </w:t>
       </w:r>
-      <w:r>
-        <w:rPr>
-          <w:rFonts w:ascii="Times New Roman" w:hAnsi="Times New Roman" w:cs="Times New Roman"/>
-          <w:b/>
-        </w:rPr>
-        <w:t>Github:</w:t>
+      <w:proofErr w:type="spellStart"/>
+      <w:r>
+        <w:rPr>
+          <w:rFonts w:ascii="Times New Roman" w:hAnsi="Times New Roman" w:cs="Times New Roman"/>
+          <w:b/>
+        </w:rPr>
+        <w:t>Github</w:t>
+      </w:r>
+      <w:proofErr w:type="spellEnd"/>
+      <w:r>
+        <w:rPr>
+          <w:rFonts w:ascii="Times New Roman" w:hAnsi="Times New Roman" w:cs="Times New Roman"/>
+          <w:b/>
+        </w:rPr>
+        <w:t>:</w:t>
       </w:r>
       <w:r>
         <w:rPr>
@@ -179,12 +188,21 @@
         <w:tab/>
         <w:t xml:space="preserve">            </w:t>
       </w:r>
-      <w:r>
-        <w:rPr>
-          <w:rFonts w:ascii="Times New Roman" w:hAnsi="Times New Roman" w:cs="Times New Roman"/>
-          <w:b/>
-        </w:rPr>
-        <w:t>Codepen:</w:t>
+      <w:proofErr w:type="spellStart"/>
+      <w:r>
+        <w:rPr>
+          <w:rFonts w:ascii="Times New Roman" w:hAnsi="Times New Roman" w:cs="Times New Roman"/>
+          <w:b/>
+        </w:rPr>
+        <w:t>Codepen</w:t>
+      </w:r>
+      <w:proofErr w:type="spellEnd"/>
+      <w:r>
+        <w:rPr>
+          <w:rFonts w:ascii="Times New Roman" w:hAnsi="Times New Roman" w:cs="Times New Roman"/>
+          <w:b/>
+        </w:rPr>
+        <w:t>:</w:t>
       </w:r>
       <w:r>
         <w:rPr>
@@ -264,14 +282,25 @@
         </w:rPr>
         <w:t xml:space="preserve">         </w:t>
       </w:r>
-      <w:r>
-        <w:rPr>
-          <w:rFonts w:ascii="Times New Roman" w:hAnsi="Times New Roman" w:cs="Times New Roman"/>
-          <w:b/>
-          <w:sz w:val="32"/>
-          <w:szCs w:val="32"/>
-        </w:rPr>
-        <w:t xml:space="preserve">AngularJS </w:t>
+      <w:proofErr w:type="spellStart"/>
+      <w:r>
+        <w:rPr>
+          <w:rFonts w:ascii="Times New Roman" w:hAnsi="Times New Roman" w:cs="Times New Roman"/>
+          <w:b/>
+          <w:sz w:val="32"/>
+          <w:szCs w:val="32"/>
+        </w:rPr>
+        <w:t>AngularJS</w:t>
+      </w:r>
+      <w:proofErr w:type="spellEnd"/>
+      <w:r>
+        <w:rPr>
+          <w:rFonts w:ascii="Times New Roman" w:hAnsi="Times New Roman" w:cs="Times New Roman"/>
+          <w:b/>
+          <w:sz w:val="32"/>
+          <w:szCs w:val="32"/>
+        </w:rPr>
+        <w:t xml:space="preserve"> </w:t>
       </w:r>
       <w:r>
         <w:rPr>
@@ -329,8 +358,19 @@
           <w:sz w:val="32"/>
           <w:szCs w:val="32"/>
         </w:rPr>
-        <w:t>CSS              Git</w:t>
-      </w:r>
+        <w:t xml:space="preserve">CSS              </w:t>
+      </w:r>
+      <w:proofErr w:type="spellStart"/>
+      <w:r>
+        <w:rPr>
+          <w:rFonts w:ascii="Times New Roman" w:hAnsi="Times New Roman" w:cs="Times New Roman"/>
+          <w:b/>
+          <w:sz w:val="32"/>
+          <w:szCs w:val="32"/>
+        </w:rPr>
+        <w:t>Git</w:t>
+      </w:r>
+      <w:proofErr w:type="spellEnd"/>
       <w:r>
         <w:rPr>
           <w:rFonts w:ascii="Times New Roman" w:hAnsi="Times New Roman" w:cs="Times New Roman"/>
@@ -349,14 +389,25 @@
         </w:rPr>
         <w:t xml:space="preserve">                   </w:t>
       </w:r>
-      <w:r>
-        <w:rPr>
-          <w:rFonts w:ascii="Times New Roman" w:hAnsi="Times New Roman" w:cs="Times New Roman"/>
-          <w:b/>
-          <w:sz w:val="32"/>
-          <w:szCs w:val="32"/>
-        </w:rPr>
-        <w:t>Github               HTML</w:t>
+      <w:proofErr w:type="spellStart"/>
+      <w:r>
+        <w:rPr>
+          <w:rFonts w:ascii="Times New Roman" w:hAnsi="Times New Roman" w:cs="Times New Roman"/>
+          <w:b/>
+          <w:sz w:val="32"/>
+          <w:szCs w:val="32"/>
+        </w:rPr>
+        <w:t>Github</w:t>
+      </w:r>
+      <w:proofErr w:type="spellEnd"/>
+      <w:r>
+        <w:rPr>
+          <w:rFonts w:ascii="Times New Roman" w:hAnsi="Times New Roman" w:cs="Times New Roman"/>
+          <w:b/>
+          <w:sz w:val="32"/>
+          <w:szCs w:val="32"/>
+        </w:rPr>
+        <w:t xml:space="preserve">               HTML</w:t>
       </w:r>
       <w:r>
         <w:rPr>
@@ -394,16 +445,15 @@
         </w:rPr>
         <w:t xml:space="preserve">t   </w:t>
       </w:r>
-      <w:bookmarkStart w:id="0" w:name="_GoBack"/>
-      <w:bookmarkEnd w:id="0"/>
-      <w:r>
-        <w:rPr>
-          <w:rFonts w:ascii="Times New Roman" w:hAnsi="Times New Roman" w:cs="Times New Roman"/>
-          <w:b/>
-          <w:sz w:val="32"/>
-          <w:szCs w:val="32"/>
-        </w:rPr>
-        <w:t>Jq</w:t>
+      <w:proofErr w:type="spellStart"/>
+      <w:r>
+        <w:rPr>
+          <w:rFonts w:ascii="Times New Roman" w:hAnsi="Times New Roman" w:cs="Times New Roman"/>
+          <w:b/>
+          <w:sz w:val="32"/>
+          <w:szCs w:val="32"/>
+        </w:rPr>
+        <w:t>jQ</w:t>
       </w:r>
       <w:r>
         <w:rPr>
@@ -414,6 +464,7 @@
         </w:rPr>
         <w:t>uery</w:t>
       </w:r>
+      <w:proofErr w:type="spellEnd"/>
       <w:r>
         <w:rPr>
           <w:rFonts w:ascii="Times New Roman" w:hAnsi="Times New Roman" w:cs="Times New Roman"/>
@@ -448,7 +499,16 @@
           <w:sz w:val="32"/>
           <w:szCs w:val="32"/>
         </w:rPr>
-        <w:t xml:space="preserve">  </w:t>
+        <w:t xml:space="preserve">                 </w:t>
+      </w:r>
+      <w:r>
+        <w:rPr>
+          <w:rFonts w:ascii="Times New Roman" w:hAnsi="Times New Roman" w:cs="Times New Roman"/>
+          <w:b/>
+          <w:sz w:val="32"/>
+          <w:szCs w:val="32"/>
+        </w:rPr>
+        <w:t>Responsive Design</w:t>
       </w:r>
       <w:r>
         <w:rPr>
@@ -458,37 +518,6 @@
           <w:szCs w:val="32"/>
         </w:rPr>
         <w:t xml:space="preserve">               </w:t>
-      </w:r>
-      <w:r>
-        <w:rPr>
-          <w:rFonts w:ascii="Times New Roman" w:hAnsi="Times New Roman" w:cs="Times New Roman"/>
-          <w:b/>
-          <w:sz w:val="32"/>
-          <w:szCs w:val="32"/>
-        </w:rPr>
-        <w:t>Responsive Design</w:t>
-      </w:r>
-    </w:p>
-    <w:p>
-      <w:pPr>
-        <w:spacing w:line="360" w:lineRule="auto"/>
-        <w:ind w:left="720"/>
-        <w:contextualSpacing/>
-        <w:rPr>
-          <w:rFonts w:ascii="Times New Roman" w:hAnsi="Times New Roman" w:cs="Times New Roman"/>
-          <w:b/>
-          <w:sz w:val="32"/>
-          <w:szCs w:val="32"/>
-        </w:rPr>
-      </w:pPr>
-      <w:r>
-        <w:rPr>
-          <w:rFonts w:ascii="Times New Roman" w:hAnsi="Times New Roman" w:cs="Times New Roman"/>
-          <w:b/>
-          <w:sz w:val="32"/>
-          <w:szCs w:val="32"/>
-        </w:rPr>
-        <w:t xml:space="preserve">C                  C++                 </w:t>
       </w:r>
     </w:p>
     <w:p>
@@ -611,51 +640,610 @@
     <w:p>
       <w:pPr>
         <w:spacing w:line="240" w:lineRule="auto"/>
-        <w:ind w:left="720"/>
-        <w:rPr>
-          <w:rFonts w:ascii="Times New Roman" w:hAnsi="Times New Roman" w:cs="Times New Roman"/>
-        </w:rPr>
-      </w:pPr>
-      <w:r>
-        <w:rPr>
-          <w:rFonts w:ascii="Times New Roman" w:hAnsi="Times New Roman" w:cs="Times New Roman"/>
-          <w:b/>
+        <w:ind w:firstLine="720"/>
+        <w:rPr>
+          <w:rFonts w:ascii="Times New Roman" w:hAnsi="Times New Roman" w:cs="Times New Roman"/>
+          <w:sz w:val="24"/>
+          <w:szCs w:val="24"/>
+        </w:rPr>
+      </w:pPr>
+      <w:r>
+        <w:rPr>
+          <w:rFonts w:ascii="Times New Roman" w:hAnsi="Times New Roman" w:cs="Times New Roman"/>
+          <w:b/>
+          <w:sz w:val="24"/>
+          <w:szCs w:val="24"/>
           <w:u w:val="single"/>
         </w:rPr>
-        <w:t>PT Gaming</w:t>
-      </w:r>
-      <w:r>
-        <w:rPr>
-          <w:rFonts w:ascii="Times New Roman" w:hAnsi="Times New Roman" w:cs="Times New Roman"/>
-          <w:b/>
+        <w:t>Freelance</w:t>
+      </w:r>
+      <w:r>
+        <w:rPr>
+          <w:rFonts w:ascii="Times New Roman" w:hAnsi="Times New Roman" w:cs="Times New Roman"/>
+          <w:b/>
+          <w:sz w:val="24"/>
+          <w:szCs w:val="24"/>
         </w:rPr>
         <w:t>:</w:t>
       </w:r>
       <w:r>
         <w:rPr>
           <w:rFonts w:ascii="Times New Roman" w:hAnsi="Times New Roman" w:cs="Times New Roman"/>
-        </w:rPr>
-        <w:t xml:space="preserve"> 2011-2014, Customer Service Representative</w:t>
+          <w:sz w:val="24"/>
+          <w:szCs w:val="24"/>
+        </w:rPr>
+        <w:t xml:space="preserve"> 10</w:t>
+      </w:r>
+      <w:r>
+        <w:rPr>
+          <w:rFonts w:ascii="Times New Roman" w:hAnsi="Times New Roman" w:cs="Times New Roman"/>
+          <w:sz w:val="24"/>
+          <w:szCs w:val="24"/>
+        </w:rPr>
+        <w:t>/2016-present Developer</w:t>
       </w:r>
     </w:p>
     <w:p>
       <w:pPr>
         <w:spacing w:line="240" w:lineRule="auto"/>
-        <w:rPr>
-          <w:rFonts w:ascii="Times New Roman" w:hAnsi="Times New Roman" w:cs="Times New Roman"/>
-        </w:rPr>
-      </w:pPr>
-      <w:r>
-        <w:rPr>
-          <w:rFonts w:ascii="Times New Roman" w:hAnsi="Times New Roman" w:cs="Times New Roman"/>
+        <w:ind w:firstLine="720"/>
+        <w:rPr>
+          <w:rFonts w:ascii="Times New Roman" w:hAnsi="Times New Roman" w:cs="Times New Roman"/>
+          <w:sz w:val="24"/>
+          <w:szCs w:val="24"/>
+        </w:rPr>
+      </w:pPr>
+      <w:r>
+        <w:rPr>
+          <w:rFonts w:ascii="Times New Roman" w:hAnsi="Times New Roman" w:cs="Times New Roman"/>
+          <w:sz w:val="24"/>
+          <w:szCs w:val="24"/>
         </w:rPr>
         <w:t xml:space="preserve"> </w:t>
       </w:r>
       <w:r>
         <w:rPr>
           <w:rFonts w:ascii="Times New Roman" w:hAnsi="Times New Roman" w:cs="Times New Roman"/>
+          <w:sz w:val="24"/>
+          <w:szCs w:val="24"/>
         </w:rPr>
         <w:t xml:space="preserve"> </w:t>
+      </w:r>
+      <w:r>
+        <w:rPr>
+          <w:rFonts w:ascii="Times New Roman" w:hAnsi="Times New Roman" w:cs="Times New Roman"/>
+          <w:sz w:val="24"/>
+          <w:szCs w:val="24"/>
+        </w:rPr>
+        <w:t xml:space="preserve">-building </w:t>
+      </w:r>
+      <w:r>
+        <w:rPr>
+          <w:rFonts w:ascii="Times New Roman" w:hAnsi="Times New Roman" w:cs="Times New Roman"/>
+          <w:b/>
+          <w:sz w:val="24"/>
+          <w:szCs w:val="24"/>
+        </w:rPr>
+        <w:t xml:space="preserve">responsive websites </w:t>
+      </w:r>
+      <w:r>
+        <w:rPr>
+          <w:rFonts w:ascii="Times New Roman" w:hAnsi="Times New Roman" w:cs="Times New Roman"/>
+          <w:sz w:val="24"/>
+          <w:szCs w:val="24"/>
+        </w:rPr>
+        <w:t xml:space="preserve">and apps using </w:t>
+      </w:r>
+      <w:proofErr w:type="spellStart"/>
+      <w:r>
+        <w:rPr>
+          <w:rFonts w:ascii="Times New Roman" w:hAnsi="Times New Roman" w:cs="Times New Roman"/>
+          <w:b/>
+          <w:sz w:val="24"/>
+          <w:szCs w:val="24"/>
+        </w:rPr>
+        <w:t>css</w:t>
+      </w:r>
+      <w:proofErr w:type="spellEnd"/>
+      <w:r>
+        <w:rPr>
+          <w:rFonts w:ascii="Times New Roman" w:hAnsi="Times New Roman" w:cs="Times New Roman"/>
+          <w:sz w:val="24"/>
+          <w:szCs w:val="24"/>
+        </w:rPr>
+        <w:t xml:space="preserve">, </w:t>
+      </w:r>
+      <w:r>
+        <w:rPr>
+          <w:rFonts w:ascii="Times New Roman" w:hAnsi="Times New Roman" w:cs="Times New Roman"/>
+          <w:b/>
+          <w:sz w:val="24"/>
+          <w:szCs w:val="24"/>
+        </w:rPr>
+        <w:t>html</w:t>
+      </w:r>
+      <w:r>
+        <w:rPr>
+          <w:rFonts w:ascii="Times New Roman" w:hAnsi="Times New Roman" w:cs="Times New Roman"/>
+          <w:sz w:val="24"/>
+          <w:szCs w:val="24"/>
+        </w:rPr>
+        <w:t xml:space="preserve">, </w:t>
+      </w:r>
+      <w:proofErr w:type="spellStart"/>
+      <w:r>
+        <w:rPr>
+          <w:rFonts w:ascii="Times New Roman" w:hAnsi="Times New Roman" w:cs="Times New Roman"/>
+          <w:b/>
+          <w:sz w:val="24"/>
+          <w:szCs w:val="24"/>
+        </w:rPr>
+        <w:t>javascript</w:t>
+      </w:r>
+      <w:proofErr w:type="spellEnd"/>
+      <w:r>
+        <w:rPr>
+          <w:rFonts w:ascii="Times New Roman" w:hAnsi="Times New Roman" w:cs="Times New Roman"/>
+          <w:sz w:val="24"/>
+          <w:szCs w:val="24"/>
+        </w:rPr>
+        <w:t xml:space="preserve">, </w:t>
+      </w:r>
+      <w:proofErr w:type="spellStart"/>
+      <w:r>
+        <w:rPr>
+          <w:rFonts w:ascii="Times New Roman" w:hAnsi="Times New Roman" w:cs="Times New Roman"/>
+          <w:b/>
+          <w:sz w:val="24"/>
+          <w:szCs w:val="24"/>
+        </w:rPr>
+        <w:t>jQuery</w:t>
+      </w:r>
+      <w:proofErr w:type="spellEnd"/>
+      <w:r>
+        <w:rPr>
+          <w:rFonts w:ascii="Times New Roman" w:hAnsi="Times New Roman" w:cs="Times New Roman"/>
+          <w:sz w:val="24"/>
+          <w:szCs w:val="24"/>
+        </w:rPr>
+        <w:t xml:space="preserve">, </w:t>
+      </w:r>
+      <w:proofErr w:type="spellStart"/>
+      <w:r>
+        <w:rPr>
+          <w:rFonts w:ascii="Times New Roman" w:hAnsi="Times New Roman" w:cs="Times New Roman"/>
+          <w:sz w:val="24"/>
+          <w:szCs w:val="24"/>
+        </w:rPr>
+        <w:t>etc</w:t>
+      </w:r>
+      <w:proofErr w:type="spellEnd"/>
+      <w:r>
+        <w:rPr>
+          <w:rFonts w:ascii="Times New Roman" w:hAnsi="Times New Roman" w:cs="Times New Roman"/>
+          <w:sz w:val="24"/>
+          <w:szCs w:val="24"/>
+        </w:rPr>
+        <w:t xml:space="preserve"> </w:t>
+      </w:r>
+    </w:p>
+    <w:p>
+      <w:pPr>
+        <w:spacing w:line="240" w:lineRule="auto"/>
+        <w:ind w:firstLine="720"/>
+        <w:rPr>
+          <w:rFonts w:ascii="Times New Roman" w:hAnsi="Times New Roman" w:cs="Times New Roman"/>
+          <w:sz w:val="24"/>
+          <w:szCs w:val="24"/>
+        </w:rPr>
+      </w:pPr>
+      <w:bookmarkStart w:id="0" w:name="_GoBack"/>
+      <w:r>
+        <w:rPr>
+          <w:rFonts w:ascii="Times New Roman" w:hAnsi="Times New Roman" w:cs="Times New Roman"/>
+          <w:b/>
+          <w:sz w:val="24"/>
+          <w:szCs w:val="24"/>
+          <w:u w:val="single"/>
+        </w:rPr>
+        <w:t>Codify Academy</w:t>
+      </w:r>
+      <w:r>
+        <w:rPr>
+          <w:rFonts w:ascii="Times New Roman" w:hAnsi="Times New Roman" w:cs="Times New Roman"/>
+          <w:b/>
+          <w:sz w:val="24"/>
+          <w:szCs w:val="24"/>
+        </w:rPr>
+        <w:t>:</w:t>
+      </w:r>
+      <w:r>
+        <w:rPr>
+          <w:rFonts w:ascii="Times New Roman" w:hAnsi="Times New Roman" w:cs="Times New Roman"/>
+          <w:sz w:val="24"/>
+          <w:szCs w:val="24"/>
+        </w:rPr>
+        <w:t xml:space="preserve"> 10</w:t>
+      </w:r>
+      <w:r>
+        <w:rPr>
+          <w:rFonts w:ascii="Times New Roman" w:hAnsi="Times New Roman" w:cs="Times New Roman"/>
+          <w:sz w:val="24"/>
+          <w:szCs w:val="24"/>
+        </w:rPr>
+        <w:t xml:space="preserve">/2016-present </w:t>
+      </w:r>
+      <w:r>
+        <w:rPr>
+          <w:rFonts w:ascii="Times New Roman" w:hAnsi="Times New Roman" w:cs="Times New Roman"/>
+          <w:sz w:val="24"/>
+          <w:szCs w:val="24"/>
+        </w:rPr>
+        <w:t>Developer</w:t>
+      </w:r>
+    </w:p>
+    <w:bookmarkEnd w:id="0"/>
+    <w:p>
+      <w:pPr>
+        <w:spacing w:line="240" w:lineRule="auto"/>
+        <w:ind w:firstLine="720"/>
+        <w:rPr>
+          <w:rFonts w:ascii="Times New Roman" w:hAnsi="Times New Roman" w:cs="Times New Roman"/>
+          <w:sz w:val="24"/>
+          <w:szCs w:val="24"/>
+        </w:rPr>
+      </w:pPr>
+      <w:r>
+        <w:rPr>
+          <w:rFonts w:ascii="Times New Roman" w:hAnsi="Times New Roman" w:cs="Times New Roman"/>
+          <w:sz w:val="24"/>
+          <w:szCs w:val="24"/>
+        </w:rPr>
+        <w:t xml:space="preserve"> </w:t>
+      </w:r>
+      <w:r>
+        <w:rPr>
+          <w:rFonts w:ascii="Times New Roman" w:hAnsi="Times New Roman" w:cs="Times New Roman"/>
+          <w:sz w:val="24"/>
+          <w:szCs w:val="24"/>
+        </w:rPr>
+        <w:t xml:space="preserve"> </w:t>
+      </w:r>
+      <w:r>
+        <w:rPr>
+          <w:rFonts w:ascii="Times New Roman" w:hAnsi="Times New Roman" w:cs="Times New Roman"/>
+          <w:sz w:val="24"/>
+          <w:szCs w:val="24"/>
+        </w:rPr>
+        <w:t xml:space="preserve">-team based projects using mainly </w:t>
+      </w:r>
+      <w:proofErr w:type="spellStart"/>
+      <w:r>
+        <w:rPr>
+          <w:rFonts w:ascii="Times New Roman" w:hAnsi="Times New Roman" w:cs="Times New Roman"/>
+          <w:b/>
+          <w:sz w:val="24"/>
+          <w:szCs w:val="24"/>
+        </w:rPr>
+        <w:t>css</w:t>
+      </w:r>
+      <w:proofErr w:type="spellEnd"/>
+      <w:r>
+        <w:rPr>
+          <w:rFonts w:ascii="Times New Roman" w:hAnsi="Times New Roman" w:cs="Times New Roman"/>
+          <w:sz w:val="24"/>
+          <w:szCs w:val="24"/>
+        </w:rPr>
+        <w:t xml:space="preserve">, </w:t>
+      </w:r>
+      <w:r>
+        <w:rPr>
+          <w:rFonts w:ascii="Times New Roman" w:hAnsi="Times New Roman" w:cs="Times New Roman"/>
+          <w:b/>
+          <w:sz w:val="24"/>
+          <w:szCs w:val="24"/>
+        </w:rPr>
+        <w:t>html</w:t>
+      </w:r>
+      <w:r>
+        <w:rPr>
+          <w:rFonts w:ascii="Times New Roman" w:hAnsi="Times New Roman" w:cs="Times New Roman"/>
+          <w:sz w:val="24"/>
+          <w:szCs w:val="24"/>
+        </w:rPr>
+        <w:t xml:space="preserve">, </w:t>
+      </w:r>
+      <w:proofErr w:type="spellStart"/>
+      <w:r>
+        <w:rPr>
+          <w:rFonts w:ascii="Times New Roman" w:hAnsi="Times New Roman" w:cs="Times New Roman"/>
+          <w:b/>
+          <w:sz w:val="24"/>
+          <w:szCs w:val="24"/>
+        </w:rPr>
+        <w:t>javascript</w:t>
+      </w:r>
+      <w:proofErr w:type="spellEnd"/>
+      <w:r>
+        <w:rPr>
+          <w:rFonts w:ascii="Times New Roman" w:hAnsi="Times New Roman" w:cs="Times New Roman"/>
+          <w:sz w:val="24"/>
+          <w:szCs w:val="24"/>
+        </w:rPr>
+        <w:t xml:space="preserve">, </w:t>
+      </w:r>
+      <w:r>
+        <w:rPr>
+          <w:rFonts w:ascii="Times New Roman" w:hAnsi="Times New Roman" w:cs="Times New Roman"/>
+          <w:b/>
+          <w:sz w:val="24"/>
+          <w:szCs w:val="24"/>
+        </w:rPr>
+        <w:t>bootstrap</w:t>
+      </w:r>
+      <w:r>
+        <w:rPr>
+          <w:rFonts w:ascii="Times New Roman" w:hAnsi="Times New Roman" w:cs="Times New Roman"/>
+          <w:sz w:val="24"/>
+          <w:szCs w:val="24"/>
+        </w:rPr>
+        <w:t>,</w:t>
+      </w:r>
+      <w:r>
+        <w:rPr>
+          <w:rFonts w:ascii="Times New Roman" w:hAnsi="Times New Roman" w:cs="Times New Roman"/>
+          <w:b/>
+          <w:sz w:val="24"/>
+          <w:szCs w:val="24"/>
+        </w:rPr>
+        <w:t xml:space="preserve"> </w:t>
+      </w:r>
+      <w:proofErr w:type="spellStart"/>
+      <w:r>
+        <w:rPr>
+          <w:rFonts w:ascii="Times New Roman" w:hAnsi="Times New Roman" w:cs="Times New Roman"/>
+          <w:b/>
+          <w:sz w:val="24"/>
+          <w:szCs w:val="24"/>
+        </w:rPr>
+        <w:t>jQuery</w:t>
+      </w:r>
+      <w:proofErr w:type="spellEnd"/>
+      <w:r>
+        <w:rPr>
+          <w:rFonts w:ascii="Times New Roman" w:hAnsi="Times New Roman" w:cs="Times New Roman"/>
+          <w:sz w:val="24"/>
+          <w:szCs w:val="24"/>
+        </w:rPr>
+        <w:t>,</w:t>
+      </w:r>
+      <w:r>
+        <w:rPr>
+          <w:rFonts w:ascii="Times New Roman" w:hAnsi="Times New Roman" w:cs="Times New Roman"/>
+          <w:sz w:val="24"/>
+          <w:szCs w:val="24"/>
+        </w:rPr>
+        <w:t xml:space="preserve"> </w:t>
+      </w:r>
+      <w:proofErr w:type="spellStart"/>
+      <w:r>
+        <w:rPr>
+          <w:rFonts w:ascii="Times New Roman" w:hAnsi="Times New Roman" w:cs="Times New Roman"/>
+          <w:sz w:val="24"/>
+          <w:szCs w:val="24"/>
+        </w:rPr>
+        <w:t>etc</w:t>
+      </w:r>
+      <w:proofErr w:type="spellEnd"/>
+    </w:p>
+    <w:p>
+      <w:pPr>
+        <w:spacing w:line="240" w:lineRule="auto"/>
+        <w:ind w:firstLine="720"/>
+        <w:rPr>
+          <w:rFonts w:ascii="Times New Roman" w:hAnsi="Times New Roman" w:cs="Times New Roman"/>
+        </w:rPr>
+      </w:pPr>
+      <w:r>
+        <w:rPr>
+          <w:rFonts w:ascii="Times New Roman" w:hAnsi="Times New Roman" w:cs="Times New Roman"/>
+          <w:b/>
+          <w:u w:val="single"/>
+        </w:rPr>
+        <w:t>Devbybill.com</w:t>
+      </w:r>
+      <w:r>
+        <w:rPr>
+          <w:rFonts w:ascii="Times New Roman" w:hAnsi="Times New Roman" w:cs="Times New Roman"/>
+          <w:b/>
+        </w:rPr>
+        <w:t>:</w:t>
+      </w:r>
+      <w:r>
+        <w:rPr>
+          <w:rFonts w:ascii="Times New Roman" w:hAnsi="Times New Roman" w:cs="Times New Roman"/>
+        </w:rPr>
+        <w:t xml:space="preserve"> 11/2016-present, </w:t>
+      </w:r>
+      <w:r>
+        <w:rPr>
+          <w:rFonts w:ascii="Times New Roman" w:hAnsi="Times New Roman" w:cs="Times New Roman"/>
+        </w:rPr>
+        <w:t xml:space="preserve">Front-End </w:t>
+      </w:r>
+      <w:r>
+        <w:rPr>
+          <w:rFonts w:ascii="Times New Roman" w:hAnsi="Times New Roman" w:cs="Times New Roman"/>
+        </w:rPr>
+        <w:t>Developer</w:t>
+      </w:r>
+    </w:p>
+    <w:p>
+      <w:pPr>
+        <w:spacing w:line="240" w:lineRule="auto"/>
+        <w:ind w:firstLine="720"/>
+        <w:rPr>
+          <w:rFonts w:ascii="Times New Roman" w:hAnsi="Times New Roman" w:cs="Times New Roman"/>
+        </w:rPr>
+      </w:pPr>
+      <w:r>
+        <w:rPr>
+          <w:rFonts w:ascii="Times New Roman" w:hAnsi="Times New Roman" w:cs="Times New Roman"/>
+        </w:rPr>
+        <w:t xml:space="preserve">  -main</w:t>
+      </w:r>
+      <w:r>
+        <w:rPr>
+          <w:rFonts w:ascii="Times New Roman" w:hAnsi="Times New Roman" w:cs="Times New Roman"/>
+        </w:rPr>
+        <w:t xml:space="preserve">tain website using mainly </w:t>
+      </w:r>
+      <w:proofErr w:type="spellStart"/>
+      <w:r>
+        <w:rPr>
+          <w:rFonts w:ascii="Times New Roman" w:hAnsi="Times New Roman" w:cs="Times New Roman"/>
+          <w:b/>
+        </w:rPr>
+        <w:t>css</w:t>
+      </w:r>
+      <w:proofErr w:type="spellEnd"/>
+      <w:r>
+        <w:rPr>
+          <w:rFonts w:ascii="Times New Roman" w:hAnsi="Times New Roman" w:cs="Times New Roman"/>
+        </w:rPr>
+        <w:t>,</w:t>
+      </w:r>
+      <w:r>
+        <w:rPr>
+          <w:rFonts w:ascii="Times New Roman" w:hAnsi="Times New Roman" w:cs="Times New Roman"/>
+          <w:b/>
+        </w:rPr>
+        <w:t xml:space="preserve"> html</w:t>
+      </w:r>
+      <w:r>
+        <w:rPr>
+          <w:rFonts w:ascii="Times New Roman" w:hAnsi="Times New Roman" w:cs="Times New Roman"/>
+        </w:rPr>
+        <w:t xml:space="preserve">, </w:t>
+      </w:r>
+      <w:proofErr w:type="spellStart"/>
+      <w:r>
+        <w:rPr>
+          <w:rFonts w:ascii="Times New Roman" w:hAnsi="Times New Roman" w:cs="Times New Roman"/>
+          <w:b/>
+        </w:rPr>
+        <w:t>javascript</w:t>
+      </w:r>
+      <w:proofErr w:type="spellEnd"/>
+      <w:r>
+        <w:rPr>
+          <w:rFonts w:ascii="Times New Roman" w:hAnsi="Times New Roman" w:cs="Times New Roman"/>
+        </w:rPr>
+        <w:t xml:space="preserve">, </w:t>
+      </w:r>
+      <w:r>
+        <w:rPr>
+          <w:rFonts w:ascii="Times New Roman" w:hAnsi="Times New Roman" w:cs="Times New Roman"/>
+          <w:b/>
+        </w:rPr>
+        <w:t>bootstrap</w:t>
+      </w:r>
+      <w:r>
+        <w:rPr>
+          <w:rFonts w:ascii="Times New Roman" w:hAnsi="Times New Roman" w:cs="Times New Roman"/>
+        </w:rPr>
+        <w:t xml:space="preserve">, </w:t>
+      </w:r>
+      <w:proofErr w:type="spellStart"/>
+      <w:r>
+        <w:rPr>
+          <w:rFonts w:ascii="Times New Roman" w:hAnsi="Times New Roman" w:cs="Times New Roman"/>
+          <w:b/>
+        </w:rPr>
+        <w:t>jQuery</w:t>
+      </w:r>
+      <w:proofErr w:type="spellEnd"/>
+      <w:r>
+        <w:rPr>
+          <w:rFonts w:ascii="Times New Roman" w:hAnsi="Times New Roman" w:cs="Times New Roman"/>
+        </w:rPr>
+        <w:t xml:space="preserve">, </w:t>
+      </w:r>
+      <w:proofErr w:type="spellStart"/>
+      <w:r>
+        <w:rPr>
+          <w:rFonts w:ascii="Times New Roman" w:hAnsi="Times New Roman" w:cs="Times New Roman"/>
+        </w:rPr>
+        <w:t>etc</w:t>
+      </w:r>
+      <w:proofErr w:type="spellEnd"/>
+    </w:p>
+    <w:p>
+      <w:pPr>
+        <w:spacing w:line="240" w:lineRule="auto"/>
+        <w:ind w:firstLine="720"/>
+        <w:rPr>
+          <w:rFonts w:ascii="Times New Roman" w:hAnsi="Times New Roman" w:cs="Times New Roman"/>
+        </w:rPr>
+      </w:pPr>
+      <w:r>
+        <w:rPr>
+          <w:rFonts w:ascii="Times New Roman" w:hAnsi="Times New Roman" w:cs="Times New Roman"/>
+          <w:b/>
+          <w:u w:val="single"/>
+        </w:rPr>
+        <w:t>PT Gaming</w:t>
+      </w:r>
+      <w:r>
+        <w:rPr>
+          <w:rFonts w:ascii="Times New Roman" w:hAnsi="Times New Roman" w:cs="Times New Roman"/>
+          <w:b/>
+        </w:rPr>
+        <w:t>:</w:t>
+      </w:r>
+      <w:r>
+        <w:rPr>
+          <w:rFonts w:ascii="Times New Roman" w:hAnsi="Times New Roman" w:cs="Times New Roman"/>
+        </w:rPr>
+        <w:t xml:space="preserve"> </w:t>
+      </w:r>
+      <w:r>
+        <w:rPr>
+          <w:rFonts w:ascii="Times New Roman" w:hAnsi="Times New Roman" w:cs="Times New Roman"/>
+        </w:rPr>
+        <w:t>8/</w:t>
+      </w:r>
+      <w:r>
+        <w:rPr>
+          <w:rFonts w:ascii="Times New Roman" w:hAnsi="Times New Roman" w:cs="Times New Roman"/>
+        </w:rPr>
+        <w:t>2011-</w:t>
+      </w:r>
+      <w:r>
+        <w:rPr>
+          <w:rFonts w:ascii="Times New Roman" w:hAnsi="Times New Roman" w:cs="Times New Roman"/>
+        </w:rPr>
+        <w:t>6/</w:t>
+      </w:r>
+      <w:r>
+        <w:rPr>
+          <w:rFonts w:ascii="Times New Roman" w:hAnsi="Times New Roman" w:cs="Times New Roman"/>
+        </w:rPr>
+        <w:t>2014, Customer Service Representative</w:t>
+      </w:r>
+    </w:p>
+    <w:p>
+      <w:pPr>
+        <w:spacing w:line="240" w:lineRule="auto"/>
+        <w:rPr>
+          <w:rFonts w:ascii="Times New Roman" w:hAnsi="Times New Roman" w:cs="Times New Roman"/>
+        </w:rPr>
+      </w:pPr>
+      <w:r>
+        <w:rPr>
+          <w:rFonts w:ascii="Times New Roman" w:hAnsi="Times New Roman" w:cs="Times New Roman"/>
+        </w:rPr>
+        <w:t xml:space="preserve">  </w:t>
       </w:r>
       <w:r>
         <w:rPr>
@@ -688,140 +1276,6 @@
         </w:rPr>
         <w:t xml:space="preserve">, computer maintenance </w:t>
       </w:r>
-    </w:p>
-    <w:p>
-      <w:pPr>
-        <w:spacing w:line="240" w:lineRule="auto"/>
-        <w:ind w:firstLine="720"/>
-        <w:rPr>
-          <w:rFonts w:ascii="Times New Roman" w:hAnsi="Times New Roman" w:cs="Times New Roman"/>
-        </w:rPr>
-      </w:pPr>
-      <w:r>
-        <w:rPr>
-          <w:rFonts w:ascii="Times New Roman" w:hAnsi="Times New Roman" w:cs="Times New Roman"/>
-          <w:b/>
-          <w:u w:val="single"/>
-        </w:rPr>
-        <w:t>iKEA Emeryville</w:t>
-      </w:r>
-      <w:r>
-        <w:rPr>
-          <w:rFonts w:ascii="Times New Roman" w:hAnsi="Times New Roman" w:cs="Times New Roman"/>
-          <w:b/>
-        </w:rPr>
-        <w:t>:</w:t>
-      </w:r>
-      <w:r>
-        <w:rPr>
-          <w:rFonts w:ascii="Times New Roman" w:hAnsi="Times New Roman" w:cs="Times New Roman"/>
-        </w:rPr>
-        <w:t xml:space="preserve"> 2009-2011, Customer Service  Representative</w:t>
-      </w:r>
-    </w:p>
-    <w:p>
-      <w:pPr>
-        <w:spacing w:line="240" w:lineRule="auto"/>
-        <w:rPr>
-          <w:rFonts w:ascii="Times New Roman" w:hAnsi="Times New Roman" w:cs="Times New Roman"/>
-        </w:rPr>
-      </w:pPr>
-      <w:r>
-        <w:rPr>
-          <w:rFonts w:ascii="Times New Roman" w:hAnsi="Times New Roman" w:cs="Times New Roman"/>
-        </w:rPr>
-        <w:t xml:space="preserve">  </w:t>
-      </w:r>
-      <w:r>
-        <w:rPr>
-          <w:rFonts w:ascii="Times New Roman" w:hAnsi="Times New Roman" w:cs="Times New Roman"/>
-        </w:rPr>
-        <w:tab/>
-        <w:t xml:space="preserve">   </w:t>
-      </w:r>
-      <w:r>
-        <w:rPr>
-          <w:rFonts w:ascii="Times New Roman" w:hAnsi="Times New Roman" w:cs="Times New Roman"/>
-        </w:rPr>
-        <w:t xml:space="preserve">-heavy lifting, sales, </w:t>
-      </w:r>
-      <w:r>
-        <w:rPr>
-          <w:rFonts w:ascii="Times New Roman" w:hAnsi="Times New Roman" w:cs="Times New Roman"/>
-        </w:rPr>
-        <w:t>process orders, radio communications</w:t>
-      </w:r>
-      <w:r>
-        <w:rPr>
-          <w:rFonts w:ascii="Times New Roman" w:hAnsi="Times New Roman" w:cs="Times New Roman"/>
-        </w:rPr>
-        <w:t xml:space="preserve">, maintenance </w:t>
-      </w:r>
-    </w:p>
-    <w:p>
-      <w:pPr>
-        <w:spacing w:line="240" w:lineRule="auto"/>
-        <w:ind w:firstLine="720"/>
-        <w:rPr>
-          <w:rFonts w:ascii="Times New Roman" w:hAnsi="Times New Roman" w:cs="Times New Roman"/>
-        </w:rPr>
-      </w:pPr>
-      <w:r>
-        <w:rPr>
-          <w:rFonts w:ascii="Times New Roman" w:hAnsi="Times New Roman" w:cs="Times New Roman"/>
-          <w:b/>
-          <w:u w:val="single"/>
-        </w:rPr>
-        <w:t>EBAYC</w:t>
-      </w:r>
-      <w:r>
-        <w:rPr>
-          <w:rFonts w:ascii="Times New Roman" w:hAnsi="Times New Roman" w:cs="Times New Roman"/>
-          <w:b/>
-        </w:rPr>
-        <w:t>:</w:t>
-      </w:r>
-      <w:r>
-        <w:rPr>
-          <w:rFonts w:ascii="Times New Roman" w:hAnsi="Times New Roman" w:cs="Times New Roman"/>
-        </w:rPr>
-        <w:t xml:space="preserve"> 2007-2008, Mentor for elementary students</w:t>
-      </w:r>
-    </w:p>
-    <w:p>
-      <w:pPr>
-        <w:spacing w:line="240" w:lineRule="auto"/>
-        <w:rPr>
-          <w:rFonts w:ascii="Times New Roman" w:hAnsi="Times New Roman" w:cs="Times New Roman"/>
-        </w:rPr>
-      </w:pPr>
-      <w:r>
-        <w:rPr>
-          <w:rFonts w:ascii="Times New Roman" w:hAnsi="Times New Roman" w:cs="Times New Roman"/>
-        </w:rPr>
-        <w:t xml:space="preserve"> </w:t>
-      </w:r>
-      <w:r>
-        <w:rPr>
-          <w:rFonts w:ascii="Times New Roman" w:hAnsi="Times New Roman" w:cs="Times New Roman"/>
-        </w:rPr>
-        <w:tab/>
-        <w:t xml:space="preserve">   </w:t>
-      </w:r>
-      <w:r>
-        <w:rPr>
-          <w:rFonts w:ascii="Times New Roman" w:hAnsi="Times New Roman" w:cs="Times New Roman"/>
-        </w:rPr>
-        <w:t>-tutoring elementary students, physical activities, higher learning</w:t>
-      </w:r>
-    </w:p>
-    <w:p>
-      <w:pPr>
-        <w:spacing w:line="240" w:lineRule="auto"/>
-        <w:rPr>
-          <w:rFonts w:ascii="Times New Roman" w:hAnsi="Times New Roman" w:cs="Times New Roman"/>
-        </w:rPr>
-      </w:pPr>
     </w:p>
     <w:p>
       <w:pPr>
@@ -867,7 +1321,31 @@
         <w:rPr>
           <w:rFonts w:ascii="Times New Roman" w:hAnsi="Times New Roman" w:cs="Times New Roman"/>
         </w:rPr>
-        <w:t xml:space="preserve"> 2016-2017 certified front end developer</w:t>
+        <w:t xml:space="preserve"> </w:t>
+      </w:r>
+      <w:r>
+        <w:rPr>
+          <w:rFonts w:ascii="Times New Roman" w:hAnsi="Times New Roman" w:cs="Times New Roman"/>
+        </w:rPr>
+        <w:t xml:space="preserve"> 9/</w:t>
+      </w:r>
+      <w:r>
+        <w:rPr>
+          <w:rFonts w:ascii="Times New Roman" w:hAnsi="Times New Roman" w:cs="Times New Roman"/>
+        </w:rPr>
+        <w:t>2016-</w:t>
+      </w:r>
+      <w:r>
+        <w:rPr>
+          <w:rFonts w:ascii="Times New Roman" w:hAnsi="Times New Roman" w:cs="Times New Roman"/>
+        </w:rPr>
+        <w:t>1/</w:t>
+      </w:r>
+      <w:r>
+        <w:rPr>
+          <w:rFonts w:ascii="Times New Roman" w:hAnsi="Times New Roman" w:cs="Times New Roman"/>
+        </w:rPr>
+        <w:t>2017 certified front end developer</w:t>
       </w:r>
     </w:p>
     <w:p>
@@ -2033,9 +2511,8 @@
     <w:panose1 w:val="020B0604030504040204"/>
     <w:charset w:val="00"/>
     <w:family w:val="swiss"/>
-    <w:notTrueType/>
     <w:pitch w:val="variable"/>
-    <w:sig w:usb0="00000003" w:usb1="00000000" w:usb2="00000000" w:usb3="00000000" w:csb0="00000001" w:csb1="00000000"/>
+    <w:sig w:usb0="E1002EFF" w:usb1="C000605B" w:usb2="00000029" w:usb3="00000000" w:csb0="000101FF" w:csb1="00000000"/>
   </w:font>
   <w:font w:name="MS Gothic">
     <w:altName w:val="ＭＳ ゴシック"/>
@@ -2069,6 +2546,7 @@
   </w:compat>
   <w:rsids>
     <w:rsidRoot w:val="004F3833"/>
+    <w:rsid w:val="00173003"/>
     <w:rsid w:val="001C2F2F"/>
     <w:rsid w:val="004E4C4D"/>
     <w:rsid w:val="004F3833"/>
@@ -2852,7 +3330,7 @@
 </file>
 
 <file path=customXml/itemProps1.xml><?xml version="1.0" encoding="utf-8"?>
-<ds:datastoreItem xmlns:ds="http://schemas.openxmlformats.org/officeDocument/2006/customXml" ds:itemID="{8CFC5516-A336-4FEF-ADB7-52060823EE36}">
+<ds:datastoreItem xmlns:ds="http://schemas.openxmlformats.org/officeDocument/2006/customXml" ds:itemID="{705408AF-F420-44A4-ADC0-0B9A6CCD00AC}">
   <ds:schemaRefs>
     <ds:schemaRef ds:uri="http://schemas.openxmlformats.org/officeDocument/2006/bibliography"/>
   </ds:schemaRefs>

</xml_diff>

<commit_message>
color change, formatting of code
</commit_message>
<xml_diff>
--- a/resume.docx
+++ b/resume.docx
@@ -170,7 +170,7 @@
               <w:spacing w:line="240" w:lineRule="auto"/>
               <w:contextualSpacing w:val="0"/>
             </w:pPr>
-            <w:bookmarkStart w:colFirst="0" w:colLast="0" w:name="_u8dvsi6bpwdj" w:id="0"/>
+            <w:bookmarkStart w:colFirst="0" w:colLast="0" w:name="_9pqz6mqlysko" w:id="0"/>
             <w:bookmarkEnd w:id="0"/>
             <w:r>
               <w:rPr>
@@ -219,8 +219,8 @@
               <w:spacing w:line="240" w:lineRule="auto"/>
               <w:contextualSpacing w:val="0"/>
             </w:pPr>
-            <w:bookmarkStart w:colFirst="0" w:colLast="0" w:name="_u8dvsi6bpwdj" w:id="0"/>
-            <w:bookmarkEnd w:id="0"/>
+            <w:bookmarkStart w:colFirst="0" w:colLast="0" w:name="_u8dvsi6bpwdj" w:id="1"/>
+            <w:bookmarkEnd w:id="1"/>
             <w:r>
               <w:rPr>
                 <w:rFonts w:ascii="Roboto" w:cs="Roboto" w:eastAsia="Roboto" w:hAnsi="Roboto"/>
@@ -234,6 +234,8 @@
                 <w:rPr>
                   <w:rFonts w:ascii="Roboto" w:cs="Roboto" w:eastAsia="Roboto" w:hAnsi="Roboto"/>
                   <w:color w:val="1155cc"/>
+                  <w:sz w:val="24"/>
+                  <w:szCs w:val="24"/>
                   <w:u w:val="single"/>
                   <w:rtl w:val="0"/>
                 </w:rPr>
@@ -841,11 +843,6 @@
         </w:rPr>
         <w:t xml:space="preserve">jQuery, Bootstrap, API's, JSON, AJAX, and AngularJS.</w:t>
       </w:r>
-      <w:r>
-        <w:rPr>
-          <w:rtl w:val="0"/>
-        </w:rPr>
-      </w:r>
     </w:p>
     <w:p>
       <w:pPr>
@@ -947,18 +944,6 @@
       </w:pPr>
       <w:r>
         <w:rPr>
-          <w:rtl w:val="0"/>
-        </w:rPr>
-      </w:r>
-    </w:p>
-    <w:p>
-      <w:pPr>
-        <w:spacing w:after="20" w:before="20" w:line="240" w:lineRule="auto"/>
-        <w:ind w:left="0" w:firstLine="0"/>
-        <w:contextualSpacing w:val="0"/>
-      </w:pPr>
-      <w:r>
-        <w:rPr>
           <w:rFonts w:ascii="Roboto" w:cs="Roboto" w:eastAsia="Roboto" w:hAnsi="Roboto"/>
           <w:b w:val="1"/>
           <w:rtl w:val="0"/>
@@ -1016,29 +1001,7 @@
           <w:rFonts w:ascii="Roboto" w:cs="Roboto" w:eastAsia="Roboto" w:hAnsi="Roboto"/>
           <w:rtl w:val="0"/>
         </w:rPr>
-        <w:t xml:space="preserve">Maintain website using mainly css, html, javascript, bootstrap, jQuery,  </w:t>
-      </w:r>
-    </w:p>
-    <w:p>
-      <w:pPr>
-        <w:numPr>
-          <w:ilvl w:val="0"/>
-          <w:numId w:val="3"/>
-        </w:numPr>
-        <w:spacing w:after="20" w:before="20" w:line="240" w:lineRule="auto"/>
-        <w:ind w:left="720" w:hanging="360"/>
-        <w:contextualSpacing w:val="1"/>
-        <w:rPr>
-          <w:rFonts w:ascii="Roboto" w:cs="Roboto" w:eastAsia="Roboto" w:hAnsi="Roboto"/>
-          <w:u w:val="none"/>
-        </w:rPr>
-      </w:pPr>
-      <w:r>
-        <w:rPr>
-          <w:rFonts w:ascii="Roboto" w:cs="Roboto" w:eastAsia="Roboto" w:hAnsi="Roboto"/>
-          <w:rtl w:val="0"/>
-        </w:rPr>
-        <w:t xml:space="preserve">Update website, hosting with Filezilla</w:t>
+        <w:t xml:space="preserve">Maintain  website on a daily basis using mainly css, html, javascript, bootstrap, jQuery.</w:t>
       </w:r>
     </w:p>
     <w:p>
@@ -1190,7 +1153,7 @@
         </w:rPr>
         <w:t xml:space="preserve"> </w:t>
         <w:tab/>
-        <w:t xml:space="preserve">  paper prototyping</w:t>
+        <w:t xml:space="preserve">  paper prototyping, github version control.</w:t>
       </w:r>
       <w:r>
         <w:rPr>
@@ -1256,7 +1219,7 @@
           <w:u w:val="single"/>
           <w:rtl w:val="0"/>
         </w:rPr>
-        <w:t xml:space="preserve">: 2009- 2011,</w:t>
+        <w:t xml:space="preserve">: 2008- 2011,</w:t>
       </w:r>
       <w:r>
         <w:rPr>
@@ -1300,7 +1263,7 @@
           <w:rFonts w:ascii="Roboto" w:cs="Roboto" w:eastAsia="Roboto" w:hAnsi="Roboto"/>
           <w:rtl w:val="0"/>
         </w:rPr>
-        <w:t xml:space="preserve"> Took a few programming courses, mostly general education courses</w:t>
+        <w:t xml:space="preserve"> Computer Science, Mathematics, GE courses</w:t>
       </w:r>
     </w:p>
     <w:p>
@@ -1392,13 +1355,24 @@
         <w:tab w:val="right" w:pos="9360"/>
       </w:tabs>
       <w:spacing w:after="0" w:before="20" w:line="240" w:lineRule="auto"/>
-      <w:ind w:left="2160" w:right="0" w:firstLine="0"/>
+      <w:ind w:left="0" w:right="0" w:firstLine="0"/>
       <w:contextualSpacing w:val="0"/>
-      <w:jc w:val="left"/>
+      <w:jc w:val="center"/>
     </w:pPr>
     <w:r>
       <w:rPr>
         <w:rFonts w:ascii="Roboto" w:cs="Roboto" w:eastAsia="Roboto" w:hAnsi="Roboto"/>
+        <w:sz w:val="24"/>
+        <w:szCs w:val="24"/>
+        <w:rtl w:val="0"/>
+      </w:rPr>
+      <w:t xml:space="preserve">          </w:t>
+    </w:r>
+    <w:r>
+      <w:rPr>
+        <w:rFonts w:ascii="Roboto" w:cs="Roboto" w:eastAsia="Roboto" w:hAnsi="Roboto"/>
+        <w:sz w:val="24"/>
+        <w:szCs w:val="24"/>
         <w:rtl w:val="0"/>
       </w:rPr>
       <w:t xml:space="preserve">Phone: 510-421-8395 | San Francisco Bay Area, CA</w:t>

</xml_diff>

<commit_message>
some changes were made
</commit_message>
<xml_diff>
--- a/resume.docx
+++ b/resume.docx
@@ -690,6 +690,132 @@
                 <w:rtl w:val="0"/>
               </w:rPr>
               <w:t xml:space="preserve"> Design</w:t>
+            </w:r>
+          </w:p>
+        </w:tc>
+      </w:tr>
+      <w:tr>
+        <w:tc>
+          <w:tcPr>
+            <w:tcMar>
+              <w:top w:w="100.0" w:type="dxa"/>
+              <w:left w:w="100.0" w:type="dxa"/>
+              <w:bottom w:w="100.0" w:type="dxa"/>
+              <w:right w:w="100.0" w:type="dxa"/>
+            </w:tcMar>
+          </w:tcPr>
+          <w:p>
+            <w:pPr>
+              <w:keepNext w:val="0"/>
+              <w:keepLines w:val="0"/>
+              <w:widowControl w:val="0"/>
+              <w:spacing w:after="0" w:before="0" w:line="240" w:lineRule="auto"/>
+              <w:ind w:left="0" w:right="0" w:firstLine="0"/>
+              <w:contextualSpacing w:val="0"/>
+              <w:jc w:val="left"/>
+            </w:pPr>
+            <w:r>
+              <w:rPr>
+                <w:rFonts w:ascii="Roboto" w:cs="Roboto" w:eastAsia="Roboto" w:hAnsi="Roboto"/>
+                <w:sz w:val="32"/>
+                <w:szCs w:val="32"/>
+                <w:rtl w:val="0"/>
+              </w:rPr>
+              <w:t xml:space="preserve">WordPress</w:t>
+            </w:r>
+          </w:p>
+          <w:p>
+            <w:pPr>
+              <w:keepNext w:val="0"/>
+              <w:keepLines w:val="0"/>
+              <w:widowControl w:val="0"/>
+              <w:spacing w:after="0" w:before="0" w:line="240" w:lineRule="auto"/>
+              <w:ind w:left="0" w:right="0" w:firstLine="0"/>
+              <w:contextualSpacing w:val="0"/>
+              <w:jc w:val="left"/>
+            </w:pPr>
+            <w:r>
+              <w:rPr>
+                <w:rtl w:val="0"/>
+              </w:rPr>
+            </w:r>
+          </w:p>
+        </w:tc>
+        <w:tc>
+          <w:tcPr>
+            <w:tcMar>
+              <w:top w:w="100.0" w:type="dxa"/>
+              <w:left w:w="100.0" w:type="dxa"/>
+              <w:bottom w:w="100.0" w:type="dxa"/>
+              <w:right w:w="100.0" w:type="dxa"/>
+            </w:tcMar>
+          </w:tcPr>
+          <w:p>
+            <w:pPr>
+              <w:keepNext w:val="0"/>
+              <w:keepLines w:val="0"/>
+              <w:widowControl w:val="0"/>
+              <w:spacing w:after="0" w:before="0" w:line="240" w:lineRule="auto"/>
+              <w:ind w:left="0" w:right="0" w:firstLine="0"/>
+              <w:contextualSpacing w:val="0"/>
+              <w:jc w:val="left"/>
+            </w:pPr>
+            <w:r>
+              <w:rPr>
+                <w:rtl w:val="0"/>
+              </w:rPr>
+            </w:r>
+          </w:p>
+        </w:tc>
+        <w:tc>
+          <w:tcPr>
+            <w:tcMar>
+              <w:top w:w="100.0" w:type="dxa"/>
+              <w:left w:w="100.0" w:type="dxa"/>
+              <w:bottom w:w="100.0" w:type="dxa"/>
+              <w:right w:w="100.0" w:type="dxa"/>
+            </w:tcMar>
+          </w:tcPr>
+          <w:p>
+            <w:pPr>
+              <w:keepNext w:val="0"/>
+              <w:keepLines w:val="0"/>
+              <w:widowControl w:val="0"/>
+              <w:spacing w:after="0" w:before="0" w:line="240" w:lineRule="auto"/>
+              <w:ind w:left="0" w:right="0" w:firstLine="0"/>
+              <w:contextualSpacing w:val="0"/>
+              <w:jc w:val="left"/>
+            </w:pPr>
+            <w:r>
+              <w:rPr>
+                <w:rtl w:val="0"/>
+              </w:rPr>
+            </w:r>
+          </w:p>
+        </w:tc>
+        <w:tc>
+          <w:tcPr>
+            <w:tcMar>
+              <w:top w:w="100.0" w:type="dxa"/>
+              <w:left w:w="100.0" w:type="dxa"/>
+              <w:bottom w:w="100.0" w:type="dxa"/>
+              <w:right w:w="100.0" w:type="dxa"/>
+            </w:tcMar>
+          </w:tcPr>
+          <w:p>
+            <w:pPr>
+              <w:keepNext w:val="0"/>
+              <w:keepLines w:val="0"/>
+              <w:widowControl w:val="0"/>
+              <w:spacing w:after="0" w:before="0" w:line="240" w:lineRule="auto"/>
+              <w:ind w:left="0" w:right="0" w:firstLine="0"/>
+              <w:contextualSpacing w:val="0"/>
+              <w:jc w:val="left"/>
+            </w:pPr>
+            <w:r>
+              <w:rPr>
+                <w:rtl w:val="0"/>
+              </w:rPr>
             </w:r>
           </w:p>
         </w:tc>

</xml_diff>

<commit_message>
cleaned up some codes, deleted extra
</commit_message>
<xml_diff>
--- a/resume.docx
+++ b/resume.docx
@@ -48,26 +48,26 @@
             <w:pPr>
               <w:spacing w:line="240" w:lineRule="auto"/>
               <w:rPr>
-                <w:rFonts w:ascii="Segoe UI" w:hAnsi="Segoe UI" w:cs="Segoe UI"/>
+                <w:rFonts w:ascii="Arial" w:hAnsi="Arial" w:cs="Arial"/>
               </w:rPr>
             </w:pPr>
             <w:r>
               <w:rPr>
-                <w:rFonts w:ascii="Segoe UI" w:eastAsia="Roboto" w:hAnsi="Segoe UI" w:cs="Segoe UI"/>
+                <w:rFonts w:ascii="Arial" w:eastAsia="Roboto" w:hAnsi="Arial" w:cs="Arial"/>
                 <w:b/>
               </w:rPr>
               <w:t>Portfolio:</w:t>
             </w:r>
             <w:r>
               <w:rPr>
-                <w:rFonts w:ascii="Segoe UI" w:eastAsia="Roboto" w:hAnsi="Segoe UI" w:cs="Segoe UI"/>
+                <w:rFonts w:ascii="Arial" w:eastAsia="Roboto" w:hAnsi="Arial" w:cs="Arial"/>
               </w:rPr>
               <w:t xml:space="preserve"> </w:t>
             </w:r>
             <w:hyperlink r:id="rId8">
               <w:r>
                 <w:rPr>
-                  <w:rFonts w:ascii="Segoe UI" w:eastAsia="Roboto" w:hAnsi="Segoe UI" w:cs="Segoe UI"/>
+                  <w:rFonts w:ascii="Arial" w:eastAsia="Roboto" w:hAnsi="Arial" w:cs="Arial"/>
                   <w:color w:val="1155CC"/>
                   <w:u w:val="single"/>
                 </w:rPr>
@@ -76,7 +76,7 @@
             </w:hyperlink>
             <w:r>
               <w:rPr>
-                <w:rFonts w:ascii="Segoe UI" w:eastAsia="Roboto" w:hAnsi="Segoe UI" w:cs="Segoe UI"/>
+                <w:rFonts w:ascii="Arial" w:eastAsia="Roboto" w:hAnsi="Arial" w:cs="Arial"/>
               </w:rPr>
               <w:t xml:space="preserve"> </w:t>
             </w:r>
@@ -96,35 +96,26 @@
             <w:pPr>
               <w:spacing w:line="240" w:lineRule="auto"/>
               <w:rPr>
-                <w:rFonts w:ascii="Segoe UI" w:hAnsi="Segoe UI" w:cs="Segoe UI"/>
+                <w:rFonts w:ascii="Arial" w:hAnsi="Arial" w:cs="Arial"/>
               </w:rPr>
             </w:pPr>
             <w:r>
               <w:rPr>
-                <w:rFonts w:ascii="Segoe UI" w:eastAsia="Roboto" w:hAnsi="Segoe UI" w:cs="Segoe UI"/>
+                <w:rFonts w:ascii="Arial" w:eastAsia="Roboto" w:hAnsi="Arial" w:cs="Arial"/>
               </w:rPr>
               <w:t xml:space="preserve"> </w:t>
             </w:r>
-            <w:proofErr w:type="spellStart"/>
             <w:r>
               <w:rPr>
-                <w:rFonts w:ascii="Segoe UI" w:eastAsia="Roboto" w:hAnsi="Segoe UI" w:cs="Segoe UI"/>
+                <w:rFonts w:ascii="Arial" w:eastAsia="Roboto" w:hAnsi="Arial" w:cs="Arial"/>
                 <w:b/>
               </w:rPr>
-              <w:t>Github</w:t>
-            </w:r>
-            <w:proofErr w:type="spellEnd"/>
-            <w:r>
-              <w:rPr>
-                <w:rFonts w:ascii="Segoe UI" w:eastAsia="Roboto" w:hAnsi="Segoe UI" w:cs="Segoe UI"/>
-                <w:b/>
-              </w:rPr>
-              <w:t xml:space="preserve">: </w:t>
+              <w:t xml:space="preserve">Github: </w:t>
             </w:r>
             <w:hyperlink r:id="rId9">
               <w:r>
                 <w:rPr>
-                  <w:rFonts w:ascii="Segoe UI" w:eastAsia="Roboto" w:hAnsi="Segoe UI" w:cs="Segoe UI"/>
+                  <w:rFonts w:ascii="Arial" w:eastAsia="Roboto" w:hAnsi="Arial" w:cs="Arial"/>
                   <w:color w:val="1155CC"/>
                   <w:u w:val="single"/>
                 </w:rPr>
@@ -149,28 +140,28 @@
             <w:pPr>
               <w:spacing w:line="240" w:lineRule="auto"/>
               <w:rPr>
-                <w:rFonts w:ascii="Segoe UI" w:hAnsi="Segoe UI" w:cs="Segoe UI"/>
+                <w:rFonts w:ascii="Arial" w:hAnsi="Arial" w:cs="Arial"/>
               </w:rPr>
             </w:pPr>
             <w:bookmarkStart w:id="0" w:name="_9pqz6mqlysko" w:colFirst="0" w:colLast="0"/>
             <w:bookmarkEnd w:id="0"/>
             <w:r>
               <w:rPr>
-                <w:rFonts w:ascii="Segoe UI" w:eastAsia="Roboto" w:hAnsi="Segoe UI" w:cs="Segoe UI"/>
+                <w:rFonts w:ascii="Arial" w:eastAsia="Roboto" w:hAnsi="Arial" w:cs="Arial"/>
                 <w:b/>
               </w:rPr>
               <w:t>LinkedIn:</w:t>
             </w:r>
             <w:r>
               <w:rPr>
-                <w:rFonts w:ascii="Segoe UI" w:eastAsia="Roboto" w:hAnsi="Segoe UI" w:cs="Segoe UI"/>
+                <w:rFonts w:ascii="Arial" w:eastAsia="Roboto" w:hAnsi="Arial" w:cs="Arial"/>
               </w:rPr>
               <w:t xml:space="preserve"> </w:t>
             </w:r>
             <w:hyperlink r:id="rId10">
               <w:r>
                 <w:rPr>
-                  <w:rFonts w:ascii="Segoe UI" w:eastAsia="Roboto" w:hAnsi="Segoe UI" w:cs="Segoe UI"/>
+                  <w:rFonts w:ascii="Arial" w:eastAsia="Roboto" w:hAnsi="Arial" w:cs="Arial"/>
                   <w:color w:val="1155CC"/>
                   <w:u w:val="single"/>
                 </w:rPr>
@@ -193,14 +184,14 @@
             <w:pPr>
               <w:spacing w:line="240" w:lineRule="auto"/>
               <w:rPr>
-                <w:rFonts w:ascii="Segoe UI" w:hAnsi="Segoe UI" w:cs="Segoe UI"/>
+                <w:rFonts w:ascii="Arial" w:hAnsi="Arial" w:cs="Arial"/>
               </w:rPr>
             </w:pPr>
             <w:bookmarkStart w:id="1" w:name="_u8dvsi6bpwdj" w:colFirst="0" w:colLast="0"/>
             <w:bookmarkEnd w:id="1"/>
             <w:r>
               <w:rPr>
-                <w:rFonts w:ascii="Segoe UI" w:eastAsia="Roboto" w:hAnsi="Segoe UI" w:cs="Segoe UI"/>
+                <w:rFonts w:ascii="Arial" w:eastAsia="Roboto" w:hAnsi="Arial" w:cs="Arial"/>
                 <w:b/>
               </w:rPr>
               <w:t xml:space="preserve">Gmail: </w:t>
@@ -208,7 +199,7 @@
             <w:hyperlink r:id="rId11">
               <w:r>
                 <w:rPr>
-                  <w:rFonts w:ascii="Segoe UI" w:eastAsia="Roboto" w:hAnsi="Segoe UI" w:cs="Segoe UI"/>
+                  <w:rFonts w:ascii="Arial" w:eastAsia="Roboto" w:hAnsi="Arial" w:cs="Arial"/>
                   <w:color w:val="1155CC"/>
                   <w:sz w:val="24"/>
                   <w:szCs w:val="24"/>
@@ -279,12 +270,12 @@
             <w:pPr>
               <w:spacing w:after="0" w:line="240" w:lineRule="auto"/>
               <w:rPr>
-                <w:rFonts w:ascii="Segoe UI" w:hAnsi="Segoe UI" w:cs="Segoe UI"/>
+                <w:rFonts w:ascii="Arial" w:hAnsi="Arial" w:cs="Arial"/>
               </w:rPr>
             </w:pPr>
             <w:r>
               <w:rPr>
-                <w:rFonts w:ascii="Segoe UI" w:eastAsia="Roboto" w:hAnsi="Segoe UI" w:cs="Segoe UI"/>
+                <w:rFonts w:ascii="Arial" w:eastAsia="Roboto" w:hAnsi="Arial" w:cs="Arial"/>
                 <w:sz w:val="32"/>
                 <w:szCs w:val="32"/>
               </w:rPr>
@@ -306,12 +297,12 @@
             <w:pPr>
               <w:spacing w:after="0" w:line="240" w:lineRule="auto"/>
               <w:rPr>
-                <w:rFonts w:ascii="Segoe UI" w:hAnsi="Segoe UI" w:cs="Segoe UI"/>
+                <w:rFonts w:ascii="Arial" w:hAnsi="Arial" w:cs="Arial"/>
               </w:rPr>
             </w:pPr>
             <w:r>
               <w:rPr>
-                <w:rFonts w:ascii="Segoe UI" w:eastAsia="Roboto" w:hAnsi="Segoe UI" w:cs="Segoe UI"/>
+                <w:rFonts w:ascii="Arial" w:eastAsia="Roboto" w:hAnsi="Arial" w:cs="Arial"/>
                 <w:sz w:val="32"/>
                 <w:szCs w:val="32"/>
               </w:rPr>
@@ -333,12 +324,12 @@
             <w:pPr>
               <w:spacing w:after="0" w:line="240" w:lineRule="auto"/>
               <w:rPr>
-                <w:rFonts w:ascii="Segoe UI" w:hAnsi="Segoe UI" w:cs="Segoe UI"/>
+                <w:rFonts w:ascii="Arial" w:hAnsi="Arial" w:cs="Arial"/>
               </w:rPr>
             </w:pPr>
             <w:r>
               <w:rPr>
-                <w:rFonts w:ascii="Segoe UI" w:eastAsia="Roboto" w:hAnsi="Segoe UI" w:cs="Segoe UI"/>
+                <w:rFonts w:ascii="Arial" w:eastAsia="Roboto" w:hAnsi="Arial" w:cs="Arial"/>
                 <w:sz w:val="32"/>
                 <w:szCs w:val="32"/>
               </w:rPr>
@@ -360,12 +351,12 @@
             <w:pPr>
               <w:spacing w:after="0" w:line="240" w:lineRule="auto"/>
               <w:rPr>
-                <w:rFonts w:ascii="Segoe UI" w:hAnsi="Segoe UI" w:cs="Segoe UI"/>
+                <w:rFonts w:ascii="Arial" w:hAnsi="Arial" w:cs="Arial"/>
               </w:rPr>
             </w:pPr>
             <w:r>
               <w:rPr>
-                <w:rFonts w:ascii="Segoe UI" w:eastAsia="Roboto" w:hAnsi="Segoe UI" w:cs="Segoe UI"/>
+                <w:rFonts w:ascii="Arial" w:eastAsia="Roboto" w:hAnsi="Arial" w:cs="Arial"/>
                 <w:sz w:val="32"/>
                 <w:szCs w:val="32"/>
               </w:rPr>
@@ -389,12 +380,12 @@
             <w:pPr>
               <w:spacing w:after="0" w:line="240" w:lineRule="auto"/>
               <w:rPr>
-                <w:rFonts w:ascii="Segoe UI" w:hAnsi="Segoe UI" w:cs="Segoe UI"/>
+                <w:rFonts w:ascii="Arial" w:hAnsi="Arial" w:cs="Arial"/>
               </w:rPr>
             </w:pPr>
             <w:r>
               <w:rPr>
-                <w:rFonts w:ascii="Segoe UI" w:eastAsia="Roboto" w:hAnsi="Segoe UI" w:cs="Segoe UI"/>
+                <w:rFonts w:ascii="Arial" w:eastAsia="Roboto" w:hAnsi="Arial" w:cs="Arial"/>
                 <w:sz w:val="32"/>
                 <w:szCs w:val="32"/>
               </w:rPr>
@@ -416,27 +407,17 @@
             <w:pPr>
               <w:spacing w:after="0" w:line="240" w:lineRule="auto"/>
               <w:rPr>
-                <w:rFonts w:ascii="Segoe UI" w:hAnsi="Segoe UI" w:cs="Segoe UI"/>
+                <w:rFonts w:ascii="Arial" w:hAnsi="Arial" w:cs="Arial"/>
               </w:rPr>
             </w:pPr>
             <w:r>
               <w:rPr>
-                <w:rFonts w:ascii="Segoe UI" w:eastAsia="Roboto" w:hAnsi="Segoe UI" w:cs="Segoe UI"/>
+                <w:rFonts w:ascii="Arial" w:eastAsia="Roboto" w:hAnsi="Arial" w:cs="Arial"/>
                 <w:sz w:val="32"/>
                 <w:szCs w:val="32"/>
               </w:rPr>
-              <w:t xml:space="preserve"> </w:t>
+              <w:t xml:space="preserve"> Git</w:t>
             </w:r>
-            <w:proofErr w:type="spellStart"/>
-            <w:r>
-              <w:rPr>
-                <w:rFonts w:ascii="Segoe UI" w:eastAsia="Roboto" w:hAnsi="Segoe UI" w:cs="Segoe UI"/>
-                <w:sz w:val="32"/>
-                <w:szCs w:val="32"/>
-              </w:rPr>
-              <w:t>Git</w:t>
-            </w:r>
-            <w:proofErr w:type="spellEnd"/>
           </w:p>
         </w:tc>
         <w:tc>
@@ -453,27 +434,17 @@
             <w:pPr>
               <w:spacing w:after="0" w:line="240" w:lineRule="auto"/>
               <w:rPr>
-                <w:rFonts w:ascii="Segoe UI" w:hAnsi="Segoe UI" w:cs="Segoe UI"/>
+                <w:rFonts w:ascii="Arial" w:hAnsi="Arial" w:cs="Arial"/>
               </w:rPr>
             </w:pPr>
             <w:r>
               <w:rPr>
-                <w:rFonts w:ascii="Segoe UI" w:eastAsia="Roboto" w:hAnsi="Segoe UI" w:cs="Segoe UI"/>
+                <w:rFonts w:ascii="Arial" w:eastAsia="Roboto" w:hAnsi="Arial" w:cs="Arial"/>
                 <w:sz w:val="32"/>
                 <w:szCs w:val="32"/>
               </w:rPr>
-              <w:t xml:space="preserve"> </w:t>
+              <w:t xml:space="preserve"> Github</w:t>
             </w:r>
-            <w:proofErr w:type="spellStart"/>
-            <w:r>
-              <w:rPr>
-                <w:rFonts w:ascii="Segoe UI" w:eastAsia="Roboto" w:hAnsi="Segoe UI" w:cs="Segoe UI"/>
-                <w:sz w:val="32"/>
-                <w:szCs w:val="32"/>
-              </w:rPr>
-              <w:t>Github</w:t>
-            </w:r>
-            <w:proofErr w:type="spellEnd"/>
           </w:p>
         </w:tc>
         <w:tc>
@@ -490,12 +461,12 @@
             <w:pPr>
               <w:spacing w:after="0" w:line="240" w:lineRule="auto"/>
               <w:rPr>
-                <w:rFonts w:ascii="Segoe UI" w:hAnsi="Segoe UI" w:cs="Segoe UI"/>
+                <w:rFonts w:ascii="Arial" w:hAnsi="Arial" w:cs="Arial"/>
               </w:rPr>
             </w:pPr>
             <w:r>
               <w:rPr>
-                <w:rFonts w:ascii="Segoe UI" w:eastAsia="Roboto" w:hAnsi="Segoe UI" w:cs="Segoe UI"/>
+                <w:rFonts w:ascii="Arial" w:eastAsia="Roboto" w:hAnsi="Arial" w:cs="Arial"/>
                 <w:sz w:val="32"/>
                 <w:szCs w:val="32"/>
               </w:rPr>
@@ -519,27 +490,17 @@
             <w:pPr>
               <w:spacing w:after="0" w:line="240" w:lineRule="auto"/>
               <w:rPr>
-                <w:rFonts w:ascii="Segoe UI" w:hAnsi="Segoe UI" w:cs="Segoe UI"/>
+                <w:rFonts w:ascii="Arial" w:hAnsi="Arial" w:cs="Arial"/>
               </w:rPr>
             </w:pPr>
             <w:r>
               <w:rPr>
-                <w:rFonts w:ascii="Segoe UI" w:eastAsia="Roboto" w:hAnsi="Segoe UI" w:cs="Segoe UI"/>
+                <w:rFonts w:ascii="Arial" w:eastAsia="Roboto" w:hAnsi="Arial" w:cs="Arial"/>
                 <w:sz w:val="32"/>
                 <w:szCs w:val="32"/>
               </w:rPr>
-              <w:t xml:space="preserve"> </w:t>
+              <w:t xml:space="preserve"> Javascript</w:t>
             </w:r>
-            <w:proofErr w:type="spellStart"/>
-            <w:r>
-              <w:rPr>
-                <w:rFonts w:ascii="Segoe UI" w:eastAsia="Roboto" w:hAnsi="Segoe UI" w:cs="Segoe UI"/>
-                <w:sz w:val="32"/>
-                <w:szCs w:val="32"/>
-              </w:rPr>
-              <w:t>Javascript</w:t>
-            </w:r>
-            <w:proofErr w:type="spellEnd"/>
           </w:p>
         </w:tc>
         <w:tc>
@@ -556,27 +517,17 @@
             <w:pPr>
               <w:spacing w:after="0" w:line="240" w:lineRule="auto"/>
               <w:rPr>
-                <w:rFonts w:ascii="Segoe UI" w:hAnsi="Segoe UI" w:cs="Segoe UI"/>
+                <w:rFonts w:ascii="Arial" w:hAnsi="Arial" w:cs="Arial"/>
               </w:rPr>
             </w:pPr>
             <w:r>
               <w:rPr>
-                <w:rFonts w:ascii="Segoe UI" w:eastAsia="Roboto" w:hAnsi="Segoe UI" w:cs="Segoe UI"/>
+                <w:rFonts w:ascii="Arial" w:eastAsia="Roboto" w:hAnsi="Arial" w:cs="Arial"/>
                 <w:sz w:val="32"/>
                 <w:szCs w:val="32"/>
               </w:rPr>
-              <w:t xml:space="preserve"> </w:t>
+              <w:t xml:space="preserve"> jQuery</w:t>
             </w:r>
-            <w:proofErr w:type="spellStart"/>
-            <w:r>
-              <w:rPr>
-                <w:rFonts w:ascii="Segoe UI" w:eastAsia="Roboto" w:hAnsi="Segoe UI" w:cs="Segoe UI"/>
-                <w:sz w:val="32"/>
-                <w:szCs w:val="32"/>
-              </w:rPr>
-              <w:t>jQuery</w:t>
-            </w:r>
-            <w:proofErr w:type="spellEnd"/>
           </w:p>
         </w:tc>
         <w:tc>
@@ -593,12 +544,12 @@
             <w:pPr>
               <w:spacing w:after="0" w:line="240" w:lineRule="auto"/>
               <w:rPr>
-                <w:rFonts w:ascii="Segoe UI" w:hAnsi="Segoe UI" w:cs="Segoe UI"/>
+                <w:rFonts w:ascii="Arial" w:hAnsi="Arial" w:cs="Arial"/>
               </w:rPr>
             </w:pPr>
             <w:r>
               <w:rPr>
-                <w:rFonts w:ascii="Segoe UI" w:eastAsia="Roboto" w:hAnsi="Segoe UI" w:cs="Segoe UI"/>
+                <w:rFonts w:ascii="Arial" w:eastAsia="Roboto" w:hAnsi="Arial" w:cs="Arial"/>
                 <w:sz w:val="32"/>
                 <w:szCs w:val="32"/>
               </w:rPr>
@@ -620,12 +571,12 @@
             <w:pPr>
               <w:spacing w:after="0" w:line="240" w:lineRule="auto"/>
               <w:rPr>
-                <w:rFonts w:ascii="Segoe UI" w:hAnsi="Segoe UI" w:cs="Segoe UI"/>
+                <w:rFonts w:ascii="Arial" w:hAnsi="Arial" w:cs="Arial"/>
               </w:rPr>
             </w:pPr>
             <w:r>
               <w:rPr>
-                <w:rFonts w:ascii="Segoe UI" w:eastAsia="Roboto" w:hAnsi="Segoe UI" w:cs="Segoe UI"/>
+                <w:rFonts w:ascii="Arial" w:eastAsia="Roboto" w:hAnsi="Arial" w:cs="Arial"/>
                 <w:sz w:val="32"/>
                 <w:szCs w:val="32"/>
               </w:rPr>
@@ -636,12 +587,12 @@
             <w:pPr>
               <w:spacing w:after="0" w:line="240" w:lineRule="auto"/>
               <w:rPr>
-                <w:rFonts w:ascii="Segoe UI" w:hAnsi="Segoe UI" w:cs="Segoe UI"/>
+                <w:rFonts w:ascii="Arial" w:hAnsi="Arial" w:cs="Arial"/>
               </w:rPr>
             </w:pPr>
             <w:r>
               <w:rPr>
-                <w:rFonts w:ascii="Segoe UI" w:eastAsia="Roboto" w:hAnsi="Segoe UI" w:cs="Segoe UI"/>
+                <w:rFonts w:ascii="Arial" w:eastAsia="Roboto" w:hAnsi="Arial" w:cs="Arial"/>
                 <w:sz w:val="32"/>
                 <w:szCs w:val="32"/>
               </w:rPr>
@@ -665,25 +616,23 @@
             <w:pPr>
               <w:spacing w:after="0" w:line="240" w:lineRule="auto"/>
               <w:rPr>
-                <w:rFonts w:ascii="Segoe UI" w:hAnsi="Segoe UI" w:cs="Segoe UI"/>
+                <w:rFonts w:ascii="Arial" w:hAnsi="Arial" w:cs="Arial"/>
               </w:rPr>
             </w:pPr>
-            <w:proofErr w:type="spellStart"/>
             <w:r>
               <w:rPr>
-                <w:rFonts w:ascii="Segoe UI" w:eastAsia="Roboto" w:hAnsi="Segoe UI" w:cs="Segoe UI"/>
+                <w:rFonts w:ascii="Arial" w:eastAsia="Roboto" w:hAnsi="Arial" w:cs="Arial"/>
                 <w:sz w:val="32"/>
                 <w:szCs w:val="32"/>
               </w:rPr>
               <w:t>WordPress</w:t>
             </w:r>
-            <w:proofErr w:type="spellEnd"/>
           </w:p>
           <w:p>
             <w:pPr>
               <w:spacing w:after="0" w:line="240" w:lineRule="auto"/>
               <w:rPr>
-                <w:rFonts w:ascii="Segoe UI" w:hAnsi="Segoe UI" w:cs="Segoe UI"/>
+                <w:rFonts w:ascii="Arial" w:hAnsi="Arial" w:cs="Arial"/>
               </w:rPr>
             </w:pPr>
           </w:p>
@@ -702,9 +651,19 @@
             <w:pPr>
               <w:spacing w:after="0" w:line="240" w:lineRule="auto"/>
               <w:rPr>
-                <w:rFonts w:ascii="Segoe UI" w:hAnsi="Segoe UI" w:cs="Segoe UI"/>
+                <w:rFonts w:ascii="Arial" w:hAnsi="Arial" w:cs="Arial"/>
+                <w:sz w:val="32"/>
+                <w:szCs w:val="32"/>
               </w:rPr>
             </w:pPr>
+            <w:r>
+              <w:rPr>
+                <w:rFonts w:ascii="Arial" w:hAnsi="Arial" w:cs="Arial"/>
+                <w:sz w:val="32"/>
+                <w:szCs w:val="32"/>
+              </w:rPr>
+              <w:t>Data Structure</w:t>
+            </w:r>
           </w:p>
         </w:tc>
         <w:tc>
@@ -721,9 +680,29 @@
             <w:pPr>
               <w:spacing w:after="0" w:line="240" w:lineRule="auto"/>
               <w:rPr>
-                <w:rFonts w:ascii="Segoe UI" w:hAnsi="Segoe UI" w:cs="Segoe UI"/>
+                <w:rFonts w:ascii="Arial" w:hAnsi="Arial" w:cs="Arial"/>
+                <w:sz w:val="32"/>
+                <w:szCs w:val="32"/>
               </w:rPr>
             </w:pPr>
+            <w:r>
+              <w:rPr>
+                <w:rFonts w:ascii="Arial" w:hAnsi="Arial" w:cs="Arial"/>
+                <w:sz w:val="32"/>
+                <w:szCs w:val="32"/>
+              </w:rPr>
+              <w:t>Algorithm</w:t>
+            </w:r>
+            <w:r>
+              <w:rPr>
+                <w:rFonts w:ascii="Arial" w:hAnsi="Arial" w:cs="Arial"/>
+                <w:sz w:val="32"/>
+                <w:szCs w:val="32"/>
+              </w:rPr>
+              <w:t>n</w:t>
+            </w:r>
+            <w:bookmarkStart w:id="2" w:name="_GoBack"/>
+            <w:bookmarkEnd w:id="2"/>
           </w:p>
         </w:tc>
         <w:tc>
@@ -740,7 +719,7 @@
             <w:pPr>
               <w:spacing w:after="0" w:line="240" w:lineRule="auto"/>
               <w:rPr>
-                <w:rFonts w:ascii="Segoe UI" w:hAnsi="Segoe UI" w:cs="Segoe UI"/>
+                <w:rFonts w:ascii="Arial" w:hAnsi="Arial" w:cs="Arial"/>
               </w:rPr>
             </w:pPr>
           </w:p>
@@ -751,12 +730,12 @@
       <w:pPr>
         <w:spacing w:after="0" w:line="360" w:lineRule="auto"/>
         <w:rPr>
-          <w:rFonts w:ascii="Segoe UI" w:hAnsi="Segoe UI" w:cs="Segoe UI"/>
-        </w:rPr>
-      </w:pPr>
-      <w:r>
-        <w:rPr>
-          <w:rFonts w:ascii="Segoe UI" w:eastAsia="Roboto" w:hAnsi="Segoe UI" w:cs="Segoe UI"/>
+          <w:rFonts w:ascii="Arial" w:hAnsi="Arial" w:cs="Arial"/>
+        </w:rPr>
+      </w:pPr>
+      <w:r>
+        <w:rPr>
+          <w:rFonts w:ascii="Arial" w:eastAsia="Roboto" w:hAnsi="Arial" w:cs="Arial"/>
           <w:b/>
           <w:i/>
           <w:sz w:val="36"/>
@@ -770,12 +749,12 @@
       <w:pPr>
         <w:spacing w:before="20" w:after="20" w:line="240" w:lineRule="auto"/>
         <w:rPr>
-          <w:rFonts w:ascii="Segoe UI" w:hAnsi="Segoe UI" w:cs="Segoe UI"/>
-        </w:rPr>
-      </w:pPr>
-      <w:r>
-        <w:rPr>
-          <w:rFonts w:ascii="Segoe UI" w:eastAsia="Roboto" w:hAnsi="Segoe UI" w:cs="Segoe UI"/>
+          <w:rFonts w:ascii="Arial" w:hAnsi="Arial" w:cs="Arial"/>
+        </w:rPr>
+      </w:pPr>
+      <w:r>
+        <w:rPr>
+          <w:rFonts w:ascii="Arial" w:eastAsia="Roboto" w:hAnsi="Arial" w:cs="Arial"/>
           <w:b/>
           <w:sz w:val="24"/>
           <w:szCs w:val="24"/>
@@ -784,7 +763,7 @@
       </w:r>
       <w:r>
         <w:rPr>
-          <w:rFonts w:ascii="Segoe UI" w:eastAsia="Roboto" w:hAnsi="Segoe UI" w:cs="Segoe UI"/>
+          <w:rFonts w:ascii="Arial" w:eastAsia="Roboto" w:hAnsi="Arial" w:cs="Arial"/>
           <w:b/>
           <w:i/>
           <w:sz w:val="28"/>
@@ -794,7 +773,7 @@
       </w:r>
       <w:r>
         <w:rPr>
-          <w:rFonts w:ascii="Segoe UI" w:eastAsia="Roboto" w:hAnsi="Segoe UI" w:cs="Segoe UI"/>
+          <w:rFonts w:ascii="Arial" w:eastAsia="Roboto" w:hAnsi="Arial" w:cs="Arial"/>
           <w:i/>
           <w:sz w:val="24"/>
           <w:szCs w:val="24"/>
@@ -803,7 +782,7 @@
       </w:r>
       <w:r>
         <w:rPr>
-          <w:rFonts w:ascii="Segoe UI" w:eastAsia="Roboto" w:hAnsi="Segoe UI" w:cs="Segoe UI"/>
+          <w:rFonts w:ascii="Arial" w:eastAsia="Roboto" w:hAnsi="Arial" w:cs="Arial"/>
           <w:i/>
           <w:sz w:val="28"/>
           <w:szCs w:val="28"/>
@@ -821,13 +800,13 @@
         <w:ind w:right="360" w:hanging="360"/>
         <w:contextualSpacing/>
         <w:rPr>
-          <w:rFonts w:ascii="Segoe UI" w:eastAsia="Roboto" w:hAnsi="Segoe UI" w:cs="Segoe UI"/>
+          <w:rFonts w:ascii="Arial" w:eastAsia="Roboto" w:hAnsi="Arial" w:cs="Arial"/>
           <w:highlight w:val="white"/>
         </w:rPr>
       </w:pPr>
       <w:r>
         <w:rPr>
-          <w:rFonts w:ascii="Segoe UI" w:eastAsia="Roboto" w:hAnsi="Segoe UI" w:cs="Segoe UI"/>
+          <w:rFonts w:ascii="Arial" w:eastAsia="Roboto" w:hAnsi="Arial" w:cs="Arial"/>
           <w:highlight w:val="white"/>
         </w:rPr>
         <w:t xml:space="preserve">Help new students understand the curriculum we offer in Front-End Development.     </w:t>
@@ -843,20 +822,20 @@
         <w:ind w:right="360" w:hanging="360"/>
         <w:contextualSpacing/>
         <w:rPr>
-          <w:rFonts w:ascii="Segoe UI" w:eastAsia="Roboto" w:hAnsi="Segoe UI" w:cs="Segoe UI"/>
+          <w:rFonts w:ascii="Arial" w:eastAsia="Roboto" w:hAnsi="Arial" w:cs="Arial"/>
           <w:highlight w:val="white"/>
         </w:rPr>
       </w:pPr>
       <w:r>
         <w:rPr>
-          <w:rFonts w:ascii="Segoe UI" w:eastAsia="Roboto" w:hAnsi="Segoe UI" w:cs="Segoe UI"/>
+          <w:rFonts w:ascii="Arial" w:eastAsia="Roboto" w:hAnsi="Arial" w:cs="Arial"/>
           <w:highlight w:val="white"/>
         </w:rPr>
         <w:t xml:space="preserve">The course covers languages and frameworks such as, HTML5, CSS3, JavaScript,            </w:t>
       </w:r>
       <w:r>
         <w:rPr>
-          <w:rFonts w:ascii="Segoe UI" w:eastAsia="Roboto" w:hAnsi="Segoe UI" w:cs="Segoe UI"/>
+          <w:rFonts w:ascii="Arial" w:eastAsia="Roboto" w:hAnsi="Arial" w:cs="Arial"/>
           <w:sz w:val="23"/>
           <w:szCs w:val="23"/>
           <w:highlight w:val="white"/>
@@ -869,42 +848,15 @@
         <w:spacing w:before="20" w:after="20" w:line="240" w:lineRule="auto"/>
         <w:ind w:left="720" w:right="360"/>
         <w:rPr>
-          <w:rFonts w:ascii="Segoe UI" w:hAnsi="Segoe UI" w:cs="Segoe UI"/>
-        </w:rPr>
-      </w:pPr>
-      <w:proofErr w:type="spellStart"/>
-      <w:proofErr w:type="gramStart"/>
-      <w:r>
-        <w:rPr>
-          <w:rFonts w:ascii="Segoe UI" w:eastAsia="Roboto" w:hAnsi="Segoe UI" w:cs="Segoe UI"/>
+          <w:rFonts w:ascii="Arial" w:hAnsi="Arial" w:cs="Arial"/>
+        </w:rPr>
+      </w:pPr>
+      <w:r>
+        <w:rPr>
+          <w:rFonts w:ascii="Arial" w:eastAsia="Roboto" w:hAnsi="Arial" w:cs="Arial"/>
           <w:highlight w:val="white"/>
         </w:rPr>
-        <w:t>jQuery</w:t>
-      </w:r>
-      <w:proofErr w:type="spellEnd"/>
-      <w:proofErr w:type="gramEnd"/>
-      <w:r>
-        <w:rPr>
-          <w:rFonts w:ascii="Segoe UI" w:eastAsia="Roboto" w:hAnsi="Segoe UI" w:cs="Segoe UI"/>
-          <w:highlight w:val="white"/>
-        </w:rPr>
-        <w:t xml:space="preserve">, Bootstrap, API's, JSON, AJAX, and </w:t>
-      </w:r>
-      <w:proofErr w:type="spellStart"/>
-      <w:r>
-        <w:rPr>
-          <w:rFonts w:ascii="Segoe UI" w:eastAsia="Roboto" w:hAnsi="Segoe UI" w:cs="Segoe UI"/>
-          <w:highlight w:val="white"/>
-        </w:rPr>
-        <w:t>AngularJS</w:t>
-      </w:r>
-      <w:proofErr w:type="spellEnd"/>
-      <w:r>
-        <w:rPr>
-          <w:rFonts w:ascii="Segoe UI" w:eastAsia="Roboto" w:hAnsi="Segoe UI" w:cs="Segoe UI"/>
-          <w:highlight w:val="white"/>
-        </w:rPr>
-        <w:t>.</w:t>
+        <w:t>jQuery, Bootstrap, API's, JSON, AJAX, and AngularJS.</w:t>
       </w:r>
     </w:p>
     <w:p>
@@ -912,7 +864,7 @@
         <w:spacing w:before="20" w:after="20" w:line="240" w:lineRule="auto"/>
         <w:ind w:left="720" w:right="360"/>
         <w:rPr>
-          <w:rFonts w:ascii="Segoe UI" w:hAnsi="Segoe UI" w:cs="Segoe UI"/>
+          <w:rFonts w:ascii="Arial" w:hAnsi="Arial" w:cs="Arial"/>
         </w:rPr>
       </w:pPr>
     </w:p>
@@ -920,12 +872,12 @@
       <w:pPr>
         <w:spacing w:before="20" w:after="20" w:line="240" w:lineRule="auto"/>
         <w:rPr>
-          <w:rFonts w:ascii="Segoe UI" w:hAnsi="Segoe UI" w:cs="Segoe UI"/>
-        </w:rPr>
-      </w:pPr>
-      <w:r>
-        <w:rPr>
-          <w:rFonts w:ascii="Segoe UI" w:eastAsia="Roboto" w:hAnsi="Segoe UI" w:cs="Segoe UI"/>
+          <w:rFonts w:ascii="Arial" w:hAnsi="Arial" w:cs="Arial"/>
+        </w:rPr>
+      </w:pPr>
+      <w:r>
+        <w:rPr>
+          <w:rFonts w:ascii="Arial" w:eastAsia="Roboto" w:hAnsi="Arial" w:cs="Arial"/>
           <w:b/>
           <w:sz w:val="24"/>
           <w:szCs w:val="24"/>
@@ -934,7 +886,7 @@
       </w:r>
       <w:r>
         <w:rPr>
-          <w:rFonts w:ascii="Segoe UI" w:eastAsia="Roboto" w:hAnsi="Segoe UI" w:cs="Segoe UI"/>
+          <w:rFonts w:ascii="Arial" w:eastAsia="Roboto" w:hAnsi="Arial" w:cs="Arial"/>
           <w:b/>
           <w:i/>
           <w:sz w:val="28"/>
@@ -944,41 +896,21 @@
       </w:r>
       <w:r>
         <w:rPr>
-          <w:rFonts w:ascii="Segoe UI" w:eastAsia="Roboto" w:hAnsi="Segoe UI" w:cs="Segoe UI"/>
+          <w:rFonts w:ascii="Arial" w:eastAsia="Roboto" w:hAnsi="Arial" w:cs="Arial"/>
           <w:i/>
           <w:sz w:val="24"/>
           <w:szCs w:val="24"/>
         </w:rPr>
-        <w:t>: 10/2016-present</w:t>
-      </w:r>
-      <w:proofErr w:type="gramStart"/>
-      <w:r>
-        <w:rPr>
-          <w:rFonts w:ascii="Segoe UI" w:eastAsia="Roboto" w:hAnsi="Segoe UI" w:cs="Segoe UI"/>
-          <w:i/>
-          <w:sz w:val="24"/>
-          <w:szCs w:val="24"/>
-        </w:rPr>
-        <w:t xml:space="preserve">,  </w:t>
-      </w:r>
-      <w:r>
-        <w:rPr>
-          <w:rFonts w:ascii="Segoe UI" w:eastAsia="Roboto" w:hAnsi="Segoe UI" w:cs="Segoe UI"/>
+        <w:t xml:space="preserve">: 10/2016-present,  </w:t>
+      </w:r>
+      <w:r>
+        <w:rPr>
+          <w:rFonts w:ascii="Arial" w:eastAsia="Roboto" w:hAnsi="Arial" w:cs="Arial"/>
           <w:i/>
           <w:sz w:val="28"/>
           <w:szCs w:val="28"/>
         </w:rPr>
-        <w:t>Front</w:t>
-      </w:r>
-      <w:proofErr w:type="gramEnd"/>
-      <w:r>
-        <w:rPr>
-          <w:rFonts w:ascii="Segoe UI" w:eastAsia="Roboto" w:hAnsi="Segoe UI" w:cs="Segoe UI"/>
-          <w:i/>
-          <w:sz w:val="28"/>
-          <w:szCs w:val="28"/>
-        </w:rPr>
-        <w:t>-End Developer</w:t>
+        <w:t>Front-End Developer</w:t>
       </w:r>
     </w:p>
     <w:p>
@@ -991,72 +923,18 @@
         <w:ind w:hanging="360"/>
         <w:contextualSpacing/>
         <w:rPr>
-          <w:rFonts w:ascii="Segoe UI" w:eastAsia="Roboto" w:hAnsi="Segoe UI" w:cs="Segoe UI"/>
+          <w:rFonts w:ascii="Arial" w:eastAsia="Roboto" w:hAnsi="Arial" w:cs="Arial"/>
           <w:sz w:val="24"/>
           <w:szCs w:val="24"/>
         </w:rPr>
       </w:pPr>
       <w:r>
         <w:rPr>
-          <w:rFonts w:ascii="Segoe UI" w:eastAsia="Roboto" w:hAnsi="Segoe UI" w:cs="Segoe UI"/>
+          <w:rFonts w:ascii="Arial" w:eastAsia="Roboto" w:hAnsi="Arial" w:cs="Arial"/>
           <w:sz w:val="24"/>
           <w:szCs w:val="24"/>
         </w:rPr>
-        <w:t xml:space="preserve">Team based projects using mainly </w:t>
-      </w:r>
-      <w:proofErr w:type="spellStart"/>
-      <w:r>
-        <w:rPr>
-          <w:rFonts w:ascii="Segoe UI" w:eastAsia="Roboto" w:hAnsi="Segoe UI" w:cs="Segoe UI"/>
-          <w:sz w:val="24"/>
-          <w:szCs w:val="24"/>
-        </w:rPr>
-        <w:t>css</w:t>
-      </w:r>
-      <w:proofErr w:type="spellEnd"/>
-      <w:r>
-        <w:rPr>
-          <w:rFonts w:ascii="Segoe UI" w:eastAsia="Roboto" w:hAnsi="Segoe UI" w:cs="Segoe UI"/>
-          <w:sz w:val="24"/>
-          <w:szCs w:val="24"/>
-        </w:rPr>
-        <w:t xml:space="preserve">, html, </w:t>
-      </w:r>
-      <w:proofErr w:type="spellStart"/>
-      <w:r>
-        <w:rPr>
-          <w:rFonts w:ascii="Segoe UI" w:eastAsia="Roboto" w:hAnsi="Segoe UI" w:cs="Segoe UI"/>
-          <w:sz w:val="24"/>
-          <w:szCs w:val="24"/>
-        </w:rPr>
-        <w:t>javascript</w:t>
-      </w:r>
-      <w:proofErr w:type="spellEnd"/>
-      <w:r>
-        <w:rPr>
-          <w:rFonts w:ascii="Segoe UI" w:eastAsia="Roboto" w:hAnsi="Segoe UI" w:cs="Segoe UI"/>
-          <w:sz w:val="24"/>
-          <w:szCs w:val="24"/>
-        </w:rPr>
-        <w:t xml:space="preserve">, bootstrap, </w:t>
-      </w:r>
-      <w:proofErr w:type="spellStart"/>
-      <w:r>
-        <w:rPr>
-          <w:rFonts w:ascii="Segoe UI" w:eastAsia="Roboto" w:hAnsi="Segoe UI" w:cs="Segoe UI"/>
-          <w:sz w:val="24"/>
-          <w:szCs w:val="24"/>
-        </w:rPr>
-        <w:t>jQuery</w:t>
-      </w:r>
-      <w:proofErr w:type="spellEnd"/>
-      <w:r>
-        <w:rPr>
-          <w:rFonts w:ascii="Segoe UI" w:eastAsia="Roboto" w:hAnsi="Segoe UI" w:cs="Segoe UI"/>
-          <w:sz w:val="24"/>
-          <w:szCs w:val="24"/>
-        </w:rPr>
-        <w:t>, frameworks.</w:t>
+        <w:t>Team based projects using mainly css, html, javascript, bootstrap, jQuery, frameworks.</w:t>
       </w:r>
     </w:p>
     <w:p>
@@ -1065,7 +943,7 @@
         <w:ind w:left="360"/>
         <w:contextualSpacing/>
         <w:rPr>
-          <w:rFonts w:ascii="Segoe UI" w:eastAsia="Roboto" w:hAnsi="Segoe UI" w:cs="Segoe UI"/>
+          <w:rFonts w:ascii="Arial" w:eastAsia="Roboto" w:hAnsi="Arial" w:cs="Arial"/>
           <w:sz w:val="24"/>
           <w:szCs w:val="24"/>
         </w:rPr>
@@ -1075,19 +953,19 @@
       <w:pPr>
         <w:spacing w:before="20" w:after="20" w:line="240" w:lineRule="auto"/>
         <w:rPr>
-          <w:rFonts w:ascii="Segoe UI" w:hAnsi="Segoe UI" w:cs="Segoe UI"/>
-        </w:rPr>
-      </w:pPr>
-      <w:r>
-        <w:rPr>
-          <w:rFonts w:ascii="Segoe UI" w:eastAsia="Roboto" w:hAnsi="Segoe UI" w:cs="Segoe UI"/>
+          <w:rFonts w:ascii="Arial" w:hAnsi="Arial" w:cs="Arial"/>
+        </w:rPr>
+      </w:pPr>
+      <w:r>
+        <w:rPr>
+          <w:rFonts w:ascii="Arial" w:eastAsia="Roboto" w:hAnsi="Arial" w:cs="Arial"/>
           <w:b/>
         </w:rPr>
         <w:t xml:space="preserve">   </w:t>
       </w:r>
       <w:r>
         <w:rPr>
-          <w:rFonts w:ascii="Segoe UI" w:eastAsia="Roboto" w:hAnsi="Segoe UI" w:cs="Segoe UI"/>
+          <w:rFonts w:ascii="Arial" w:eastAsia="Roboto" w:hAnsi="Arial" w:cs="Arial"/>
           <w:b/>
           <w:i/>
           <w:sz w:val="28"/>
@@ -1097,14 +975,14 @@
       </w:r>
       <w:r>
         <w:rPr>
-          <w:rFonts w:ascii="Segoe UI" w:eastAsia="Roboto" w:hAnsi="Segoe UI" w:cs="Segoe UI"/>
+          <w:rFonts w:ascii="Arial" w:eastAsia="Roboto" w:hAnsi="Arial" w:cs="Arial"/>
           <w:i/>
         </w:rPr>
         <w:t>: 11/2016-present,</w:t>
       </w:r>
       <w:r>
         <w:rPr>
-          <w:rFonts w:ascii="Segoe UI" w:eastAsia="Roboto" w:hAnsi="Segoe UI" w:cs="Segoe UI"/>
+          <w:rFonts w:ascii="Arial" w:eastAsia="Roboto" w:hAnsi="Arial" w:cs="Arial"/>
           <w:i/>
           <w:sz w:val="28"/>
           <w:szCs w:val="28"/>
@@ -1122,64 +1000,20 @@
         <w:ind w:hanging="360"/>
         <w:contextualSpacing/>
         <w:rPr>
-          <w:rFonts w:ascii="Segoe UI" w:eastAsia="Roboto" w:hAnsi="Segoe UI" w:cs="Segoe UI"/>
-        </w:rPr>
-      </w:pPr>
-      <w:proofErr w:type="gramStart"/>
-      <w:r>
-        <w:rPr>
-          <w:rFonts w:ascii="Segoe UI" w:eastAsia="Roboto" w:hAnsi="Segoe UI" w:cs="Segoe UI"/>
-        </w:rPr>
-        <w:t>Maintain  website</w:t>
-      </w:r>
-      <w:proofErr w:type="gramEnd"/>
-      <w:r>
-        <w:rPr>
-          <w:rFonts w:ascii="Segoe UI" w:eastAsia="Roboto" w:hAnsi="Segoe UI" w:cs="Segoe UI"/>
-        </w:rPr>
-        <w:t xml:space="preserve"> on a daily basis using mainly </w:t>
-      </w:r>
-      <w:proofErr w:type="spellStart"/>
-      <w:r>
-        <w:rPr>
-          <w:rFonts w:ascii="Segoe UI" w:eastAsia="Roboto" w:hAnsi="Segoe UI" w:cs="Segoe UI"/>
-        </w:rPr>
-        <w:t>css</w:t>
-      </w:r>
-      <w:proofErr w:type="spellEnd"/>
-      <w:r>
-        <w:rPr>
-          <w:rFonts w:ascii="Segoe UI" w:eastAsia="Roboto" w:hAnsi="Segoe UI" w:cs="Segoe UI"/>
-        </w:rPr>
-        <w:t xml:space="preserve">, html, </w:t>
-      </w:r>
-      <w:proofErr w:type="spellStart"/>
-      <w:r>
-        <w:rPr>
-          <w:rFonts w:ascii="Segoe UI" w:eastAsia="Roboto" w:hAnsi="Segoe UI" w:cs="Segoe UI"/>
-        </w:rPr>
-        <w:t>javascript</w:t>
-      </w:r>
-      <w:proofErr w:type="spellEnd"/>
-      <w:r>
-        <w:rPr>
-          <w:rFonts w:ascii="Segoe UI" w:eastAsia="Roboto" w:hAnsi="Segoe UI" w:cs="Segoe UI"/>
-        </w:rPr>
-        <w:t xml:space="preserve">, bootstrap, </w:t>
-      </w:r>
-      <w:proofErr w:type="spellStart"/>
-      <w:r>
-        <w:rPr>
-          <w:rFonts w:ascii="Segoe UI" w:eastAsia="Roboto" w:hAnsi="Segoe UI" w:cs="Segoe UI"/>
-        </w:rPr>
-        <w:t>jQuery</w:t>
-      </w:r>
-      <w:proofErr w:type="spellEnd"/>
-      <w:r>
-        <w:rPr>
-          <w:rFonts w:ascii="Segoe UI" w:eastAsia="Roboto" w:hAnsi="Segoe UI" w:cs="Segoe UI"/>
-        </w:rPr>
-        <w:t>.</w:t>
+          <w:rFonts w:ascii="Arial" w:eastAsia="Roboto" w:hAnsi="Arial" w:cs="Arial"/>
+        </w:rPr>
+      </w:pPr>
+      <w:r>
+        <w:rPr>
+          <w:rFonts w:ascii="Arial" w:eastAsia="Roboto" w:hAnsi="Arial" w:cs="Arial"/>
+        </w:rPr>
+        <w:t xml:space="preserve">Maintain </w:t>
+      </w:r>
+      <w:r>
+        <w:rPr>
+          <w:rFonts w:ascii="Arial" w:eastAsia="Roboto" w:hAnsi="Arial" w:cs="Arial"/>
+        </w:rPr>
+        <w:t>website on a daily basis using mainly css, html, javascript, bootstrap, jQuery.</w:t>
       </w:r>
     </w:p>
     <w:p>
@@ -1188,7 +1022,7 @@
         <w:ind w:left="360"/>
         <w:contextualSpacing/>
         <w:rPr>
-          <w:rFonts w:ascii="Segoe UI" w:eastAsia="Roboto" w:hAnsi="Segoe UI" w:cs="Segoe UI"/>
+          <w:rFonts w:ascii="Arial" w:eastAsia="Roboto" w:hAnsi="Arial" w:cs="Arial"/>
         </w:rPr>
       </w:pPr>
     </w:p>
@@ -1196,12 +1030,12 @@
       <w:pPr>
         <w:spacing w:line="240" w:lineRule="auto"/>
         <w:rPr>
-          <w:rFonts w:ascii="Segoe UI" w:hAnsi="Segoe UI" w:cs="Segoe UI"/>
-        </w:rPr>
-      </w:pPr>
-      <w:r>
-        <w:rPr>
-          <w:rFonts w:ascii="Segoe UI" w:eastAsia="Roboto" w:hAnsi="Segoe UI" w:cs="Segoe UI"/>
+          <w:rFonts w:ascii="Arial" w:hAnsi="Arial" w:cs="Arial"/>
+        </w:rPr>
+      </w:pPr>
+      <w:r>
+        <w:rPr>
+          <w:rFonts w:ascii="Arial" w:eastAsia="Roboto" w:hAnsi="Arial" w:cs="Arial"/>
           <w:b/>
           <w:i/>
           <w:sz w:val="36"/>
@@ -1215,19 +1049,19 @@
       <w:pPr>
         <w:spacing w:before="20" w:after="20" w:line="240" w:lineRule="auto"/>
         <w:rPr>
-          <w:rFonts w:ascii="Segoe UI" w:hAnsi="Segoe UI" w:cs="Segoe UI"/>
-        </w:rPr>
-      </w:pPr>
-      <w:r>
-        <w:rPr>
-          <w:rFonts w:ascii="Segoe UI" w:eastAsia="Roboto" w:hAnsi="Segoe UI" w:cs="Segoe UI"/>
+          <w:rFonts w:ascii="Arial" w:hAnsi="Arial" w:cs="Arial"/>
+        </w:rPr>
+      </w:pPr>
+      <w:r>
+        <w:rPr>
+          <w:rFonts w:ascii="Arial" w:eastAsia="Roboto" w:hAnsi="Arial" w:cs="Arial"/>
           <w:b/>
         </w:rPr>
         <w:t xml:space="preserve">  </w:t>
       </w:r>
       <w:r>
         <w:rPr>
-          <w:rFonts w:ascii="Segoe UI" w:eastAsia="Roboto" w:hAnsi="Segoe UI" w:cs="Segoe UI"/>
+          <w:rFonts w:ascii="Arial" w:eastAsia="Roboto" w:hAnsi="Arial" w:cs="Arial"/>
           <w:b/>
           <w:i/>
         </w:rPr>
@@ -1235,7 +1069,7 @@
       </w:r>
       <w:r>
         <w:rPr>
-          <w:rFonts w:ascii="Segoe UI" w:eastAsia="Roboto" w:hAnsi="Segoe UI" w:cs="Segoe UI"/>
+          <w:rFonts w:ascii="Arial" w:eastAsia="Roboto" w:hAnsi="Arial" w:cs="Arial"/>
           <w:b/>
           <w:i/>
           <w:sz w:val="28"/>
@@ -1245,14 +1079,14 @@
       </w:r>
       <w:r>
         <w:rPr>
-          <w:rFonts w:ascii="Segoe UI" w:eastAsia="Roboto" w:hAnsi="Segoe UI" w:cs="Segoe UI"/>
+          <w:rFonts w:ascii="Arial" w:eastAsia="Roboto" w:hAnsi="Arial" w:cs="Arial"/>
           <w:i/>
         </w:rPr>
         <w:t>:  9/2016-1/2017</w:t>
       </w:r>
       <w:r>
         <w:rPr>
-          <w:rFonts w:ascii="Segoe UI" w:eastAsia="Roboto" w:hAnsi="Segoe UI" w:cs="Segoe UI"/>
+          <w:rFonts w:ascii="Arial" w:eastAsia="Roboto" w:hAnsi="Arial" w:cs="Arial"/>
           <w:i/>
           <w:sz w:val="28"/>
           <w:szCs w:val="28"/>
@@ -1270,25 +1104,25 @@
         <w:ind w:hanging="360"/>
         <w:contextualSpacing/>
         <w:rPr>
-          <w:rFonts w:ascii="Segoe UI" w:eastAsia="Roboto" w:hAnsi="Segoe UI" w:cs="Segoe UI"/>
-        </w:rPr>
-      </w:pPr>
-      <w:r>
-        <w:rPr>
-          <w:rFonts w:ascii="Segoe UI" w:eastAsia="Roboto" w:hAnsi="Segoe UI" w:cs="Segoe UI"/>
+          <w:rFonts w:ascii="Arial" w:eastAsia="Roboto" w:hAnsi="Arial" w:cs="Arial"/>
+        </w:rPr>
+      </w:pPr>
+      <w:r>
+        <w:rPr>
+          <w:rFonts w:ascii="Arial" w:eastAsia="Roboto" w:hAnsi="Arial" w:cs="Arial"/>
           <w:b/>
         </w:rPr>
         <w:t xml:space="preserve"> </w:t>
       </w:r>
       <w:r>
         <w:rPr>
-          <w:rFonts w:ascii="Segoe UI" w:eastAsia="Roboto" w:hAnsi="Segoe UI" w:cs="Segoe UI"/>
+          <w:rFonts w:ascii="Arial" w:eastAsia="Roboto" w:hAnsi="Arial" w:cs="Arial"/>
         </w:rPr>
         <w:t>16 week frontend developer course, peer programing, pseudo coding, teamwork</w:t>
       </w:r>
       <w:r>
         <w:rPr>
-          <w:rFonts w:ascii="Segoe UI" w:eastAsia="Roboto" w:hAnsi="Segoe UI" w:cs="Segoe UI"/>
+          <w:rFonts w:ascii="Arial" w:eastAsia="Roboto" w:hAnsi="Arial" w:cs="Arial"/>
           <w:b/>
         </w:rPr>
         <w:t xml:space="preserve">, </w:t>
@@ -1298,49 +1132,21 @@
       <w:pPr>
         <w:spacing w:before="20" w:after="20" w:line="240" w:lineRule="auto"/>
         <w:rPr>
-          <w:rFonts w:ascii="Segoe UI" w:hAnsi="Segoe UI" w:cs="Segoe UI"/>
-        </w:rPr>
-      </w:pPr>
-      <w:r>
-        <w:rPr>
-          <w:rFonts w:ascii="Segoe UI" w:eastAsia="Roboto" w:hAnsi="Segoe UI" w:cs="Segoe UI"/>
+          <w:rFonts w:ascii="Arial" w:hAnsi="Arial" w:cs="Arial"/>
+        </w:rPr>
+      </w:pPr>
+      <w:r>
+        <w:rPr>
+          <w:rFonts w:ascii="Arial" w:eastAsia="Roboto" w:hAnsi="Arial" w:cs="Arial"/>
         </w:rPr>
         <w:t xml:space="preserve"> </w:t>
       </w:r>
       <w:r>
         <w:rPr>
-          <w:rFonts w:ascii="Segoe UI" w:eastAsia="Roboto" w:hAnsi="Segoe UI" w:cs="Segoe UI"/>
+          <w:rFonts w:ascii="Arial" w:eastAsia="Roboto" w:hAnsi="Arial" w:cs="Arial"/>
         </w:rPr>
         <w:tab/>
-        <w:t xml:space="preserve">  </w:t>
-      </w:r>
-      <w:proofErr w:type="gramStart"/>
-      <w:r>
-        <w:rPr>
-          <w:rFonts w:ascii="Segoe UI" w:eastAsia="Roboto" w:hAnsi="Segoe UI" w:cs="Segoe UI"/>
-        </w:rPr>
-        <w:t>paper</w:t>
-      </w:r>
-      <w:proofErr w:type="gramEnd"/>
-      <w:r>
-        <w:rPr>
-          <w:rFonts w:ascii="Segoe UI" w:eastAsia="Roboto" w:hAnsi="Segoe UI" w:cs="Segoe UI"/>
-        </w:rPr>
-        <w:t xml:space="preserve"> prototyping, </w:t>
-      </w:r>
-      <w:proofErr w:type="spellStart"/>
-      <w:r>
-        <w:rPr>
-          <w:rFonts w:ascii="Segoe UI" w:eastAsia="Roboto" w:hAnsi="Segoe UI" w:cs="Segoe UI"/>
-        </w:rPr>
-        <w:t>github</w:t>
-      </w:r>
-      <w:proofErr w:type="spellEnd"/>
-      <w:r>
-        <w:rPr>
-          <w:rFonts w:ascii="Segoe UI" w:eastAsia="Roboto" w:hAnsi="Segoe UI" w:cs="Segoe UI"/>
-        </w:rPr>
-        <w:t xml:space="preserve"> version control.</w:t>
+        <w:t xml:space="preserve">  paper prototyping, github version control.</w:t>
       </w:r>
     </w:p>
     <w:p>
@@ -1349,12 +1155,7 @@
       </w:pPr>
     </w:p>
     <w:sectPr>
-      <w:headerReference w:type="even" r:id="rId12"/>
-      <w:headerReference w:type="default" r:id="rId13"/>
-      <w:footerReference w:type="even" r:id="rId14"/>
-      <w:footerReference w:type="default" r:id="rId15"/>
-      <w:headerReference w:type="first" r:id="rId16"/>
-      <w:footerReference w:type="first" r:id="rId17"/>
+      <w:headerReference w:type="default" r:id="rId12"/>
       <w:pgSz w:w="12240" w:h="15840"/>
       <w:pgMar w:top="1440" w:right="1440" w:bottom="1440" w:left="1440" w:header="0" w:footer="720" w:gutter="0"/>
       <w:pgNumType w:start="1"/>
@@ -1389,36 +1190,6 @@
 </w:endnotes>
 </file>
 
-<file path=word/footer1.xml><?xml version="1.0" encoding="utf-8"?>
-<w:ftr xmlns:wpc="http://schemas.microsoft.com/office/word/2010/wordprocessingCanvas" xmlns:mc="http://schemas.openxmlformats.org/markup-compatibility/2006" xmlns:o="urn:schemas-microsoft-com:office:office" xmlns:r="http://schemas.openxmlformats.org/officeDocument/2006/relationships" xmlns:m="http://schemas.openxmlformats.org/officeDocument/2006/math" xmlns:v="urn:schemas-microsoft-com:vml" xmlns:wp14="http://schemas.microsoft.com/office/word/2010/wordprocessingDrawing" xmlns:wp="http://schemas.openxmlformats.org/drawingml/2006/wordprocessingDrawing" xmlns:w10="urn:schemas-microsoft-com:office:word" xmlns:w="http://schemas.openxmlformats.org/wordprocessingml/2006/main" xmlns:w14="http://schemas.microsoft.com/office/word/2010/wordml" xmlns:wpg="http://schemas.microsoft.com/office/word/2010/wordprocessingGroup" xmlns:wpi="http://schemas.microsoft.com/office/word/2010/wordprocessingInk" xmlns:wne="http://schemas.microsoft.com/office/word/2006/wordml" xmlns:wps="http://schemas.microsoft.com/office/word/2010/wordprocessingShape" mc:Ignorable="w14 wp14">
-  <w:p>
-    <w:pPr>
-      <w:pStyle w:val="Footer"/>
-    </w:pPr>
-  </w:p>
-</w:ftr>
-</file>
-
-<file path=word/footer2.xml><?xml version="1.0" encoding="utf-8"?>
-<w:ftr xmlns:wpc="http://schemas.microsoft.com/office/word/2010/wordprocessingCanvas" xmlns:mc="http://schemas.openxmlformats.org/markup-compatibility/2006" xmlns:o="urn:schemas-microsoft-com:office:office" xmlns:r="http://schemas.openxmlformats.org/officeDocument/2006/relationships" xmlns:m="http://schemas.openxmlformats.org/officeDocument/2006/math" xmlns:v="urn:schemas-microsoft-com:vml" xmlns:wp14="http://schemas.microsoft.com/office/word/2010/wordprocessingDrawing" xmlns:wp="http://schemas.openxmlformats.org/drawingml/2006/wordprocessingDrawing" xmlns:w10="urn:schemas-microsoft-com:office:word" xmlns:w="http://schemas.openxmlformats.org/wordprocessingml/2006/main" xmlns:w14="http://schemas.microsoft.com/office/word/2010/wordml" xmlns:wpg="http://schemas.microsoft.com/office/word/2010/wordprocessingGroup" xmlns:wpi="http://schemas.microsoft.com/office/word/2010/wordprocessingInk" xmlns:wne="http://schemas.microsoft.com/office/word/2006/wordml" xmlns:wps="http://schemas.microsoft.com/office/word/2010/wordprocessingShape" mc:Ignorable="w14 wp14">
-  <w:p>
-    <w:pPr>
-      <w:pStyle w:val="Footer"/>
-    </w:pPr>
-  </w:p>
-</w:ftr>
-</file>
-
-<file path=word/footer3.xml><?xml version="1.0" encoding="utf-8"?>
-<w:ftr xmlns:wpc="http://schemas.microsoft.com/office/word/2010/wordprocessingCanvas" xmlns:mc="http://schemas.openxmlformats.org/markup-compatibility/2006" xmlns:o="urn:schemas-microsoft-com:office:office" xmlns:r="http://schemas.openxmlformats.org/officeDocument/2006/relationships" xmlns:m="http://schemas.openxmlformats.org/officeDocument/2006/math" xmlns:v="urn:schemas-microsoft-com:vml" xmlns:wp14="http://schemas.microsoft.com/office/word/2010/wordprocessingDrawing" xmlns:wp="http://schemas.openxmlformats.org/drawingml/2006/wordprocessingDrawing" xmlns:w10="urn:schemas-microsoft-com:office:word" xmlns:w="http://schemas.openxmlformats.org/wordprocessingml/2006/main" xmlns:w14="http://schemas.microsoft.com/office/word/2010/wordml" xmlns:wpg="http://schemas.microsoft.com/office/word/2010/wordprocessingGroup" xmlns:wpi="http://schemas.microsoft.com/office/word/2010/wordprocessingInk" xmlns:wne="http://schemas.microsoft.com/office/word/2006/wordml" xmlns:wps="http://schemas.microsoft.com/office/word/2010/wordprocessingShape" mc:Ignorable="w14 wp14">
-  <w:p>
-    <w:pPr>
-      <w:pStyle w:val="Footer"/>
-    </w:pPr>
-  </w:p>
-</w:ftr>
-</file>
-
 <file path=word/footnotes.xml><?xml version="1.0" encoding="utf-8"?>
 <w:footnotes xmlns:wpc="http://schemas.microsoft.com/office/word/2010/wordprocessingCanvas" xmlns:mc="http://schemas.openxmlformats.org/markup-compatibility/2006" xmlns:o="urn:schemas-microsoft-com:office:office" xmlns:r="http://schemas.openxmlformats.org/officeDocument/2006/relationships" xmlns:m="http://schemas.openxmlformats.org/officeDocument/2006/math" xmlns:v="urn:schemas-microsoft-com:vml" xmlns:wp14="http://schemas.microsoft.com/office/word/2010/wordprocessingDrawing" xmlns:wp="http://schemas.openxmlformats.org/drawingml/2006/wordprocessingDrawing" xmlns:w10="urn:schemas-microsoft-com:office:word" xmlns:w="http://schemas.openxmlformats.org/wordprocessingml/2006/main" xmlns:w14="http://schemas.microsoft.com/office/word/2010/wordml" xmlns:wpg="http://schemas.microsoft.com/office/word/2010/wordprocessingGroup" xmlns:wpi="http://schemas.microsoft.com/office/word/2010/wordprocessingInk" xmlns:wne="http://schemas.microsoft.com/office/word/2006/wordml" xmlns:wps="http://schemas.microsoft.com/office/word/2010/wordprocessingShape" mc:Ignorable="w14 wp14">
   <w:footnote w:type="separator" w:id="-1">
@@ -1445,16 +1216,6 @@
 </file>
 
 <file path=word/header1.xml><?xml version="1.0" encoding="utf-8"?>
-<w:hdr xmlns:wpc="http://schemas.microsoft.com/office/word/2010/wordprocessingCanvas" xmlns:mc="http://schemas.openxmlformats.org/markup-compatibility/2006" xmlns:o="urn:schemas-microsoft-com:office:office" xmlns:r="http://schemas.openxmlformats.org/officeDocument/2006/relationships" xmlns:m="http://schemas.openxmlformats.org/officeDocument/2006/math" xmlns:v="urn:schemas-microsoft-com:vml" xmlns:wp14="http://schemas.microsoft.com/office/word/2010/wordprocessingDrawing" xmlns:wp="http://schemas.openxmlformats.org/drawingml/2006/wordprocessingDrawing" xmlns:w10="urn:schemas-microsoft-com:office:word" xmlns:w="http://schemas.openxmlformats.org/wordprocessingml/2006/main" xmlns:w14="http://schemas.microsoft.com/office/word/2010/wordml" xmlns:wpg="http://schemas.microsoft.com/office/word/2010/wordprocessingGroup" xmlns:wpi="http://schemas.microsoft.com/office/word/2010/wordprocessingInk" xmlns:wne="http://schemas.microsoft.com/office/word/2006/wordml" xmlns:wps="http://schemas.microsoft.com/office/word/2010/wordprocessingShape" mc:Ignorable="w14 wp14">
-  <w:p>
-    <w:pPr>
-      <w:pStyle w:val="Header"/>
-    </w:pPr>
-  </w:p>
-</w:hdr>
-</file>
-
-<file path=word/header2.xml><?xml version="1.0" encoding="utf-8"?>
 <w:hdr xmlns:wpc="http://schemas.microsoft.com/office/word/2010/wordprocessingCanvas" xmlns:mc="http://schemas.openxmlformats.org/markup-compatibility/2006" xmlns:o="urn:schemas-microsoft-com:office:office" xmlns:r="http://schemas.openxmlformats.org/officeDocument/2006/relationships" xmlns:m="http://schemas.openxmlformats.org/officeDocument/2006/math" xmlns:v="urn:schemas-microsoft-com:vml" xmlns:wp14="http://schemas.microsoft.com/office/word/2010/wordprocessingDrawing" xmlns:wp="http://schemas.openxmlformats.org/drawingml/2006/wordprocessingDrawing" xmlns:w10="urn:schemas-microsoft-com:office:word" xmlns:w="http://schemas.openxmlformats.org/wordprocessingml/2006/main" xmlns:w14="http://schemas.microsoft.com/office/word/2010/wordml" xmlns:wpg="http://schemas.microsoft.com/office/word/2010/wordprocessingGroup" xmlns:wpi="http://schemas.microsoft.com/office/word/2010/wordprocessingInk" xmlns:wne="http://schemas.microsoft.com/office/word/2006/wordml" xmlns:wps="http://schemas.microsoft.com/office/word/2010/wordprocessingShape" mc:Ignorable="w14 wp14">
   <w:p>
     <w:pPr>
@@ -1478,7 +1239,6 @@
         <w:rFonts w:ascii="Arial" w:hAnsi="Arial" w:cs="Arial"/>
       </w:rPr>
     </w:pPr>
-    <w:bookmarkStart w:id="2" w:name="_GoBack"/>
     <w:r>
       <w:rPr>
         <w:rFonts w:ascii="Arial" w:eastAsia="Roboto" w:hAnsi="Arial" w:cs="Arial"/>
@@ -1506,19 +1266,16 @@
         <w:sz w:val="24"/>
         <w:szCs w:val="24"/>
       </w:rPr>
-      <w:t xml:space="preserve">          Phone: 510-421-8395 | San Francisco Bay Area, CA</w:t>
+      <w:t xml:space="preserve">          Phone: 510-421-8395 | San Francisco Bay Area,</w:t>
     </w:r>
-    <w:bookmarkEnd w:id="2"/>
-  </w:p>
-</w:hdr>
-</file>
-
-<file path=word/header3.xml><?xml version="1.0" encoding="utf-8"?>
-<w:hdr xmlns:wpc="http://schemas.microsoft.com/office/word/2010/wordprocessingCanvas" xmlns:mc="http://schemas.openxmlformats.org/markup-compatibility/2006" xmlns:o="urn:schemas-microsoft-com:office:office" xmlns:r="http://schemas.openxmlformats.org/officeDocument/2006/relationships" xmlns:m="http://schemas.openxmlformats.org/officeDocument/2006/math" xmlns:v="urn:schemas-microsoft-com:vml" xmlns:wp14="http://schemas.microsoft.com/office/word/2010/wordprocessingDrawing" xmlns:wp="http://schemas.openxmlformats.org/drawingml/2006/wordprocessingDrawing" xmlns:w10="urn:schemas-microsoft-com:office:word" xmlns:w="http://schemas.openxmlformats.org/wordprocessingml/2006/main" xmlns:w14="http://schemas.microsoft.com/office/word/2010/wordml" xmlns:wpg="http://schemas.microsoft.com/office/word/2010/wordprocessingGroup" xmlns:wpi="http://schemas.microsoft.com/office/word/2010/wordprocessingInk" xmlns:wne="http://schemas.microsoft.com/office/word/2006/wordml" xmlns:wps="http://schemas.microsoft.com/office/word/2010/wordprocessingShape" mc:Ignorable="w14 wp14">
-  <w:p>
-    <w:pPr>
-      <w:pStyle w:val="Header"/>
-    </w:pPr>
+    <w:r>
+      <w:rPr>
+        <w:rFonts w:ascii="Arial" w:eastAsia="Roboto" w:hAnsi="Arial" w:cs="Arial"/>
+        <w:sz w:val="24"/>
+        <w:szCs w:val="24"/>
+      </w:rPr>
+      <w:t xml:space="preserve"> CA</w:t>
+    </w:r>
   </w:p>
 </w:hdr>
 </file>

</xml_diff>